<commit_message>
Added Title Page of Testing Plan Document
By added I of course mean that I replaced the template with the actual content
</commit_message>
<xml_diff>
--- a/documentation/TestingPlan.docx
+++ b/documentation/TestingPlan.docx
@@ -5,7 +5,6 @@
   <w:body>
     <w:p>
       <w:pPr>
-        <w:jc w:val="center"/>
         <w:rPr>
           <w:sz w:val="40"/>
           <w:szCs w:val="40"/>
@@ -14,24 +13,6 @@
     </w:p>
     <w:p>
       <w:pPr>
-        <w:jc w:val="center"/>
-        <w:rPr>
-          <w:sz w:val="40"/>
-          <w:szCs w:val="40"/>
-        </w:rPr>
-      </w:pPr>
-    </w:p>
-    <w:p>
-      <w:pPr>
-        <w:jc w:val="center"/>
-        <w:rPr>
-          <w:sz w:val="40"/>
-          <w:szCs w:val="40"/>
-        </w:rPr>
-      </w:pPr>
-    </w:p>
-    <w:p>
-      <w:pPr>
         <w:pStyle w:val="Title"/>
         <w:jc w:val="center"/>
         <w:rPr>
@@ -42,24 +23,26 @@
       <w:bookmarkStart w:id="0" w:name="_nnf7vmbt3tpa" w:colFirst="0" w:colLast="0"/>
       <w:bookmarkEnd w:id="0"/>
       <w:r>
-        <w:rPr>
-          <w:rFonts w:ascii="Calibri" w:eastAsia="Calibri" w:hAnsi="Calibri" w:cs="Calibri"/>
-        </w:rPr>
-        <w:t>Your Project Title</w:t>
+        <w:t>Mass Spectrometer Interface</w:t>
       </w:r>
     </w:p>
     <w:p>
       <w:pPr>
         <w:pStyle w:val="Subtitle"/>
         <w:jc w:val="center"/>
+        <w:rPr>
+          <w:rFonts w:ascii="Arial" w:hAnsi="Arial" w:cs="Arial"/>
+        </w:rPr>
       </w:pPr>
       <w:bookmarkStart w:id="1" w:name="_fghrny78mngo" w:colFirst="0" w:colLast="0"/>
       <w:bookmarkEnd w:id="1"/>
       <w:r>
-        <w:t>Project Testing and Acceptance Plan</w:t>
-      </w:r>
-    </w:p>
-    <w:p/>
+        <w:rPr>
+          <w:rFonts w:ascii="Arial" w:hAnsi="Arial" w:cs="Arial"/>
+        </w:rPr>
+        <w:t>A Desktop Application for Reading Instrument Data</w:t>
+      </w:r>
+    </w:p>
     <w:p>
       <w:pPr>
         <w:jc w:val="center"/>
@@ -69,22 +52,27 @@
       <w:pPr>
         <w:jc w:val="center"/>
       </w:pPr>
-      <w:r>
-        <w:t>Your Sponsor</w:t>
-      </w:r>
     </w:p>
     <w:p>
       <w:pPr>
         <w:jc w:val="center"/>
       </w:pPr>
       <w:r>
+        <w:t>Cousins Photosynthesis Lab in the School of Biological Sciences at WSU</w:t>
+      </w:r>
+    </w:p>
+    <w:p>
+      <w:pPr>
+        <w:jc w:val="center"/>
+      </w:pPr>
+      <w:r>
         <w:rPr>
           <w:noProof/>
         </w:rPr>
         <w:drawing>
-          <wp:inline distT="0" distB="0" distL="0" distR="0" wp14:anchorId="1DE2C645" wp14:editId="1DE2C646">
-            <wp:extent cx="672006" cy="672006"/>
-            <wp:effectExtent l="0" t="0" r="0" b="0"/>
+          <wp:inline distT="0" distB="0" distL="0" distR="0" wp14:anchorId="6CA77310" wp14:editId="6EF60E11">
+            <wp:extent cx="1162050" cy="1133475"/>
+            <wp:effectExtent l="0" t="0" r="0" b="9525"/>
             <wp:docPr id="1" name="image1.jpg" descr="https://encrypted-tbn1.google.com/images?q=tbn:ANd9GcQeSRxPF6-MPnLymbBY3KGjLCSJ1VVvoefTFNSHesErmKLDmciN"/>
             <wp:cNvGraphicFramePr/>
             <a:graphic xmlns:a="http://schemas.openxmlformats.org/drawingml/2006/main">
@@ -104,7 +92,7 @@
                   <pic:spPr>
                     <a:xfrm>
                       <a:off x="0" y="0"/>
-                      <a:ext cx="672006" cy="672006"/>
+                      <a:ext cx="1162359" cy="1133776"/>
                     </a:xfrm>
                     <a:prstGeom prst="rect">
                       <a:avLst/>
@@ -118,20 +106,11 @@
         </w:drawing>
       </w:r>
     </w:p>
-    <w:p>
-      <w:pPr>
-        <w:jc w:val="center"/>
-      </w:pPr>
-      <w:r>
-        <w:t>Sponsor logo (if any)</w:t>
-      </w:r>
-    </w:p>
     <w:p/>
     <w:p/>
-    <w:p/>
-    <w:p/>
-    <w:p>
-      <w:pPr>
+    <w:p>
+      <w:pPr>
+        <w:spacing w:after="0"/>
         <w:jc w:val="center"/>
         <w:rPr>
           <w:b/>
@@ -145,15 +124,74 @@
           <w:sz w:val="24"/>
           <w:szCs w:val="24"/>
         </w:rPr>
-        <w:t>Your Team Name &amp; Team Logo</w:t>
-      </w:r>
-    </w:p>
-    <w:p>
-      <w:pPr>
+        <w:t>Team Linnaea Borealis</w:t>
+      </w:r>
+    </w:p>
+    <w:p>
+      <w:pPr>
+        <w:spacing w:after="0"/>
         <w:jc w:val="center"/>
-      </w:pPr>
-      <w:r>
-        <w:t>(Provide a list of team members)</w:t>
+        <w:rPr>
+          <w:b/>
+          <w:sz w:val="24"/>
+          <w:szCs w:val="24"/>
+        </w:rPr>
+      </w:pPr>
+      <w:r>
+        <w:rPr>
+          <w:b/>
+          <w:noProof/>
+          <w:sz w:val="24"/>
+          <w:szCs w:val="24"/>
+        </w:rPr>
+        <w:drawing>
+          <wp:inline distT="0" distB="0" distL="0" distR="0" wp14:anchorId="708699AF" wp14:editId="76C2C3FC">
+            <wp:extent cx="1542469" cy="1523365"/>
+            <wp:effectExtent l="0" t="0" r="635" b="635"/>
+            <wp:docPr id="122023766" name="Picture 4" descr="Team Logo. A pair of twinflowers stemming from the same vine."/>
+            <wp:cNvGraphicFramePr>
+              <a:graphicFrameLocks xmlns:a="http://schemas.openxmlformats.org/drawingml/2006/main" noChangeAspect="1"/>
+            </wp:cNvGraphicFramePr>
+            <a:graphic xmlns:a="http://schemas.openxmlformats.org/drawingml/2006/main">
+              <a:graphicData uri="http://schemas.openxmlformats.org/drawingml/2006/picture">
+                <pic:pic xmlns:pic="http://schemas.openxmlformats.org/drawingml/2006/picture">
+                  <pic:nvPicPr>
+                    <pic:cNvPr id="122023766" name="Picture 4" descr="Team Logo. A pair of twinflowers stemming from the same vine."/>
+                    <pic:cNvPicPr/>
+                  </pic:nvPicPr>
+                  <pic:blipFill rotWithShape="1">
+                    <a:blip r:embed="rId6" cstate="print">
+                      <a:extLst>
+                        <a:ext uri="{28A0092B-C50C-407E-A947-70E740481C1C}">
+                          <a14:useLocalDpi xmlns:a14="http://schemas.microsoft.com/office/drawing/2010/main" val="0"/>
+                        </a:ext>
+                      </a:extLst>
+                    </a:blip>
+                    <a:srcRect l="3935" r="5021" b="6250"/>
+                    <a:stretch/>
+                  </pic:blipFill>
+                  <pic:spPr bwMode="auto">
+                    <a:xfrm>
+                      <a:off x="0" y="0"/>
+                      <a:ext cx="1558920" cy="1539612"/>
+                    </a:xfrm>
+                    <a:prstGeom prst="rect">
+                      <a:avLst/>
+                    </a:prstGeom>
+                    <a:ln>
+                      <a:noFill/>
+                    </a:ln>
+                    <a:extLst>
+                      <a:ext uri="{53640926-AAD7-44D8-BBD7-CCE9431645EC}">
+                        <a14:shadowObscured xmlns:a14="http://schemas.microsoft.com/office/drawing/2010/main"/>
+                      </a:ext>
+                    </a:extLst>
+                  </pic:spPr>
+                </pic:pic>
+              </a:graphicData>
+            </a:graphic>
+          </wp:inline>
+        </w:drawing>
       </w:r>
     </w:p>
     <w:p>
@@ -161,10 +199,9 @@
         <w:jc w:val="center"/>
       </w:pPr>
       <w:r>
-        <w:t>[Date]</w:t>
-      </w:r>
-    </w:p>
-    <w:p/>
+        <w:t>Kyler Kupp, Erik Holtrop</w:t>
+      </w:r>
+    </w:p>
     <w:p/>
     <w:p>
       <w:pPr>
@@ -179,7 +216,6 @@
         <w:rPr>
           <w:b/>
         </w:rPr>
-        <w:lastRenderedPageBreak/>
         <w:t>Note</w:t>
       </w:r>
       <w:r>
@@ -188,12 +224,28 @@
     </w:p>
     <w:p>
       <w:r>
-        <w:t xml:space="preserve">Length = 3  pages text (or more because space goes fast once you start using lists and forms for user feedback) + appendixes as needed.  </w:t>
-      </w:r>
-    </w:p>
-    <w:p>
-      <w:r>
-        <w:t>Not included in 3 page count:</w:t>
+        <w:t xml:space="preserve">Length = </w:t>
+      </w:r>
+      <w:proofErr w:type="gramStart"/>
+      <w:r>
+        <w:t>3  pages</w:t>
+      </w:r>
+      <w:proofErr w:type="gramEnd"/>
+      <w:r>
+        <w:t xml:space="preserve"> text (or more because space goes fast once you start using lists and forms for user feedback) + appendixes as needed.  </w:t>
+      </w:r>
+    </w:p>
+    <w:p>
+      <w:r>
+        <w:t xml:space="preserve">Not included in </w:t>
+      </w:r>
+      <w:proofErr w:type="gramStart"/>
+      <w:r>
+        <w:t>3 page</w:t>
+      </w:r>
+      <w:proofErr w:type="gramEnd"/>
+      <w:r>
+        <w:t xml:space="preserve"> count:</w:t>
       </w:r>
     </w:p>
     <w:p>
@@ -320,7 +372,15 @@
     </w:p>
     <w:p>
       <w:r>
-        <w:t>Typed with one inch margins on sides, top and bottom.</w:t>
+        <w:t xml:space="preserve">Typed with </w:t>
+      </w:r>
+      <w:proofErr w:type="gramStart"/>
+      <w:r>
+        <w:t>one inch</w:t>
+      </w:r>
+      <w:proofErr w:type="gramEnd"/>
+      <w:r>
+        <w:t xml:space="preserve"> margins on sides, top and bottom.</w:t>
       </w:r>
     </w:p>
     <w:p>
@@ -394,7 +454,6 @@
           <w:docPartUnique/>
         </w:docPartObj>
       </w:sdtPr>
-      <w:sdtEndPr/>
       <w:sdtContent>
         <w:p>
           <w:pPr>
@@ -1589,7 +1648,23 @@
         <w:spacing w:line="240" w:lineRule="auto"/>
       </w:pPr>
       <w:r>
-        <w:t xml:space="preserve">Provide a brief summary of your software that is being tested. Outline all major functionality for which testing is crucial. </w:t>
+        <w:t xml:space="preserve">Provide </w:t>
+      </w:r>
+      <w:proofErr w:type="gramStart"/>
+      <w:r>
+        <w:t>a brief summary</w:t>
+      </w:r>
+      <w:proofErr w:type="gramEnd"/>
+      <w:r>
+        <w:t xml:space="preserve"> of your software that is being tested. Outline all major </w:t>
+      </w:r>
+      <w:proofErr w:type="gramStart"/>
+      <w:r>
+        <w:t>functionality</w:t>
+      </w:r>
+      <w:proofErr w:type="gramEnd"/>
+      <w:r>
+        <w:t xml:space="preserve"> for which testing is crucial. </w:t>
       </w:r>
     </w:p>
     <w:p>
@@ -1815,7 +1890,15 @@
         <w:t xml:space="preserve"> outline </w:t>
       </w:r>
       <w:r>
-        <w:t xml:space="preserve">what we consider the ideal methods of testing, in order to keep development in line with those practices. </w:t>
+        <w:t xml:space="preserve">what we consider the ideal methods of testing, </w:t>
+      </w:r>
+      <w:proofErr w:type="gramStart"/>
+      <w:r>
+        <w:t>in order to</w:t>
+      </w:r>
+      <w:proofErr w:type="gramEnd"/>
+      <w:r>
+        <w:t xml:space="preserve"> keep development in line with those practices. </w:t>
       </w:r>
     </w:p>
     <w:p>
@@ -1894,7 +1977,15 @@
         <w:spacing w:line="240" w:lineRule="auto"/>
       </w:pPr>
       <w:r>
-        <w:t>For each of the following activity, describe how the testing will be conducted. What would be the sequence of events, and how will the testing activity take place? Please refer to the CptS422 class notes for details on testing strategies.</w:t>
+        <w:t xml:space="preserve">For each of the following </w:t>
+      </w:r>
+      <w:proofErr w:type="gramStart"/>
+      <w:r>
+        <w:t>activity</w:t>
+      </w:r>
+      <w:proofErr w:type="gramEnd"/>
+      <w:r>
+        <w:t>, describe how the testing will be conducted. What would be the sequence of events, and how will the testing activity take place? Please refer to the CptS422 class notes for details on testing strategies.</w:t>
       </w:r>
     </w:p>
     <w:p>
@@ -1982,7 +2073,23 @@
         <w:spacing w:after="0" w:line="240" w:lineRule="auto"/>
       </w:pPr>
       <w:r>
-        <w:t>System testing is a type of black box testing that tests all the components together, seen as a single system to identify faults with respect to the scenarios from the overall requirements specifications. Entire system is tested as per the requirements.</w:t>
+        <w:t xml:space="preserve">System testing is a type of black box testing </w:t>
+      </w:r>
+      <w:proofErr w:type="gramStart"/>
+      <w:r>
+        <w:t>that tests</w:t>
+      </w:r>
+      <w:proofErr w:type="gramEnd"/>
+      <w:r>
+        <w:t xml:space="preserve"> all the components together, seen as a single system to identify faults with respect to the scenarios from the overall requirements specifications. </w:t>
+      </w:r>
+      <w:proofErr w:type="gramStart"/>
+      <w:r>
+        <w:t>Entire</w:t>
+      </w:r>
+      <w:proofErr w:type="gramEnd"/>
+      <w:r>
+        <w:t xml:space="preserve"> system is tested as per the requirements.</w:t>
       </w:r>
     </w:p>
     <w:p>
@@ -2049,7 +2156,15 @@
         <w:spacing w:after="0" w:line="240" w:lineRule="auto"/>
       </w:pPr>
       <w:r>
-        <w:t>Performance tests check whether the nonfunctional requirements and additional design goals from the design document are satisfied. In stress testing, system is stressed beyond its specifications to check how and when it fails.</w:t>
+        <w:t xml:space="preserve">Performance tests check whether the nonfunctional requirements and additional design goals from the design document are satisfied. In stress testing, </w:t>
+      </w:r>
+      <w:proofErr w:type="gramStart"/>
+      <w:r>
+        <w:t>system</w:t>
+      </w:r>
+      <w:proofErr w:type="gramEnd"/>
+      <w:r>
+        <w:t xml:space="preserve"> is stressed beyond its specifications to check how and when it fails.</w:t>
       </w:r>
     </w:p>
     <w:p>
@@ -2079,7 +2194,15 @@
         <w:spacing w:after="0" w:line="240" w:lineRule="auto"/>
       </w:pPr>
       <w:r>
-        <w:t>Acceptance testing and installation testing check the system against the project agreement. The purpose is to confirm that the system is ready for operational use. During acceptance test, end-users (customers) of the system compare the system to its initial requirements (if necessary) with help by the developers.</w:t>
+        <w:t xml:space="preserve">Acceptance testing and installation testing check the system against the project agreement. The purpose is to confirm that the system is ready for operational use. During acceptance test, end-users (customers) of the system compare the system to its initial requirements (if necessary) with help </w:t>
+      </w:r>
+      <w:proofErr w:type="gramStart"/>
+      <w:r>
+        <w:t>by</w:t>
+      </w:r>
+      <w:proofErr w:type="gramEnd"/>
+      <w:r>
+        <w:t xml:space="preserve"> the developers.</w:t>
       </w:r>
     </w:p>
     <w:p>
@@ -2182,7 +2305,15 @@
         <w:spacing w:after="0" w:line="240" w:lineRule="auto"/>
       </w:pPr>
       <w:r>
-        <w:t>For the papers you cite give the authors, the title of the article, the journal name, journal volume number, date of publication and inclusive page numbers. Giving only the URL for the journal is not appropriate.</w:t>
+        <w:t xml:space="preserve">For the papers you cite give the </w:t>
+      </w:r>
+      <w:proofErr w:type="gramStart"/>
+      <w:r>
+        <w:t>authors,</w:t>
+      </w:r>
+      <w:proofErr w:type="gramEnd"/>
+      <w:r>
+        <w:t xml:space="preserve"> the title of the article, the journal name, journal volume number, date of publication and inclusive page numbers. Giving only the URL for the journal is not appropriate.</w:t>
       </w:r>
     </w:p>
     <w:p>
@@ -2298,7 +2429,15 @@
         <w:spacing w:after="0" w:line="240" w:lineRule="auto"/>
       </w:pPr>
       <w:r>
-        <w:t xml:space="preserve">Identify which particular test(s) will be used to test each module. </w:t>
+        <w:t xml:space="preserve">Identify which </w:t>
+      </w:r>
+      <w:proofErr w:type="gramStart"/>
+      <w:r>
+        <w:t>particular test(s)</w:t>
+      </w:r>
+      <w:proofErr w:type="gramEnd"/>
+      <w:r>
+        <w:t xml:space="preserve"> will be used to test each module. </w:t>
       </w:r>
       <w:r>
         <w:br/>

</xml_diff>

<commit_message>
Added Testing Strategy to Testing Plans Document
</commit_message>
<xml_diff>
--- a/documentation/TestingPlan.docx
+++ b/documentation/TestingPlan.docx
@@ -454,6 +454,7 @@
           <w:docPartUnique/>
         </w:docPartObj>
       </w:sdtPr>
+      <w:sdtEndPr/>
       <w:sdtContent>
         <w:p>
           <w:pPr>
@@ -1932,21 +1933,366 @@
       <w:r>
         <w:t>Testing Strategy</w:t>
       </w:r>
-    </w:p>
-    <w:p>
-      <w:pPr>
-        <w:spacing w:line="240" w:lineRule="auto"/>
-      </w:pPr>
-      <w:r>
-        <w:t xml:space="preserve">Describe the overall approach to testing and provide the overall flow of the testing process. An example is provided in Appendix A. </w:t>
-      </w:r>
-    </w:p>
-    <w:p>
-      <w:pPr>
-        <w:spacing w:line="240" w:lineRule="auto"/>
-      </w:pPr>
-      <w:r>
-        <w:t>Will you be using Continuous Integration (CI) and/or Continuous Delivery (CD) in your testing? If you’re not using CI or CD, make a *very* strong case for your decision.</w:t>
+      <w:bookmarkStart w:id="7" w:name="_tyjcwt" w:colFirst="0" w:colLast="0"/>
+      <w:bookmarkEnd w:id="7"/>
+    </w:p>
+    <w:p>
+      <w:r>
+        <w:t xml:space="preserve">The following is our loose approach to </w:t>
+      </w:r>
+      <w:r>
+        <w:t>testing</w:t>
+      </w:r>
+      <w:r>
+        <w:t xml:space="preserve"> a particular module</w:t>
+      </w:r>
+      <w:r>
+        <w:t xml:space="preserve"> or feature:</w:t>
+      </w:r>
+    </w:p>
+    <w:p>
+      <w:pPr>
+        <w:pStyle w:val="ListParagraph"/>
+        <w:numPr>
+          <w:ilvl w:val="0"/>
+          <w:numId w:val="7"/>
+        </w:numPr>
+      </w:pPr>
+      <w:r>
+        <w:t xml:space="preserve">Identify the requirement(s) involved in this module/feature. This should either come from the Requirements and Specifications Document or </w:t>
+      </w:r>
+      <w:r>
+        <w:t>be added to the Requirements and Specifications Document before continuing.</w:t>
+      </w:r>
+    </w:p>
+    <w:p>
+      <w:pPr>
+        <w:pStyle w:val="ListParagraph"/>
+        <w:numPr>
+          <w:ilvl w:val="0"/>
+          <w:numId w:val="7"/>
+        </w:numPr>
+      </w:pPr>
+      <w:r>
+        <w:t>Establish t</w:t>
+      </w:r>
+      <w:r>
+        <w:t>he test(s) that will be used. In other words, identify the process of using the module or feature.</w:t>
+      </w:r>
+      <w:r>
+        <w:t xml:space="preserve"> </w:t>
+      </w:r>
+      <w:r>
+        <w:t>Document these tests in the Testing Plan Document.</w:t>
+      </w:r>
+    </w:p>
+    <w:p>
+      <w:pPr>
+        <w:pStyle w:val="ListParagraph"/>
+        <w:numPr>
+          <w:ilvl w:val="0"/>
+          <w:numId w:val="7"/>
+        </w:numPr>
+      </w:pPr>
+      <w:r>
+        <w:t xml:space="preserve">Identify any necessary </w:t>
+      </w:r>
+      <w:r>
+        <w:t xml:space="preserve">dependencies. This includes </w:t>
+      </w:r>
+      <w:r>
+        <w:t>other components and input data.</w:t>
+      </w:r>
+      <w:r>
+        <w:t xml:space="preserve"> Include assumptions about these dependencies in the </w:t>
+      </w:r>
+      <w:r>
+        <w:t>Testing Plan Document.</w:t>
+      </w:r>
+    </w:p>
+    <w:p>
+      <w:pPr>
+        <w:pStyle w:val="ListParagraph"/>
+        <w:numPr>
+          <w:ilvl w:val="0"/>
+          <w:numId w:val="7"/>
+        </w:numPr>
+      </w:pPr>
+      <w:r>
+        <w:t>Build a representation of what acceptable results look like</w:t>
+      </w:r>
+      <w:r>
+        <w:t>. This must consider our</w:t>
+      </w:r>
+      <w:r>
+        <w:t xml:space="preserve"> assumptions made in the previous step. For example, </w:t>
+      </w:r>
+      <w:r>
+        <w:t xml:space="preserve">an Excel graph of </w:t>
+      </w:r>
+      <w:r>
+        <w:t xml:space="preserve">a data acquisition: the </w:t>
+      </w:r>
+      <w:proofErr w:type="gramStart"/>
+      <w:r>
+        <w:t>particular data</w:t>
+      </w:r>
+      <w:proofErr w:type="gramEnd"/>
+      <w:r>
+        <w:t xml:space="preserve"> acquisition should be clarified in the previous step</w:t>
+      </w:r>
+      <w:r>
+        <w:t>, with the Excel graph built off it in this step.</w:t>
+      </w:r>
+      <w:r>
+        <w:t xml:space="preserve"> This mockup</w:t>
+      </w:r>
+      <w:r>
+        <w:t>(s)</w:t>
+      </w:r>
+      <w:r>
+        <w:t xml:space="preserve"> should </w:t>
+      </w:r>
+      <w:r>
+        <w:t>either be included in the Testing Plan Document, or in the relevant module’s “Testing” folder with reference to it in the document.</w:t>
+      </w:r>
+    </w:p>
+    <w:p>
+      <w:pPr>
+        <w:pStyle w:val="ListParagraph"/>
+        <w:numPr>
+          <w:ilvl w:val="0"/>
+          <w:numId w:val="7"/>
+        </w:numPr>
+      </w:pPr>
+      <w:r>
+        <w:t>Perform the test(s)</w:t>
+      </w:r>
+      <w:r>
+        <w:t>.</w:t>
+      </w:r>
+    </w:p>
+    <w:p>
+      <w:pPr>
+        <w:pStyle w:val="ListParagraph"/>
+        <w:numPr>
+          <w:ilvl w:val="0"/>
+          <w:numId w:val="7"/>
+        </w:numPr>
+      </w:pPr>
+      <w:r>
+        <w:t xml:space="preserve">If the test(s) is unsuccessful, fix it if possible. </w:t>
+      </w:r>
+      <w:r>
+        <w:t>If the test</w:t>
+      </w:r>
+      <w:r>
+        <w:t>(s)</w:t>
+      </w:r>
+      <w:r>
+        <w:t xml:space="preserve"> </w:t>
+      </w:r>
+      <w:r>
+        <w:t>is</w:t>
+      </w:r>
+      <w:r>
+        <w:t xml:space="preserve"> not successful by </w:t>
+      </w:r>
+      <w:proofErr w:type="gramStart"/>
+      <w:r>
+        <w:t>next</w:t>
+      </w:r>
+      <w:proofErr w:type="gramEnd"/>
+      <w:r>
+        <w:t xml:space="preserve"> standup meeting, </w:t>
+      </w:r>
+      <w:r>
+        <w:t>prepare a short explanation or document explaining the issue</w:t>
+      </w:r>
+      <w:r>
+        <w:t>.</w:t>
+      </w:r>
+    </w:p>
+    <w:p>
+      <w:pPr>
+        <w:pStyle w:val="ListParagraph"/>
+        <w:numPr>
+          <w:ilvl w:val="0"/>
+          <w:numId w:val="7"/>
+        </w:numPr>
+      </w:pPr>
+      <w:r>
+        <w:t xml:space="preserve">If the test is successful, </w:t>
+      </w:r>
+      <w:r>
+        <w:t>move the</w:t>
+      </w:r>
+      <w:r>
+        <w:t xml:space="preserve"> relevant</w:t>
+      </w:r>
+      <w:r>
+        <w:t xml:space="preserve"> </w:t>
+      </w:r>
+      <w:r>
+        <w:t>GitHub</w:t>
+      </w:r>
+      <w:r>
+        <w:t xml:space="preserve"> </w:t>
+      </w:r>
+      <w:r>
+        <w:t>issue</w:t>
+      </w:r>
+      <w:r>
+        <w:t xml:space="preserve"> to Review/QA</w:t>
+      </w:r>
+      <w:r>
+        <w:t xml:space="preserve">, or from Review/QA to </w:t>
+      </w:r>
+      <w:r>
+        <w:t>Done.</w:t>
+      </w:r>
+    </w:p>
+    <w:p>
+      <w:r>
+        <w:lastRenderedPageBreak/>
+        <w:t xml:space="preserve">Ultimately, our strong connection to our primary stakeholder, Dr. Cousins, </w:t>
+      </w:r>
+      <w:r>
+        <w:t xml:space="preserve">allows us to </w:t>
+      </w:r>
+      <w:r>
+        <w:t>adapt our development process to a more flexible approach</w:t>
+      </w:r>
+      <w:r>
+        <w:t xml:space="preserve"> that handles opportunities and issues as they come up. </w:t>
+      </w:r>
+      <w:r>
+        <w:t xml:space="preserve">Sometimes the </w:t>
+      </w:r>
+      <w:r>
+        <w:t xml:space="preserve">requirements </w:t>
+      </w:r>
+      <w:r>
+        <w:t xml:space="preserve">are vague, and </w:t>
+      </w:r>
+      <w:r>
+        <w:t xml:space="preserve">the following approach may be more effective than </w:t>
+      </w:r>
+      <w:r>
+        <w:t>generating more specific requirements</w:t>
+      </w:r>
+      <w:r>
+        <w:t xml:space="preserve"> </w:t>
+      </w:r>
+      <w:r>
+        <w:t>and a mockup</w:t>
+      </w:r>
+      <w:r>
+        <w:t>:</w:t>
+      </w:r>
+    </w:p>
+    <w:p>
+      <w:pPr>
+        <w:pStyle w:val="ListParagraph"/>
+        <w:numPr>
+          <w:ilvl w:val="0"/>
+          <w:numId w:val="8"/>
+        </w:numPr>
+      </w:pPr>
+      <w:r>
+        <w:t>Implement the most obvious executions of a requirement.</w:t>
+      </w:r>
+    </w:p>
+    <w:p>
+      <w:pPr>
+        <w:pStyle w:val="ListParagraph"/>
+        <w:numPr>
+          <w:ilvl w:val="0"/>
+          <w:numId w:val="8"/>
+        </w:numPr>
+      </w:pPr>
+      <w:r>
+        <w:t>Present</w:t>
+      </w:r>
+      <w:r>
+        <w:t xml:space="preserve"> </w:t>
+      </w:r>
+      <w:r>
+        <w:t>those executions to the client/stakeholder(s). Receive feedback.</w:t>
+      </w:r>
+    </w:p>
+    <w:p>
+      <w:pPr>
+        <w:pStyle w:val="ListParagraph"/>
+        <w:numPr>
+          <w:ilvl w:val="0"/>
+          <w:numId w:val="8"/>
+        </w:numPr>
+      </w:pPr>
+      <w:r>
+        <w:t xml:space="preserve">If one of the implementations is acceptable, </w:t>
+      </w:r>
+      <w:r>
+        <w:t>move the relevant GitHub issue to Review/QA, or from Review/QA to Done.</w:t>
+      </w:r>
+    </w:p>
+    <w:p>
+      <w:pPr>
+        <w:pStyle w:val="ListParagraph"/>
+        <w:numPr>
+          <w:ilvl w:val="0"/>
+          <w:numId w:val="8"/>
+        </w:numPr>
+      </w:pPr>
+      <w:r>
+        <w:t>I</w:t>
+      </w:r>
+      <w:r>
+        <w:t xml:space="preserve">f none of the implementations are acceptable, </w:t>
+      </w:r>
+      <w:r>
+        <w:t xml:space="preserve">either </w:t>
+      </w:r>
+      <w:r>
+        <w:t xml:space="preserve">return with novel implementations or </w:t>
+      </w:r>
+      <w:r>
+        <w:t>revert to the primary approach, depending on team consensus.</w:t>
+      </w:r>
+    </w:p>
+    <w:p>
+      <w:r>
+        <w:t xml:space="preserve">Our delivery process is </w:t>
+      </w:r>
+      <w:r>
+        <w:t>basically Continuous Delivery</w:t>
+      </w:r>
+      <w:r>
+        <w:t xml:space="preserve">. Our client prefers executable files over python scripts, so </w:t>
+      </w:r>
+      <w:r>
+        <w:t>a new deployment must be manually created by a team member each time.</w:t>
+      </w:r>
+      <w:r>
+        <w:t xml:space="preserve"> The modular nature of the project lends itself to creating a </w:t>
+      </w:r>
+      <w:r>
+        <w:t xml:space="preserve">new </w:t>
+      </w:r>
+      <w:r>
+        <w:t xml:space="preserve">iteration of each </w:t>
+      </w:r>
+      <w:r>
+        <w:t xml:space="preserve">improved </w:t>
+      </w:r>
+      <w:r>
+        <w:t>module every sprint.</w:t>
+      </w:r>
+      <w:r>
+        <w:t xml:space="preserve"> In this regard, our </w:t>
+      </w:r>
+      <w:r>
+        <w:t>development is continuously integrated with monthly releases.</w:t>
       </w:r>
     </w:p>
     <w:p>
@@ -1958,8 +2304,6 @@
         </w:numPr>
         <w:spacing w:line="240" w:lineRule="auto"/>
       </w:pPr>
-      <w:bookmarkStart w:id="7" w:name="_tyjcwt" w:colFirst="0" w:colLast="0"/>
-      <w:bookmarkEnd w:id="7"/>
       <w:r>
         <w:t>Test Plans</w:t>
       </w:r>
@@ -2064,7 +2408,6 @@
         <w:rPr>
           <w:highlight w:val="white"/>
         </w:rPr>
-        <w:lastRenderedPageBreak/>
         <w:t>System Testing</w:t>
       </w:r>
     </w:p>
@@ -2148,6 +2491,7 @@
         <w:rPr>
           <w:highlight w:val="white"/>
         </w:rPr>
+        <w:lastRenderedPageBreak/>
         <w:t>Performance testing:</w:t>
       </w:r>
     </w:p>
@@ -2341,245 +2685,6 @@
         <w:t>http://www.easybib.com/reference/guide/apa/website</w:t>
       </w:r>
     </w:p>
-    <w:p>
-      <w:pPr>
-        <w:spacing w:after="0" w:line="240" w:lineRule="auto"/>
-      </w:pPr>
-    </w:p>
-    <w:p>
-      <w:pPr>
-        <w:spacing w:after="0" w:line="240" w:lineRule="auto"/>
-      </w:pPr>
-    </w:p>
-    <w:p>
-      <w:pPr>
-        <w:spacing w:after="0" w:line="240" w:lineRule="auto"/>
-      </w:pPr>
-      <w:r>
-        <w:br w:type="page"/>
-      </w:r>
-    </w:p>
-    <w:p>
-      <w:pPr>
-        <w:spacing w:line="240" w:lineRule="auto"/>
-        <w:rPr>
-          <w:b/>
-          <w:sz w:val="32"/>
-          <w:szCs w:val="32"/>
-        </w:rPr>
-      </w:pPr>
-    </w:p>
-    <w:p>
-      <w:pPr>
-        <w:spacing w:line="240" w:lineRule="auto"/>
-        <w:rPr>
-          <w:b/>
-          <w:sz w:val="32"/>
-          <w:szCs w:val="32"/>
-        </w:rPr>
-      </w:pPr>
-      <w:r>
-        <w:rPr>
-          <w:b/>
-          <w:sz w:val="32"/>
-          <w:szCs w:val="32"/>
-        </w:rPr>
-        <w:t>Appendix-A</w:t>
-      </w:r>
-    </w:p>
-    <w:p>
-      <w:pPr>
-        <w:spacing w:line="240" w:lineRule="auto"/>
-        <w:rPr>
-          <w:b/>
-          <w:sz w:val="32"/>
-          <w:szCs w:val="32"/>
-        </w:rPr>
-      </w:pPr>
-      <w:r>
-        <w:rPr>
-          <w:b/>
-          <w:sz w:val="32"/>
-          <w:szCs w:val="32"/>
-        </w:rPr>
-        <w:t>Example Testing Strategy:</w:t>
-      </w:r>
-    </w:p>
-    <w:p>
-      <w:pPr>
-        <w:numPr>
-          <w:ilvl w:val="0"/>
-          <w:numId w:val="1"/>
-        </w:numPr>
-        <w:spacing w:before="280" w:after="0" w:line="240" w:lineRule="auto"/>
-      </w:pPr>
-      <w:r>
-        <w:t>Identify the requirements to be tested. All test cases shall be derived using the current Software Requirements Specification.</w:t>
-      </w:r>
-      <w:r>
-        <w:br/>
-      </w:r>
-    </w:p>
-    <w:p>
-      <w:pPr>
-        <w:numPr>
-          <w:ilvl w:val="0"/>
-          <w:numId w:val="1"/>
-        </w:numPr>
-        <w:spacing w:after="0" w:line="240" w:lineRule="auto"/>
-      </w:pPr>
-      <w:r>
-        <w:t xml:space="preserve">Identify which </w:t>
-      </w:r>
-      <w:proofErr w:type="gramStart"/>
-      <w:r>
-        <w:t>particular test(s)</w:t>
-      </w:r>
-      <w:proofErr w:type="gramEnd"/>
-      <w:r>
-        <w:t xml:space="preserve"> will be used to test each module. </w:t>
-      </w:r>
-      <w:r>
-        <w:br/>
-      </w:r>
-    </w:p>
-    <w:p>
-      <w:pPr>
-        <w:numPr>
-          <w:ilvl w:val="0"/>
-          <w:numId w:val="1"/>
-        </w:numPr>
-        <w:spacing w:after="0" w:line="240" w:lineRule="auto"/>
-      </w:pPr>
-      <w:r>
-        <w:t xml:space="preserve">Review the test data and test cases to ensure that the unit has been thoroughly verified and that the test data and test cases are adequate to verify proper operation of the unit. </w:t>
-      </w:r>
-      <w:r>
-        <w:br/>
-      </w:r>
-    </w:p>
-    <w:p>
-      <w:pPr>
-        <w:numPr>
-          <w:ilvl w:val="0"/>
-          <w:numId w:val="1"/>
-        </w:numPr>
-        <w:spacing w:after="0" w:line="240" w:lineRule="auto"/>
-      </w:pPr>
-      <w:r>
-        <w:t xml:space="preserve">Identify the expected results for each test. </w:t>
-      </w:r>
-      <w:r>
-        <w:br/>
-      </w:r>
-    </w:p>
-    <w:p>
-      <w:pPr>
-        <w:numPr>
-          <w:ilvl w:val="0"/>
-          <w:numId w:val="1"/>
-        </w:numPr>
-        <w:spacing w:after="0" w:line="240" w:lineRule="auto"/>
-      </w:pPr>
-      <w:r>
-        <w:t xml:space="preserve">Document the test case configuration, test data, and expected results. </w:t>
-      </w:r>
-      <w:r>
-        <w:br/>
-      </w:r>
-    </w:p>
-    <w:p>
-      <w:pPr>
-        <w:numPr>
-          <w:ilvl w:val="0"/>
-          <w:numId w:val="1"/>
-        </w:numPr>
-        <w:spacing w:after="0" w:line="240" w:lineRule="auto"/>
-      </w:pPr>
-      <w:r>
-        <w:t xml:space="preserve">Perform the test(s). </w:t>
-      </w:r>
-      <w:r>
-        <w:br/>
-      </w:r>
-    </w:p>
-    <w:p>
-      <w:pPr>
-        <w:numPr>
-          <w:ilvl w:val="0"/>
-          <w:numId w:val="1"/>
-        </w:numPr>
-        <w:spacing w:after="0" w:line="240" w:lineRule="auto"/>
-      </w:pPr>
-      <w:r>
-        <w:t xml:space="preserve">Document the test data, test cases, and test configuration used during the testing process. This information shall be submitted via the revised Test Plan document. </w:t>
-      </w:r>
-      <w:r>
-        <w:br/>
-        <w:t xml:space="preserve"> </w:t>
-      </w:r>
-    </w:p>
-    <w:p>
-      <w:pPr>
-        <w:numPr>
-          <w:ilvl w:val="0"/>
-          <w:numId w:val="1"/>
-        </w:numPr>
-        <w:spacing w:after="0" w:line="240" w:lineRule="auto"/>
-      </w:pPr>
-      <w:r>
-        <w:t xml:space="preserve">Successful unit testing is required before the unit is eligible for component integration/system testing. </w:t>
-      </w:r>
-      <w:r>
-        <w:br/>
-      </w:r>
-    </w:p>
-    <w:p>
-      <w:pPr>
-        <w:numPr>
-          <w:ilvl w:val="0"/>
-          <w:numId w:val="1"/>
-        </w:numPr>
-        <w:spacing w:after="0" w:line="240" w:lineRule="auto"/>
-      </w:pPr>
-      <w:r>
-        <w:t xml:space="preserve">Unsuccessful testing requires a bug form to be generated. This document shall describe the test case, the problem encountered, its possible cause, and the sequence of events that led to the problem. It shall be used as a basis for later technical analysis. </w:t>
-      </w:r>
-      <w:r>
-        <w:br/>
-      </w:r>
-    </w:p>
-    <w:p>
-      <w:pPr>
-        <w:numPr>
-          <w:ilvl w:val="0"/>
-          <w:numId w:val="1"/>
-        </w:numPr>
-        <w:spacing w:after="280" w:line="240" w:lineRule="auto"/>
-      </w:pPr>
-      <w:r>
-        <w:t>Test documents and reports shall be submitted. Any specifications to be reviewed, revised, or updated shall be handled immediately.</w:t>
-      </w:r>
-    </w:p>
-    <w:p>
-      <w:pPr>
-        <w:rPr>
-          <w:b/>
-          <w:sz w:val="32"/>
-          <w:szCs w:val="32"/>
-        </w:rPr>
-      </w:pPr>
-    </w:p>
-    <w:p>
-      <w:pPr>
-        <w:rPr>
-          <w:b/>
-          <w:sz w:val="32"/>
-          <w:szCs w:val="32"/>
-        </w:rPr>
-      </w:pPr>
-    </w:p>
-    <w:p/>
     <w:sectPr>
       <w:pgSz w:w="12240" w:h="15840"/>
       <w:pgMar w:top="1440" w:right="1440" w:bottom="1440" w:left="1440" w:header="0" w:footer="720" w:gutter="0"/>
@@ -2593,6 +2698,184 @@
 <file path=word/numbering.xml><?xml version="1.0" encoding="utf-8"?>
 <w:numbering xmlns:wpc="http://schemas.microsoft.com/office/word/2010/wordprocessingCanvas" xmlns:cx="http://schemas.microsoft.com/office/drawing/2014/chartex" xmlns:cx1="http://schemas.microsoft.com/office/drawing/2015/9/8/chartex" xmlns:cx2="http://schemas.microsoft.com/office/drawing/2015/10/21/chartex" xmlns:cx3="http://schemas.microsoft.com/office/drawing/2016/5/9/chartex" xmlns:cx4="http://schemas.microsoft.com/office/drawing/2016/5/10/chartex" xmlns:cx5="http://schemas.microsoft.com/office/drawing/2016/5/11/chartex" xmlns:cx6="http://schemas.microsoft.com/office/drawing/2016/5/12/chartex" xmlns:cx7="http://schemas.microsoft.com/office/drawing/2016/5/13/chartex" xmlns:cx8="http://schemas.microsoft.com/office/drawing/2016/5/14/chartex" xmlns:mc="http://schemas.openxmlformats.org/markup-compatibility/2006" xmlns:aink="http://schemas.microsoft.com/office/drawing/2016/ink" xmlns:am3d="http://schemas.microsoft.com/office/drawing/2017/model3d" xmlns:o="urn:schemas-microsoft-com:office:office" xmlns:oel="http://schemas.microsoft.com/office/2019/extlst" xmlns:r="http://schemas.openxmlformats.org/officeDocument/2006/relationships" xmlns:m="http://schemas.openxmlformats.org/officeDocument/2006/math" xmlns:v="urn:schemas-microsoft-com:vml" xmlns:wp14="http://schemas.microsoft.com/office/word/2010/wordprocessingDrawing" xmlns:wp="http://schemas.openxmlformats.org/drawingml/2006/wordprocessingDrawing" xmlns:w10="urn:schemas-microsoft-com:office:word" xmlns:w="http://schemas.openxmlformats.org/wordprocessingml/2006/main" xmlns:w14="http://schemas.microsoft.com/office/word/2010/wordml" xmlns:w15="http://schemas.microsoft.com/office/word/2012/wordml" xmlns:w16cex="http://schemas.microsoft.com/office/word/2018/wordml/cex" xmlns:w16cid="http://schemas.microsoft.com/office/word/2016/wordml/cid" xmlns:w16="http://schemas.microsoft.com/office/word/2018/wordml" xmlns:w16du="http://schemas.microsoft.com/office/word/2023/wordml/word16du" xmlns:w16sdtdh="http://schemas.microsoft.com/office/word/2020/wordml/sdtdatahash" xmlns:w16se="http://schemas.microsoft.com/office/word/2015/wordml/symex" xmlns:wpg="http://schemas.microsoft.com/office/word/2010/wordprocessingGroup" xmlns:wpi="http://schemas.microsoft.com/office/word/2010/wordprocessingInk" xmlns:wne="http://schemas.microsoft.com/office/word/2006/wordml" xmlns:wps="http://schemas.microsoft.com/office/word/2010/wordprocessingShape" mc:Ignorable="w14 w15 w16se w16cid w16 w16cex w16sdtdh w16du wp14">
   <w:abstractNum w:abstractNumId="0" w15:restartNumberingAfterBreak="0">
+    <w:nsid w:val="0D39738A"/>
+    <w:multiLevelType w:val="hybridMultilevel"/>
+    <w:tmpl w:val="410860E4"/>
+    <w:lvl w:ilvl="0" w:tplc="0409000F">
+      <w:start w:val="1"/>
+      <w:numFmt w:val="decimal"/>
+      <w:lvlText w:val="%1."/>
+      <w:lvlJc w:val="left"/>
+      <w:pPr>
+        <w:ind w:left="720" w:hanging="360"/>
+      </w:pPr>
+      <w:rPr>
+        <w:rFonts w:hint="default"/>
+      </w:rPr>
+    </w:lvl>
+    <w:lvl w:ilvl="1" w:tplc="04090019" w:tentative="1">
+      <w:start w:val="1"/>
+      <w:numFmt w:val="lowerLetter"/>
+      <w:lvlText w:val="%2."/>
+      <w:lvlJc w:val="left"/>
+      <w:pPr>
+        <w:ind w:left="1440" w:hanging="360"/>
+      </w:pPr>
+    </w:lvl>
+    <w:lvl w:ilvl="2" w:tplc="0409001B" w:tentative="1">
+      <w:start w:val="1"/>
+      <w:numFmt w:val="lowerRoman"/>
+      <w:lvlText w:val="%3."/>
+      <w:lvlJc w:val="right"/>
+      <w:pPr>
+        <w:ind w:left="2160" w:hanging="180"/>
+      </w:pPr>
+    </w:lvl>
+    <w:lvl w:ilvl="3" w:tplc="0409000F" w:tentative="1">
+      <w:start w:val="1"/>
+      <w:numFmt w:val="decimal"/>
+      <w:lvlText w:val="%4."/>
+      <w:lvlJc w:val="left"/>
+      <w:pPr>
+        <w:ind w:left="2880" w:hanging="360"/>
+      </w:pPr>
+    </w:lvl>
+    <w:lvl w:ilvl="4" w:tplc="04090019" w:tentative="1">
+      <w:start w:val="1"/>
+      <w:numFmt w:val="lowerLetter"/>
+      <w:lvlText w:val="%5."/>
+      <w:lvlJc w:val="left"/>
+      <w:pPr>
+        <w:ind w:left="3600" w:hanging="360"/>
+      </w:pPr>
+    </w:lvl>
+    <w:lvl w:ilvl="5" w:tplc="0409001B" w:tentative="1">
+      <w:start w:val="1"/>
+      <w:numFmt w:val="lowerRoman"/>
+      <w:lvlText w:val="%6."/>
+      <w:lvlJc w:val="right"/>
+      <w:pPr>
+        <w:ind w:left="4320" w:hanging="180"/>
+      </w:pPr>
+    </w:lvl>
+    <w:lvl w:ilvl="6" w:tplc="0409000F" w:tentative="1">
+      <w:start w:val="1"/>
+      <w:numFmt w:val="decimal"/>
+      <w:lvlText w:val="%7."/>
+      <w:lvlJc w:val="left"/>
+      <w:pPr>
+        <w:ind w:left="5040" w:hanging="360"/>
+      </w:pPr>
+    </w:lvl>
+    <w:lvl w:ilvl="7" w:tplc="04090019" w:tentative="1">
+      <w:start w:val="1"/>
+      <w:numFmt w:val="lowerLetter"/>
+      <w:lvlText w:val="%8."/>
+      <w:lvlJc w:val="left"/>
+      <w:pPr>
+        <w:ind w:left="5760" w:hanging="360"/>
+      </w:pPr>
+    </w:lvl>
+    <w:lvl w:ilvl="8" w:tplc="0409001B" w:tentative="1">
+      <w:start w:val="1"/>
+      <w:numFmt w:val="lowerRoman"/>
+      <w:lvlText w:val="%9."/>
+      <w:lvlJc w:val="right"/>
+      <w:pPr>
+        <w:ind w:left="6480" w:hanging="180"/>
+      </w:pPr>
+    </w:lvl>
+  </w:abstractNum>
+  <w:abstractNum w:abstractNumId="1" w15:restartNumberingAfterBreak="0">
+    <w:nsid w:val="1E5B3D76"/>
+    <w:multiLevelType w:val="hybridMultilevel"/>
+    <w:tmpl w:val="2A2E86EC"/>
+    <w:lvl w:ilvl="0" w:tplc="0409000F">
+      <w:start w:val="1"/>
+      <w:numFmt w:val="decimal"/>
+      <w:lvlText w:val="%1."/>
+      <w:lvlJc w:val="left"/>
+      <w:pPr>
+        <w:ind w:left="720" w:hanging="360"/>
+      </w:pPr>
+      <w:rPr>
+        <w:rFonts w:hint="default"/>
+      </w:rPr>
+    </w:lvl>
+    <w:lvl w:ilvl="1" w:tplc="04090019" w:tentative="1">
+      <w:start w:val="1"/>
+      <w:numFmt w:val="lowerLetter"/>
+      <w:lvlText w:val="%2."/>
+      <w:lvlJc w:val="left"/>
+      <w:pPr>
+        <w:ind w:left="1440" w:hanging="360"/>
+      </w:pPr>
+    </w:lvl>
+    <w:lvl w:ilvl="2" w:tplc="0409001B" w:tentative="1">
+      <w:start w:val="1"/>
+      <w:numFmt w:val="lowerRoman"/>
+      <w:lvlText w:val="%3."/>
+      <w:lvlJc w:val="right"/>
+      <w:pPr>
+        <w:ind w:left="2160" w:hanging="180"/>
+      </w:pPr>
+    </w:lvl>
+    <w:lvl w:ilvl="3" w:tplc="0409000F" w:tentative="1">
+      <w:start w:val="1"/>
+      <w:numFmt w:val="decimal"/>
+      <w:lvlText w:val="%4."/>
+      <w:lvlJc w:val="left"/>
+      <w:pPr>
+        <w:ind w:left="2880" w:hanging="360"/>
+      </w:pPr>
+    </w:lvl>
+    <w:lvl w:ilvl="4" w:tplc="04090019" w:tentative="1">
+      <w:start w:val="1"/>
+      <w:numFmt w:val="lowerLetter"/>
+      <w:lvlText w:val="%5."/>
+      <w:lvlJc w:val="left"/>
+      <w:pPr>
+        <w:ind w:left="3600" w:hanging="360"/>
+      </w:pPr>
+    </w:lvl>
+    <w:lvl w:ilvl="5" w:tplc="0409001B" w:tentative="1">
+      <w:start w:val="1"/>
+      <w:numFmt w:val="lowerRoman"/>
+      <w:lvlText w:val="%6."/>
+      <w:lvlJc w:val="right"/>
+      <w:pPr>
+        <w:ind w:left="4320" w:hanging="180"/>
+      </w:pPr>
+    </w:lvl>
+    <w:lvl w:ilvl="6" w:tplc="0409000F" w:tentative="1">
+      <w:start w:val="1"/>
+      <w:numFmt w:val="decimal"/>
+      <w:lvlText w:val="%7."/>
+      <w:lvlJc w:val="left"/>
+      <w:pPr>
+        <w:ind w:left="5040" w:hanging="360"/>
+      </w:pPr>
+    </w:lvl>
+    <w:lvl w:ilvl="7" w:tplc="04090019" w:tentative="1">
+      <w:start w:val="1"/>
+      <w:numFmt w:val="lowerLetter"/>
+      <w:lvlText w:val="%8."/>
+      <w:lvlJc w:val="left"/>
+      <w:pPr>
+        <w:ind w:left="5760" w:hanging="360"/>
+      </w:pPr>
+    </w:lvl>
+    <w:lvl w:ilvl="8" w:tplc="0409001B" w:tentative="1">
+      <w:start w:val="1"/>
+      <w:numFmt w:val="lowerRoman"/>
+      <w:lvlText w:val="%9."/>
+      <w:lvlJc w:val="right"/>
+      <w:pPr>
+        <w:ind w:left="6480" w:hanging="180"/>
+      </w:pPr>
+    </w:lvl>
+  </w:abstractNum>
+  <w:abstractNum w:abstractNumId="2" w15:restartNumberingAfterBreak="0">
     <w:nsid w:val="1FCA50B0"/>
     <w:multiLevelType w:val="multilevel"/>
     <w:tmpl w:val="8ED2B696"/>
@@ -2678,7 +2961,7 @@
       </w:pPr>
     </w:lvl>
   </w:abstractNum>
-  <w:abstractNum w:abstractNumId="1" w15:restartNumberingAfterBreak="0">
+  <w:abstractNum w:abstractNumId="3" w15:restartNumberingAfterBreak="0">
     <w:nsid w:val="2C810B41"/>
     <w:multiLevelType w:val="multilevel"/>
     <w:tmpl w:val="CA9652F8"/>
@@ -2791,7 +3074,7 @@
       </w:rPr>
     </w:lvl>
   </w:abstractNum>
-  <w:abstractNum w:abstractNumId="2" w15:restartNumberingAfterBreak="0">
+  <w:abstractNum w:abstractNumId="4" w15:restartNumberingAfterBreak="0">
     <w:nsid w:val="2F244129"/>
     <w:multiLevelType w:val="multilevel"/>
     <w:tmpl w:val="094637B0"/>
@@ -2877,7 +3160,7 @@
       </w:pPr>
     </w:lvl>
   </w:abstractNum>
-  <w:abstractNum w:abstractNumId="3" w15:restartNumberingAfterBreak="0">
+  <w:abstractNum w:abstractNumId="5" w15:restartNumberingAfterBreak="0">
     <w:nsid w:val="44873CDD"/>
     <w:multiLevelType w:val="multilevel"/>
     <w:tmpl w:val="3B94F956"/>
@@ -2990,7 +3273,7 @@
       </w:rPr>
     </w:lvl>
   </w:abstractNum>
-  <w:abstractNum w:abstractNumId="4" w15:restartNumberingAfterBreak="0">
+  <w:abstractNum w:abstractNumId="6" w15:restartNumberingAfterBreak="0">
     <w:nsid w:val="5BDD77EE"/>
     <w:multiLevelType w:val="multilevel"/>
     <w:tmpl w:val="5DD62D76"/>
@@ -3076,7 +3359,7 @@
       </w:pPr>
     </w:lvl>
   </w:abstractNum>
-  <w:abstractNum w:abstractNumId="5" w15:restartNumberingAfterBreak="0">
+  <w:abstractNum w:abstractNumId="7" w15:restartNumberingAfterBreak="0">
     <w:nsid w:val="5E5D5D3F"/>
     <w:multiLevelType w:val="multilevel"/>
     <w:tmpl w:val="E8C0B596"/>
@@ -3190,22 +3473,28 @@
     </w:lvl>
   </w:abstractNum>
   <w:num w:numId="1" w16cid:durableId="670255873">
-    <w:abstractNumId w:val="0"/>
+    <w:abstractNumId w:val="2"/>
   </w:num>
   <w:num w:numId="2" w16cid:durableId="249704098">
+    <w:abstractNumId w:val="3"/>
+  </w:num>
+  <w:num w:numId="3" w16cid:durableId="1366294745">
+    <w:abstractNumId w:val="5"/>
+  </w:num>
+  <w:num w:numId="4" w16cid:durableId="1452557243">
+    <w:abstractNumId w:val="7"/>
+  </w:num>
+  <w:num w:numId="5" w16cid:durableId="290676375">
+    <w:abstractNumId w:val="4"/>
+  </w:num>
+  <w:num w:numId="6" w16cid:durableId="1447965547">
+    <w:abstractNumId w:val="6"/>
+  </w:num>
+  <w:num w:numId="7" w16cid:durableId="1436558034">
     <w:abstractNumId w:val="1"/>
   </w:num>
-  <w:num w:numId="3" w16cid:durableId="1366294745">
-    <w:abstractNumId w:val="3"/>
-  </w:num>
-  <w:num w:numId="4" w16cid:durableId="1452557243">
-    <w:abstractNumId w:val="5"/>
-  </w:num>
-  <w:num w:numId="5" w16cid:durableId="290676375">
-    <w:abstractNumId w:val="2"/>
-  </w:num>
-  <w:num w:numId="6" w16cid:durableId="1447965547">
-    <w:abstractNumId w:val="4"/>
+  <w:num w:numId="8" w16cid:durableId="1668091618">
+    <w:abstractNumId w:val="0"/>
   </w:num>
 </w:numbering>
 </file>
@@ -3812,6 +4101,17 @@
       <w:szCs w:val="48"/>
     </w:rPr>
   </w:style>
+  <w:style w:type="paragraph" w:styleId="ListParagraph">
+    <w:name w:val="List Paragraph"/>
+    <w:basedOn w:val="Normal"/>
+    <w:uiPriority w:val="34"/>
+    <w:qFormat/>
+    <w:rsid w:val="007C34D4"/>
+    <w:pPr>
+      <w:ind w:left="720"/>
+      <w:contextualSpacing/>
+    </w:pPr>
+  </w:style>
 </w:styles>
 </file>
 

</xml_diff>

<commit_message>
Added Test Objectives and Schedule to Introduction of Testing Plan Doc
That's section 1.2
</commit_message>
<xml_diff>
--- a/documentation/TestingPlan.docx
+++ b/documentation/TestingPlan.docx
@@ -1682,165 +1682,362 @@
       <w:r>
         <w:t>Test Objectives and Schedule</w:t>
       </w:r>
-    </w:p>
-    <w:p>
-      <w:pPr>
-        <w:spacing w:after="0" w:line="240" w:lineRule="auto"/>
-      </w:pPr>
-      <w:r>
-        <w:t xml:space="preserve">Describe, at a high level: </w:t>
-      </w:r>
-    </w:p>
-    <w:p>
-      <w:pPr>
-        <w:numPr>
-          <w:ilvl w:val="0"/>
-          <w:numId w:val="2"/>
-        </w:numPr>
-        <w:pBdr>
-          <w:top w:val="nil"/>
-          <w:left w:val="nil"/>
-          <w:bottom w:val="nil"/>
-          <w:right w:val="nil"/>
-          <w:between w:val="nil"/>
-        </w:pBdr>
-        <w:spacing w:after="0" w:line="240" w:lineRule="auto"/>
-        <w:rPr>
-          <w:color w:val="000000"/>
-        </w:rPr>
-      </w:pPr>
-      <w:r>
-        <w:rPr>
-          <w:color w:val="000000"/>
-        </w:rPr>
-        <w:t xml:space="preserve">the approach (the test plan objectives), </w:t>
-      </w:r>
-    </w:p>
-    <w:p>
-      <w:pPr>
-        <w:numPr>
-          <w:ilvl w:val="0"/>
-          <w:numId w:val="2"/>
-        </w:numPr>
-        <w:pBdr>
-          <w:top w:val="nil"/>
-          <w:left w:val="nil"/>
-          <w:bottom w:val="nil"/>
-          <w:right w:val="nil"/>
-          <w:between w:val="nil"/>
-        </w:pBdr>
-        <w:spacing w:after="0" w:line="240" w:lineRule="auto"/>
-        <w:rPr>
-          <w:color w:val="000000"/>
-        </w:rPr>
-      </w:pPr>
-      <w:r>
-        <w:rPr>
-          <w:color w:val="000000"/>
-        </w:rPr>
-        <w:t xml:space="preserve">required resources, and </w:t>
-      </w:r>
-    </w:p>
-    <w:p>
-      <w:pPr>
-        <w:numPr>
-          <w:ilvl w:val="0"/>
-          <w:numId w:val="2"/>
-        </w:numPr>
-        <w:pBdr>
-          <w:top w:val="nil"/>
-          <w:left w:val="nil"/>
-          <w:bottom w:val="nil"/>
-          <w:right w:val="nil"/>
-          <w:between w:val="nil"/>
-        </w:pBdr>
-        <w:spacing w:after="0" w:line="240" w:lineRule="auto"/>
-        <w:rPr>
-          <w:color w:val="000000"/>
-        </w:rPr>
-      </w:pPr>
-      <w:r>
-        <w:rPr>
-          <w:color w:val="000000"/>
-        </w:rPr>
-        <w:t xml:space="preserve">the schedule of the testing activities </w:t>
-      </w:r>
-    </w:p>
-    <w:p>
-      <w:pPr>
-        <w:numPr>
-          <w:ilvl w:val="1"/>
-          <w:numId w:val="2"/>
-        </w:numPr>
-        <w:pBdr>
-          <w:top w:val="nil"/>
-          <w:left w:val="nil"/>
-          <w:bottom w:val="nil"/>
-          <w:right w:val="nil"/>
-          <w:between w:val="nil"/>
-        </w:pBdr>
-        <w:spacing w:after="0" w:line="240" w:lineRule="auto"/>
-        <w:rPr>
-          <w:color w:val="000000"/>
-        </w:rPr>
-      </w:pPr>
-      <w:r>
-        <w:rPr>
-          <w:color w:val="000000"/>
-        </w:rPr>
-        <w:t>major work activities</w:t>
-      </w:r>
-    </w:p>
-    <w:p>
-      <w:pPr>
-        <w:numPr>
-          <w:ilvl w:val="1"/>
-          <w:numId w:val="2"/>
-        </w:numPr>
-        <w:pBdr>
-          <w:top w:val="nil"/>
-          <w:left w:val="nil"/>
-          <w:bottom w:val="nil"/>
-          <w:right w:val="nil"/>
-          <w:between w:val="nil"/>
-        </w:pBdr>
-        <w:spacing w:after="0" w:line="240" w:lineRule="auto"/>
-        <w:rPr>
-          <w:color w:val="000000"/>
-        </w:rPr>
-      </w:pPr>
-      <w:r>
-        <w:rPr>
-          <w:color w:val="000000"/>
-        </w:rPr>
-        <w:t>products to be delivered - code, containers, documentation, virtual machines, etc.</w:t>
-      </w:r>
-    </w:p>
-    <w:p>
-      <w:pPr>
-        <w:numPr>
-          <w:ilvl w:val="1"/>
-          <w:numId w:val="2"/>
-        </w:numPr>
-        <w:pBdr>
-          <w:top w:val="nil"/>
-          <w:left w:val="nil"/>
-          <w:bottom w:val="nil"/>
-          <w:right w:val="nil"/>
-          <w:between w:val="nil"/>
-        </w:pBdr>
-        <w:spacing w:after="0" w:line="240" w:lineRule="auto"/>
-        <w:rPr>
-          <w:color w:val="000000"/>
-        </w:rPr>
-      </w:pPr>
-      <w:r>
-        <w:rPr>
-          <w:color w:val="000000"/>
-        </w:rPr>
-        <w:t>major milestones.</w:t>
-      </w:r>
-    </w:p>
+      <w:bookmarkStart w:id="5" w:name="_3znysh7" w:colFirst="0" w:colLast="0"/>
+      <w:bookmarkEnd w:id="5"/>
+    </w:p>
+    <w:p>
+      <w:r>
+        <w:t>Our testing approach is very integrated into our development</w:t>
+      </w:r>
+      <w:r>
+        <w:t xml:space="preserve"> process. Developers apply unit testing as they work on a unit</w:t>
+      </w:r>
+      <w:r>
+        <w:t xml:space="preserve">, </w:t>
+      </w:r>
+      <w:r>
+        <w:t>then</w:t>
+      </w:r>
+      <w:r>
+        <w:t xml:space="preserve"> </w:t>
+      </w:r>
+      <w:r>
+        <w:t xml:space="preserve">integration testing when </w:t>
+      </w:r>
+      <w:r>
+        <w:t>a component satisfies unit tests. System testing is performed at standup meetings as needed.</w:t>
+      </w:r>
+    </w:p>
+    <w:p>
+      <w:r>
+        <w:t>Our project is compartmentalized into modul</w:t>
+      </w:r>
+      <w:r>
+        <w:t>es</w:t>
+      </w:r>
+      <w:r>
+        <w:t xml:space="preserve">, which are our main deliverables. </w:t>
+      </w:r>
+      <w:proofErr w:type="gramStart"/>
+      <w:r>
+        <w:t>Typically</w:t>
+      </w:r>
+      <w:proofErr w:type="gramEnd"/>
+      <w:r>
+        <w:t xml:space="preserve"> our milestones involve the completion of a module, or a module’s prototype. </w:t>
+      </w:r>
+      <w:r>
+        <w:t>The following table entails our expectations for product</w:t>
+      </w:r>
+      <w:r>
+        <w:t>ion and testin</w:t>
+      </w:r>
+      <w:r>
+        <w:t>g, up to sprint 5.</w:t>
+      </w:r>
+    </w:p>
+    <w:tbl>
+      <w:tblPr>
+        <w:tblStyle w:val="TableGrid"/>
+        <w:tblW w:w="0" w:type="auto"/>
+        <w:tblLook w:val="04A0" w:firstRow="1" w:lastRow="0" w:firstColumn="1" w:lastColumn="0" w:noHBand="0" w:noVBand="1"/>
+      </w:tblPr>
+      <w:tblGrid>
+        <w:gridCol w:w="3116"/>
+        <w:gridCol w:w="3117"/>
+        <w:gridCol w:w="3117"/>
+      </w:tblGrid>
+      <w:tr>
+        <w:tc>
+          <w:tcPr>
+            <w:tcW w:w="3116" w:type="dxa"/>
+          </w:tcPr>
+          <w:p>
+            <w:pPr>
+              <w:rPr>
+                <w:b/>
+                <w:bCs/>
+              </w:rPr>
+            </w:pPr>
+            <w:r>
+              <w:rPr>
+                <w:b/>
+                <w:bCs/>
+              </w:rPr>
+              <w:t>Milestone/Product</w:t>
+            </w:r>
+          </w:p>
+        </w:tc>
+        <w:tc>
+          <w:tcPr>
+            <w:tcW w:w="3117" w:type="dxa"/>
+          </w:tcPr>
+          <w:p>
+            <w:pPr>
+              <w:rPr>
+                <w:b/>
+                <w:bCs/>
+              </w:rPr>
+            </w:pPr>
+            <w:r>
+              <w:rPr>
+                <w:b/>
+                <w:bCs/>
+              </w:rPr>
+              <w:t>Expected Completion</w:t>
+            </w:r>
+          </w:p>
+        </w:tc>
+        <w:tc>
+          <w:tcPr>
+            <w:tcW w:w="3117" w:type="dxa"/>
+          </w:tcPr>
+          <w:p>
+            <w:pPr>
+              <w:rPr>
+                <w:b/>
+                <w:bCs/>
+              </w:rPr>
+            </w:pPr>
+            <w:r>
+              <w:rPr>
+                <w:b/>
+                <w:bCs/>
+              </w:rPr>
+              <w:t>Level of Testing</w:t>
+            </w:r>
+          </w:p>
+        </w:tc>
+      </w:tr>
+      <w:tr>
+        <w:tc>
+          <w:tcPr>
+            <w:tcW w:w="3116" w:type="dxa"/>
+          </w:tcPr>
+          <w:p>
+            <w:r>
+              <w:t>Module 1</w:t>
+            </w:r>
+          </w:p>
+        </w:tc>
+        <w:tc>
+          <w:tcPr>
+            <w:tcW w:w="3117" w:type="dxa"/>
+          </w:tcPr>
+          <w:p>
+            <w:r>
+              <w:t>Sprint 1</w:t>
+            </w:r>
+          </w:p>
+        </w:tc>
+        <w:tc>
+          <w:tcPr>
+            <w:tcW w:w="3117" w:type="dxa"/>
+          </w:tcPr>
+          <w:p>
+            <w:r>
+              <w:t>User Acceptance</w:t>
+            </w:r>
+          </w:p>
+        </w:tc>
+      </w:tr>
+      <w:tr>
+        <w:tc>
+          <w:tcPr>
+            <w:tcW w:w="3116" w:type="dxa"/>
+          </w:tcPr>
+          <w:p>
+            <w:r>
+              <w:t>Module 3</w:t>
+            </w:r>
+          </w:p>
+        </w:tc>
+        <w:tc>
+          <w:tcPr>
+            <w:tcW w:w="3117" w:type="dxa"/>
+          </w:tcPr>
+          <w:p>
+            <w:r>
+              <w:t>Sprint 2</w:t>
+            </w:r>
+          </w:p>
+        </w:tc>
+        <w:tc>
+          <w:tcPr>
+            <w:tcW w:w="3117" w:type="dxa"/>
+          </w:tcPr>
+          <w:p>
+            <w:r>
+              <w:t>Unit</w:t>
+            </w:r>
+          </w:p>
+        </w:tc>
+      </w:tr>
+      <w:tr>
+        <w:tc>
+          <w:tcPr>
+            <w:tcW w:w="3116" w:type="dxa"/>
+          </w:tcPr>
+          <w:p>
+            <w:r>
+              <w:t>Module 3</w:t>
+            </w:r>
+          </w:p>
+        </w:tc>
+        <w:tc>
+          <w:tcPr>
+            <w:tcW w:w="3117" w:type="dxa"/>
+          </w:tcPr>
+          <w:p>
+            <w:r>
+              <w:t>Sprint 3</w:t>
+            </w:r>
+          </w:p>
+        </w:tc>
+        <w:tc>
+          <w:tcPr>
+            <w:tcW w:w="3117" w:type="dxa"/>
+          </w:tcPr>
+          <w:p>
+            <w:r>
+              <w:t>User Acceptance</w:t>
+            </w:r>
+          </w:p>
+        </w:tc>
+      </w:tr>
+      <w:tr>
+        <w:tc>
+          <w:tcPr>
+            <w:tcW w:w="3116" w:type="dxa"/>
+          </w:tcPr>
+          <w:p>
+            <w:r>
+              <w:t>Module 4 Prototype</w:t>
+            </w:r>
+          </w:p>
+        </w:tc>
+        <w:tc>
+          <w:tcPr>
+            <w:tcW w:w="3117" w:type="dxa"/>
+          </w:tcPr>
+          <w:p>
+            <w:r>
+              <w:t>Sprint 3</w:t>
+            </w:r>
+          </w:p>
+        </w:tc>
+        <w:tc>
+          <w:tcPr>
+            <w:tcW w:w="3117" w:type="dxa"/>
+          </w:tcPr>
+          <w:p>
+            <w:r>
+              <w:t>Unit</w:t>
+            </w:r>
+          </w:p>
+        </w:tc>
+      </w:tr>
+      <w:tr>
+        <w:tc>
+          <w:tcPr>
+            <w:tcW w:w="3116" w:type="dxa"/>
+          </w:tcPr>
+          <w:p>
+            <w:r>
+              <w:t>Module 4</w:t>
+            </w:r>
+          </w:p>
+        </w:tc>
+        <w:tc>
+          <w:tcPr>
+            <w:tcW w:w="3117" w:type="dxa"/>
+          </w:tcPr>
+          <w:p>
+            <w:r>
+              <w:t>Sprint 4</w:t>
+            </w:r>
+          </w:p>
+        </w:tc>
+        <w:tc>
+          <w:tcPr>
+            <w:tcW w:w="3117" w:type="dxa"/>
+          </w:tcPr>
+          <w:p>
+            <w:r>
+              <w:t>Integration</w:t>
+            </w:r>
+          </w:p>
+        </w:tc>
+      </w:tr>
+      <w:tr>
+        <w:tc>
+          <w:tcPr>
+            <w:tcW w:w="3116" w:type="dxa"/>
+          </w:tcPr>
+          <w:p>
+            <w:r>
+              <w:t>Module 4</w:t>
+            </w:r>
+          </w:p>
+        </w:tc>
+        <w:tc>
+          <w:tcPr>
+            <w:tcW w:w="3117" w:type="dxa"/>
+          </w:tcPr>
+          <w:p>
+            <w:r>
+              <w:t>Sprint 5</w:t>
+            </w:r>
+          </w:p>
+        </w:tc>
+        <w:tc>
+          <w:tcPr>
+            <w:tcW w:w="3117" w:type="dxa"/>
+          </w:tcPr>
+          <w:p>
+            <w:r>
+              <w:t>User Acceptance</w:t>
+            </w:r>
+          </w:p>
+        </w:tc>
+      </w:tr>
+      <w:tr>
+        <w:tc>
+          <w:tcPr>
+            <w:tcW w:w="3116" w:type="dxa"/>
+          </w:tcPr>
+          <w:p>
+            <w:r>
+              <w:t>Module 5</w:t>
+            </w:r>
+            <w:r>
+              <w:t xml:space="preserve"> Prototype</w:t>
+            </w:r>
+          </w:p>
+        </w:tc>
+        <w:tc>
+          <w:tcPr>
+            <w:tcW w:w="3117" w:type="dxa"/>
+          </w:tcPr>
+          <w:p>
+            <w:r>
+              <w:t>Sprint 5</w:t>
+            </w:r>
+          </w:p>
+        </w:tc>
+        <w:tc>
+          <w:tcPr>
+            <w:tcW w:w="3117" w:type="dxa"/>
+          </w:tcPr>
+          <w:p>
+            <w:r>
+              <w:t>Unit</w:t>
+            </w:r>
+          </w:p>
+        </w:tc>
+      </w:tr>
+    </w:tbl>
+    <w:p/>
     <w:p>
       <w:pPr>
         <w:pStyle w:val="Heading2"/>
@@ -1850,8 +2047,6 @@
         </w:numPr>
         <w:spacing w:line="240" w:lineRule="auto"/>
       </w:pPr>
-      <w:bookmarkStart w:id="5" w:name="_3znysh7" w:colFirst="0" w:colLast="0"/>
-      <w:bookmarkEnd w:id="5"/>
       <w:r>
         <w:t>Scope</w:t>
       </w:r>
@@ -2019,6 +2214,7 @@
         </w:numPr>
       </w:pPr>
       <w:r>
+        <w:lastRenderedPageBreak/>
         <w:t>Build a representation of what acceptable results look like</w:t>
       </w:r>
       <w:r>
@@ -2154,7 +2350,6 @@
     </w:p>
     <w:p>
       <w:r>
-        <w:lastRenderedPageBreak/>
         <w:t xml:space="preserve">Ultimately, our strong connection to our primary stakeholder, Dr. Cousins, </w:t>
       </w:r>
       <w:r>
@@ -2408,6 +2603,7 @@
         <w:rPr>
           <w:highlight w:val="white"/>
         </w:rPr>
+        <w:lastRenderedPageBreak/>
         <w:t>System Testing</w:t>
       </w:r>
     </w:p>
@@ -2491,7 +2687,6 @@
         <w:rPr>
           <w:highlight w:val="white"/>
         </w:rPr>
-        <w:lastRenderedPageBreak/>
         <w:t>Performance testing:</w:t>
       </w:r>
     </w:p>
@@ -4112,6 +4307,25 @@
       <w:contextualSpacing/>
     </w:pPr>
   </w:style>
+  <w:style w:type="table" w:styleId="TableGrid">
+    <w:name w:val="Table Grid"/>
+    <w:basedOn w:val="TableNormal"/>
+    <w:uiPriority w:val="39"/>
+    <w:rsid w:val="00424991"/>
+    <w:pPr>
+      <w:spacing w:after="0" w:line="240" w:lineRule="auto"/>
+    </w:pPr>
+    <w:tblPr>
+      <w:tblBorders>
+        <w:top w:val="single" w:sz="4" w:space="0" w:color="auto"/>
+        <w:left w:val="single" w:sz="4" w:space="0" w:color="auto"/>
+        <w:bottom w:val="single" w:sz="4" w:space="0" w:color="auto"/>
+        <w:right w:val="single" w:sz="4" w:space="0" w:color="auto"/>
+        <w:insideH w:val="single" w:sz="4" w:space="0" w:color="auto"/>
+        <w:insideV w:val="single" w:sz="4" w:space="0" w:color="auto"/>
+      </w:tblBorders>
+    </w:tblPr>
+  </w:style>
 </w:styles>
 </file>
 

</xml_diff>

<commit_message>
Completed Project Overview in Introduction of Testing Plan Document
That's section 1.1
</commit_message>
<xml_diff>
--- a/documentation/TestingPlan.docx
+++ b/documentation/TestingPlan.docx
@@ -224,28 +224,12 @@
     </w:p>
     <w:p>
       <w:r>
-        <w:t xml:space="preserve">Length = </w:t>
-      </w:r>
-      <w:proofErr w:type="gramStart"/>
-      <w:r>
-        <w:t>3  pages</w:t>
-      </w:r>
-      <w:proofErr w:type="gramEnd"/>
-      <w:r>
-        <w:t xml:space="preserve"> text (or more because space goes fast once you start using lists and forms for user feedback) + appendixes as needed.  </w:t>
-      </w:r>
-    </w:p>
-    <w:p>
-      <w:r>
-        <w:t xml:space="preserve">Not included in </w:t>
-      </w:r>
-      <w:proofErr w:type="gramStart"/>
-      <w:r>
-        <w:t>3 page</w:t>
-      </w:r>
-      <w:proofErr w:type="gramEnd"/>
-      <w:r>
-        <w:t xml:space="preserve"> count:</w:t>
+        <w:t xml:space="preserve">Length = 3  pages text (or more because space goes fast once you start using lists and forms for user feedback) + appendixes as needed.  </w:t>
+      </w:r>
+    </w:p>
+    <w:p>
+      <w:r>
+        <w:t>Not included in 3 page count:</w:t>
       </w:r>
     </w:p>
     <w:p>
@@ -372,15 +356,7 @@
     </w:p>
     <w:p>
       <w:r>
-        <w:t xml:space="preserve">Typed with </w:t>
-      </w:r>
-      <w:proofErr w:type="gramStart"/>
-      <w:r>
-        <w:t>one inch</w:t>
-      </w:r>
-      <w:proofErr w:type="gramEnd"/>
-      <w:r>
-        <w:t xml:space="preserve"> margins on sides, top and bottom.</w:t>
+        <w:t>Typed with one inch margins on sides, top and bottom.</w:t>
       </w:r>
     </w:p>
     <w:p>
@@ -454,7 +430,6 @@
           <w:docPartUnique/>
         </w:docPartObj>
       </w:sdtPr>
-      <w:sdtEndPr/>
       <w:sdtContent>
         <w:p>
           <w:pPr>
@@ -1645,27 +1620,284 @@
       </w:r>
     </w:p>
     <w:p>
-      <w:pPr>
-        <w:spacing w:line="240" w:lineRule="auto"/>
-      </w:pPr>
-      <w:r>
-        <w:t xml:space="preserve">Provide </w:t>
-      </w:r>
-      <w:proofErr w:type="gramStart"/>
-      <w:r>
-        <w:t>a brief summary</w:t>
-      </w:r>
-      <w:proofErr w:type="gramEnd"/>
-      <w:r>
-        <w:t xml:space="preserve"> of your software that is being tested. Outline all major </w:t>
-      </w:r>
-      <w:proofErr w:type="gramStart"/>
-      <w:r>
-        <w:t>functionality</w:t>
-      </w:r>
-      <w:proofErr w:type="gramEnd"/>
-      <w:r>
-        <w:t xml:space="preserve"> for which testing is crucial. </w:t>
+      <w:r>
+        <w:t>The Mass Spectrometer Interface is a</w:t>
+      </w:r>
+      <w:r>
+        <w:t xml:space="preserve"> series of</w:t>
+      </w:r>
+      <w:r>
+        <w:t xml:space="preserve"> desktop application</w:t>
+      </w:r>
+      <w:r>
+        <w:t>s</w:t>
+      </w:r>
+      <w:r>
+        <w:t xml:space="preserve"> designed to facilitate the analysis of </w:t>
+      </w:r>
+      <w:r>
+        <w:t>mass spectrometry</w:t>
+      </w:r>
+      <w:r>
+        <w:t xml:space="preserve"> data for researchers in the Cousins Photosynthesis Lab at Washington State University (WSU). This application streamlines data processing for plant respiration studies, enabling efficient measurement </w:t>
+      </w:r>
+      <w:r>
+        <w:t xml:space="preserve">of </w:t>
+      </w:r>
+      <w:r>
+        <w:t>gases like CO</w:t>
+      </w:r>
+      <w:r>
+        <w:rPr>
+          <w:rFonts w:ascii="Cambria Math" w:hAnsi="Cambria Math" w:cs="Cambria Math"/>
+        </w:rPr>
+        <w:t>₂</w:t>
+      </w:r>
+      <w:r>
+        <w:t xml:space="preserve"> and O</w:t>
+      </w:r>
+      <w:r>
+        <w:rPr>
+          <w:rFonts w:ascii="Cambria Math" w:hAnsi="Cambria Math" w:cs="Cambria Math"/>
+        </w:rPr>
+        <w:t>₂</w:t>
+      </w:r>
+      <w:r>
+        <w:t xml:space="preserve"> and their isotopes.</w:t>
+      </w:r>
+      <w:r>
+        <w:t xml:space="preserve"> It replaces existing proprietary software that outputs extensive, often unnecessary data, focusing instead on essential data analysis functionalities that are critical for researchers.</w:t>
+      </w:r>
+      <w:r>
+        <w:t xml:space="preserve"> The following are the major functionalities of our modules that require(d) testing.</w:t>
+      </w:r>
+    </w:p>
+    <w:p>
+      <w:pPr>
+        <w:pStyle w:val="ListParagraph"/>
+        <w:numPr>
+          <w:ilvl w:val="0"/>
+          <w:numId w:val="9"/>
+        </w:numPr>
+      </w:pPr>
+      <w:r>
+        <w:rPr>
+          <w:b/>
+          <w:bCs/>
+        </w:rPr>
+        <w:t>Concentration Calculations</w:t>
+      </w:r>
+      <w:r>
+        <w:t xml:space="preserve">: </w:t>
+      </w:r>
+      <w:r>
+        <w:t>Module 1</w:t>
+      </w:r>
+      <w:r>
+        <w:t xml:space="preserve"> compute</w:t>
+      </w:r>
+      <w:r>
+        <w:t>s</w:t>
+      </w:r>
+      <w:r>
+        <w:t xml:space="preserve"> gas ratios, such as bicarbonate to carbon dioxide, using real-time dat</w:t>
+      </w:r>
+      <w:r>
+        <w:t>a</w:t>
+      </w:r>
+      <w:r>
+        <w:t>.</w:t>
+      </w:r>
+    </w:p>
+    <w:p>
+      <w:pPr>
+        <w:pStyle w:val="ListParagraph"/>
+        <w:numPr>
+          <w:ilvl w:val="0"/>
+          <w:numId w:val="9"/>
+        </w:numPr>
+      </w:pPr>
+      <w:r>
+        <w:rPr>
+          <w:b/>
+          <w:bCs/>
+        </w:rPr>
+        <w:t>Isotope Ratios</w:t>
+      </w:r>
+      <w:r>
+        <w:t xml:space="preserve">: </w:t>
+      </w:r>
+      <w:r>
+        <w:t>Module 3</w:t>
+      </w:r>
+      <w:r>
+        <w:t xml:space="preserve"> </w:t>
+      </w:r>
+      <w:r>
+        <w:t xml:space="preserve">calculates and plots the portion of </w:t>
+      </w:r>
+      <w:r>
+        <w:t>CO</w:t>
+      </w:r>
+      <w:r>
+        <w:rPr>
+          <w:vertAlign w:val="subscript"/>
+        </w:rPr>
+        <w:t>2</w:t>
+      </w:r>
+      <w:r>
+        <w:t xml:space="preserve"> molecules that are </w:t>
+      </w:r>
+      <w:r>
+        <w:rPr>
+          <w:vertAlign w:val="superscript"/>
+        </w:rPr>
+        <w:t>13</w:t>
+      </w:r>
+      <w:r>
+        <w:t>C</w:t>
+      </w:r>
+      <w:r>
+        <w:t>(</w:t>
+      </w:r>
+      <w:r>
+        <w:rPr>
+          <w:vertAlign w:val="superscript"/>
+        </w:rPr>
+        <w:t>18</w:t>
+      </w:r>
+      <w:r>
+        <w:t>O)</w:t>
+      </w:r>
+      <w:r>
+        <w:rPr>
+          <w:vertAlign w:val="subscript"/>
+        </w:rPr>
+        <w:t>2</w:t>
+      </w:r>
+      <w:r>
+        <w:rPr>
+          <w:vertAlign w:val="subscript"/>
+        </w:rPr>
+        <w:t>​</w:t>
+      </w:r>
+      <w:r>
+        <w:t xml:space="preserve">, a </w:t>
+      </w:r>
+      <w:r>
+        <w:t>combination of particular isotopes of carbon and oxygen.</w:t>
+      </w:r>
+    </w:p>
+    <w:p>
+      <w:pPr>
+        <w:pStyle w:val="ListParagraph"/>
+        <w:numPr>
+          <w:ilvl w:val="0"/>
+          <w:numId w:val="9"/>
+        </w:numPr>
+      </w:pPr>
+      <w:r>
+        <w:rPr>
+          <w:b/>
+          <w:bCs/>
+        </w:rPr>
+        <w:t>Real-time Derivative Calculation</w:t>
+      </w:r>
+      <w:r>
+        <w:t>: Module 3 calculates and plots the derivative of the isotope proportion described above in real time.</w:t>
+      </w:r>
+    </w:p>
+    <w:p>
+      <w:pPr>
+        <w:pStyle w:val="ListParagraph"/>
+        <w:numPr>
+          <w:ilvl w:val="0"/>
+          <w:numId w:val="9"/>
+        </w:numPr>
+      </w:pPr>
+      <w:r>
+        <w:rPr>
+          <w:b/>
+          <w:bCs/>
+        </w:rPr>
+        <w:t>Data Conversion</w:t>
+      </w:r>
+      <w:r>
+        <w:t xml:space="preserve">: To support additional instruments, </w:t>
+      </w:r>
+      <w:r>
+        <w:t xml:space="preserve">Module 4 </w:t>
+      </w:r>
+      <w:r>
+        <w:t xml:space="preserve">converts raw data from a second mass spectrometer </w:t>
+      </w:r>
+      <w:r>
+        <w:t>to the data format accepted by Modules 1-3</w:t>
+      </w:r>
+      <w:r>
+        <w:t xml:space="preserve">, enabling integration with the lab’s </w:t>
+      </w:r>
+      <w:r>
+        <w:t xml:space="preserve">current </w:t>
+      </w:r>
+      <w:r>
+        <w:t>workflow</w:t>
+      </w:r>
+      <w:r>
+        <w:t xml:space="preserve"> and maintaining a standard for future projects</w:t>
+      </w:r>
+      <w:r>
+        <w:t>.</w:t>
+      </w:r>
+    </w:p>
+    <w:p>
+      <w:pPr>
+        <w:pStyle w:val="ListParagraph"/>
+        <w:numPr>
+          <w:ilvl w:val="0"/>
+          <w:numId w:val="9"/>
+        </w:numPr>
+      </w:pPr>
+      <w:r>
+        <w:rPr>
+          <w:b/>
+          <w:bCs/>
+        </w:rPr>
+        <w:t>Multi-Instrument Data Integration</w:t>
+      </w:r>
+      <w:r>
+        <w:t xml:space="preserve">: </w:t>
+      </w:r>
+      <w:r>
+        <w:t>Module 5</w:t>
+      </w:r>
+      <w:r>
+        <w:t xml:space="preserve"> combines data from multiple instruments, including the LI-COR Leaf-gas Exchange System, a tunable diode laser, and a Picarro device, into one unified data stream.</w:t>
+      </w:r>
+    </w:p>
+    <w:p>
+      <w:pPr>
+        <w:pStyle w:val="ListParagraph"/>
+        <w:numPr>
+          <w:ilvl w:val="0"/>
+          <w:numId w:val="9"/>
+        </w:numPr>
+      </w:pPr>
+      <w:r>
+        <w:rPr>
+          <w:b/>
+          <w:bCs/>
+        </w:rPr>
+        <w:t>Graphing and Data Manipulation</w:t>
+      </w:r>
+      <w:r>
+        <w:t xml:space="preserve">: </w:t>
+      </w:r>
+      <w:r>
+        <w:t>Modules 1-3</w:t>
+      </w:r>
+      <w:r>
+        <w:t xml:space="preserve"> dynamically plots data streams, allowing users to manipulate graph scales, set plotting speeds, and isolate data segments for analysis. Movable “mean bars” let users select specific data ranges to calculate mean values, improving analysis precision.</w:t>
       </w:r>
     </w:p>
     <w:p>
@@ -1718,13 +1950,8 @@
       <w:r>
         <w:t xml:space="preserve">, which are our main deliverables. </w:t>
       </w:r>
-      <w:proofErr w:type="gramStart"/>
-      <w:r>
-        <w:t>Typically</w:t>
-      </w:r>
-      <w:proofErr w:type="gramEnd"/>
-      <w:r>
-        <w:t xml:space="preserve"> our milestones involve the completion of a module, or a module’s prototype. </w:t>
+      <w:r>
+        <w:t xml:space="preserve">Typically our milestones involve the completion of a module, or a module’s prototype. </w:t>
       </w:r>
       <w:r>
         <w:t>The following table entails our expectations for product</w:t>
@@ -2048,6 +2275,7 @@
         <w:spacing w:line="240" w:lineRule="auto"/>
       </w:pPr>
       <w:r>
+        <w:lastRenderedPageBreak/>
         <w:t>Scope</w:t>
       </w:r>
     </w:p>
@@ -2086,15 +2314,7 @@
         <w:t xml:space="preserve"> outline </w:t>
       </w:r>
       <w:r>
-        <w:t xml:space="preserve">what we consider the ideal methods of testing, </w:t>
-      </w:r>
-      <w:proofErr w:type="gramStart"/>
-      <w:r>
-        <w:t>in order to</w:t>
-      </w:r>
-      <w:proofErr w:type="gramEnd"/>
-      <w:r>
-        <w:t xml:space="preserve"> keep development in line with those practices. </w:t>
+        <w:t xml:space="preserve">what we consider the ideal methods of testing, in order to keep development in line with those practices. </w:t>
       </w:r>
     </w:p>
     <w:p>
@@ -2214,7 +2434,6 @@
         </w:numPr>
       </w:pPr>
       <w:r>
-        <w:lastRenderedPageBreak/>
         <w:t>Build a representation of what acceptable results look like</w:t>
       </w:r>
       <w:r>
@@ -2227,15 +2446,7 @@
         <w:t xml:space="preserve">an Excel graph of </w:t>
       </w:r>
       <w:r>
-        <w:t xml:space="preserve">a data acquisition: the </w:t>
-      </w:r>
-      <w:proofErr w:type="gramStart"/>
-      <w:r>
-        <w:t>particular data</w:t>
-      </w:r>
-      <w:proofErr w:type="gramEnd"/>
-      <w:r>
-        <w:t xml:space="preserve"> acquisition should be clarified in the previous step</w:t>
+        <w:t>a data acquisition: the particular data acquisition should be clarified in the previous step</w:t>
       </w:r>
       <w:r>
         <w:t>, with the Excel graph built off it in this step.</w:t>
@@ -2292,15 +2503,7 @@
         <w:t>is</w:t>
       </w:r>
       <w:r>
-        <w:t xml:space="preserve"> not successful by </w:t>
-      </w:r>
-      <w:proofErr w:type="gramStart"/>
-      <w:r>
-        <w:t>next</w:t>
-      </w:r>
-      <w:proofErr w:type="gramEnd"/>
-      <w:r>
-        <w:t xml:space="preserve"> standup meeting, </w:t>
+        <w:t xml:space="preserve"> not successful by next standup meeting, </w:t>
       </w:r>
       <w:r>
         <w:t>prepare a short explanation or document explaining the issue</w:t>
@@ -2457,6 +2660,7 @@
     </w:p>
     <w:p>
       <w:r>
+        <w:lastRenderedPageBreak/>
         <w:t xml:space="preserve">Our delivery process is </w:t>
       </w:r>
       <w:r>
@@ -2516,15 +2720,7 @@
         <w:spacing w:line="240" w:lineRule="auto"/>
       </w:pPr>
       <w:r>
-        <w:t xml:space="preserve">For each of the following </w:t>
-      </w:r>
-      <w:proofErr w:type="gramStart"/>
-      <w:r>
-        <w:t>activity</w:t>
-      </w:r>
-      <w:proofErr w:type="gramEnd"/>
-      <w:r>
-        <w:t>, describe how the testing will be conducted. What would be the sequence of events, and how will the testing activity take place? Please refer to the CptS422 class notes for details on testing strategies.</w:t>
+        <w:t>For each of the following activity, describe how the testing will be conducted. What would be the sequence of events, and how will the testing activity take place? Please refer to the CptS422 class notes for details on testing strategies.</w:t>
       </w:r>
     </w:p>
     <w:p>
@@ -2603,7 +2799,6 @@
         <w:rPr>
           <w:highlight w:val="white"/>
         </w:rPr>
-        <w:lastRenderedPageBreak/>
         <w:t>System Testing</w:t>
       </w:r>
     </w:p>
@@ -2612,23 +2807,7 @@
         <w:spacing w:after="0" w:line="240" w:lineRule="auto"/>
       </w:pPr>
       <w:r>
-        <w:t xml:space="preserve">System testing is a type of black box testing </w:t>
-      </w:r>
-      <w:proofErr w:type="gramStart"/>
-      <w:r>
-        <w:t>that tests</w:t>
-      </w:r>
-      <w:proofErr w:type="gramEnd"/>
-      <w:r>
-        <w:t xml:space="preserve"> all the components together, seen as a single system to identify faults with respect to the scenarios from the overall requirements specifications. </w:t>
-      </w:r>
-      <w:proofErr w:type="gramStart"/>
-      <w:r>
-        <w:t>Entire</w:t>
-      </w:r>
-      <w:proofErr w:type="gramEnd"/>
-      <w:r>
-        <w:t xml:space="preserve"> system is tested as per the requirements.</w:t>
+        <w:t>System testing is a type of black box testing that tests all the components together, seen as a single system to identify faults with respect to the scenarios from the overall requirements specifications. Entire system is tested as per the requirements.</w:t>
       </w:r>
     </w:p>
     <w:p>
@@ -2695,15 +2874,7 @@
         <w:spacing w:after="0" w:line="240" w:lineRule="auto"/>
       </w:pPr>
       <w:r>
-        <w:t xml:space="preserve">Performance tests check whether the nonfunctional requirements and additional design goals from the design document are satisfied. In stress testing, </w:t>
-      </w:r>
-      <w:proofErr w:type="gramStart"/>
-      <w:r>
-        <w:t>system</w:t>
-      </w:r>
-      <w:proofErr w:type="gramEnd"/>
-      <w:r>
-        <w:t xml:space="preserve"> is stressed beyond its specifications to check how and when it fails.</w:t>
+        <w:t>Performance tests check whether the nonfunctional requirements and additional design goals from the design document are satisfied. In stress testing, system is stressed beyond its specifications to check how and when it fails.</w:t>
       </w:r>
     </w:p>
     <w:p>
@@ -2733,15 +2904,7 @@
         <w:spacing w:after="0" w:line="240" w:lineRule="auto"/>
       </w:pPr>
       <w:r>
-        <w:t xml:space="preserve">Acceptance testing and installation testing check the system against the project agreement. The purpose is to confirm that the system is ready for operational use. During acceptance test, end-users (customers) of the system compare the system to its initial requirements (if necessary) with help </w:t>
-      </w:r>
-      <w:proofErr w:type="gramStart"/>
-      <w:r>
-        <w:t>by</w:t>
-      </w:r>
-      <w:proofErr w:type="gramEnd"/>
-      <w:r>
-        <w:t xml:space="preserve"> the developers.</w:t>
+        <w:t>Acceptance testing and installation testing check the system against the project agreement. The purpose is to confirm that the system is ready for operational use. During acceptance test, end-users (customers) of the system compare the system to its initial requirements (if necessary) with help by the developers.</w:t>
       </w:r>
     </w:p>
     <w:p>
@@ -2766,7 +2929,11 @@
       <w:bookmarkStart w:id="16" w:name="_35nkun2" w:colFirst="0" w:colLast="0"/>
       <w:bookmarkEnd w:id="16"/>
       <w:r>
-        <w:t xml:space="preserve">Specify both the necessary and desired properties of the test environment. The specification should contain the physical characteristics of the facilities, including the hardware, communications and system software, the mode of usage (for example, stand-alone), and any other software or supplies needed to support the test. Identify special test tools needed. </w:t>
+        <w:t xml:space="preserve">Specify both the necessary and desired properties of the test environment. The specification should contain the physical characteristics of the facilities, including the hardware, </w:t>
+      </w:r>
+      <w:r>
+        <w:lastRenderedPageBreak/>
+        <w:t xml:space="preserve">communications and system software, the mode of usage (for example, stand-alone), and any other software or supplies needed to support the test. Identify special test tools needed. </w:t>
       </w:r>
     </w:p>
     <w:p>
@@ -2844,15 +3011,7 @@
         <w:spacing w:after="0" w:line="240" w:lineRule="auto"/>
       </w:pPr>
       <w:r>
-        <w:t xml:space="preserve">For the papers you cite give the </w:t>
-      </w:r>
-      <w:proofErr w:type="gramStart"/>
-      <w:r>
-        <w:t>authors,</w:t>
-      </w:r>
-      <w:proofErr w:type="gramEnd"/>
-      <w:r>
-        <w:t xml:space="preserve"> the title of the article, the journal name, journal volume number, date of publication and inclusive page numbers. Giving only the URL for the journal is not appropriate.</w:t>
+        <w:t>For the papers you cite give the authors, the title of the article, the journal name, journal volume number, date of publication and inclusive page numbers. Giving only the URL for the journal is not appropriate.</w:t>
       </w:r>
     </w:p>
     <w:p>
@@ -3664,6 +3823,119 @@
       </w:pPr>
       <w:rPr>
         <w:u w:val="none"/>
+      </w:rPr>
+    </w:lvl>
+  </w:abstractNum>
+  <w:abstractNum w:abstractNumId="8" w15:restartNumberingAfterBreak="0">
+    <w:nsid w:val="60822E81"/>
+    <w:multiLevelType w:val="hybridMultilevel"/>
+    <w:tmpl w:val="D7347008"/>
+    <w:lvl w:ilvl="0" w:tplc="04090001">
+      <w:start w:val="1"/>
+      <w:numFmt w:val="bullet"/>
+      <w:lvlText w:val=""/>
+      <w:lvlJc w:val="left"/>
+      <w:pPr>
+        <w:ind w:left="720" w:hanging="360"/>
+      </w:pPr>
+      <w:rPr>
+        <w:rFonts w:ascii="Symbol" w:hAnsi="Symbol" w:hint="default"/>
+      </w:rPr>
+    </w:lvl>
+    <w:lvl w:ilvl="1" w:tplc="04090003" w:tentative="1">
+      <w:start w:val="1"/>
+      <w:numFmt w:val="bullet"/>
+      <w:lvlText w:val="o"/>
+      <w:lvlJc w:val="left"/>
+      <w:pPr>
+        <w:ind w:left="1440" w:hanging="360"/>
+      </w:pPr>
+      <w:rPr>
+        <w:rFonts w:ascii="Courier New" w:hAnsi="Courier New" w:cs="Courier New" w:hint="default"/>
+      </w:rPr>
+    </w:lvl>
+    <w:lvl w:ilvl="2" w:tplc="04090005" w:tentative="1">
+      <w:start w:val="1"/>
+      <w:numFmt w:val="bullet"/>
+      <w:lvlText w:val=""/>
+      <w:lvlJc w:val="left"/>
+      <w:pPr>
+        <w:ind w:left="2160" w:hanging="360"/>
+      </w:pPr>
+      <w:rPr>
+        <w:rFonts w:ascii="Wingdings" w:hAnsi="Wingdings" w:hint="default"/>
+      </w:rPr>
+    </w:lvl>
+    <w:lvl w:ilvl="3" w:tplc="04090001" w:tentative="1">
+      <w:start w:val="1"/>
+      <w:numFmt w:val="bullet"/>
+      <w:lvlText w:val=""/>
+      <w:lvlJc w:val="left"/>
+      <w:pPr>
+        <w:ind w:left="2880" w:hanging="360"/>
+      </w:pPr>
+      <w:rPr>
+        <w:rFonts w:ascii="Symbol" w:hAnsi="Symbol" w:hint="default"/>
+      </w:rPr>
+    </w:lvl>
+    <w:lvl w:ilvl="4" w:tplc="04090003" w:tentative="1">
+      <w:start w:val="1"/>
+      <w:numFmt w:val="bullet"/>
+      <w:lvlText w:val="o"/>
+      <w:lvlJc w:val="left"/>
+      <w:pPr>
+        <w:ind w:left="3600" w:hanging="360"/>
+      </w:pPr>
+      <w:rPr>
+        <w:rFonts w:ascii="Courier New" w:hAnsi="Courier New" w:cs="Courier New" w:hint="default"/>
+      </w:rPr>
+    </w:lvl>
+    <w:lvl w:ilvl="5" w:tplc="04090005" w:tentative="1">
+      <w:start w:val="1"/>
+      <w:numFmt w:val="bullet"/>
+      <w:lvlText w:val=""/>
+      <w:lvlJc w:val="left"/>
+      <w:pPr>
+        <w:ind w:left="4320" w:hanging="360"/>
+      </w:pPr>
+      <w:rPr>
+        <w:rFonts w:ascii="Wingdings" w:hAnsi="Wingdings" w:hint="default"/>
+      </w:rPr>
+    </w:lvl>
+    <w:lvl w:ilvl="6" w:tplc="04090001" w:tentative="1">
+      <w:start w:val="1"/>
+      <w:numFmt w:val="bullet"/>
+      <w:lvlText w:val=""/>
+      <w:lvlJc w:val="left"/>
+      <w:pPr>
+        <w:ind w:left="5040" w:hanging="360"/>
+      </w:pPr>
+      <w:rPr>
+        <w:rFonts w:ascii="Symbol" w:hAnsi="Symbol" w:hint="default"/>
+      </w:rPr>
+    </w:lvl>
+    <w:lvl w:ilvl="7" w:tplc="04090003" w:tentative="1">
+      <w:start w:val="1"/>
+      <w:numFmt w:val="bullet"/>
+      <w:lvlText w:val="o"/>
+      <w:lvlJc w:val="left"/>
+      <w:pPr>
+        <w:ind w:left="5760" w:hanging="360"/>
+      </w:pPr>
+      <w:rPr>
+        <w:rFonts w:ascii="Courier New" w:hAnsi="Courier New" w:cs="Courier New" w:hint="default"/>
+      </w:rPr>
+    </w:lvl>
+    <w:lvl w:ilvl="8" w:tplc="04090005" w:tentative="1">
+      <w:start w:val="1"/>
+      <w:numFmt w:val="bullet"/>
+      <w:lvlText w:val=""/>
+      <w:lvlJc w:val="left"/>
+      <w:pPr>
+        <w:ind w:left="6480" w:hanging="360"/>
+      </w:pPr>
+      <w:rPr>
+        <w:rFonts w:ascii="Wingdings" w:hAnsi="Wingdings" w:hint="default"/>
       </w:rPr>
     </w:lvl>
   </w:abstractNum>
@@ -3690,6 +3962,9 @@
   </w:num>
   <w:num w:numId="8" w16cid:durableId="1668091618">
     <w:abstractNumId w:val="0"/>
+  </w:num>
+  <w:num w:numId="9" w16cid:durableId="1031304145">
+    <w:abstractNumId w:val="8"/>
   </w:num>
 </w:numbering>
 </file>
@@ -4236,7 +4511,6 @@
   <w:style w:type="character" w:default="1" w:styleId="DefaultParagraphFont">
     <w:name w:val="Default Paragraph Font"/>
     <w:uiPriority w:val="1"/>
-    <w:semiHidden/>
     <w:unhideWhenUsed/>
   </w:style>
   <w:style w:type="table" w:default="1" w:styleId="TableNormal">

</xml_diff>

<commit_message>
Updated Testing Plan's Environment Requirements to reflect Module 4
</commit_message>
<xml_diff>
--- a/documentation/TestingPlan.docx
+++ b/documentation/TestingPlan.docx
@@ -1,6 +1,6 @@
 
 <file path=word/document.xml><?xml version="1.0" encoding="utf-8"?>
-<w:document xmlns:wpc="http://schemas.microsoft.com/office/word/2010/wordprocessingCanvas" xmlns:cx="http://schemas.microsoft.com/office/drawing/2014/chartex" xmlns:cx1="http://schemas.microsoft.com/office/drawing/2015/9/8/chartex" xmlns:cx2="http://schemas.microsoft.com/office/drawing/2015/10/21/chartex" xmlns:cx3="http://schemas.microsoft.com/office/drawing/2016/5/9/chartex" xmlns:cx4="http://schemas.microsoft.com/office/drawing/2016/5/10/chartex" xmlns:cx5="http://schemas.microsoft.com/office/drawing/2016/5/11/chartex" xmlns:cx6="http://schemas.microsoft.com/office/drawing/2016/5/12/chartex" xmlns:cx7="http://schemas.microsoft.com/office/drawing/2016/5/13/chartex" xmlns:cx8="http://schemas.microsoft.com/office/drawing/2016/5/14/chartex" xmlns:mc="http://schemas.openxmlformats.org/markup-compatibility/2006" xmlns:aink="http://schemas.microsoft.com/office/drawing/2016/ink" xmlns:am3d="http://schemas.microsoft.com/office/drawing/2017/model3d" xmlns:o="urn:schemas-microsoft-com:office:office" xmlns:oel="http://schemas.microsoft.com/office/2019/extlst" xmlns:r="http://schemas.openxmlformats.org/officeDocument/2006/relationships" xmlns:m="http://schemas.openxmlformats.org/officeDocument/2006/math" xmlns:v="urn:schemas-microsoft-com:vml" xmlns:wp14="http://schemas.microsoft.com/office/word/2010/wordprocessingDrawing" xmlns:wp="http://schemas.openxmlformats.org/drawingml/2006/wordprocessingDrawing" xmlns:w10="urn:schemas-microsoft-com:office:word" xmlns:w="http://schemas.openxmlformats.org/wordprocessingml/2006/main" xmlns:w14="http://schemas.microsoft.com/office/word/2010/wordml" xmlns:w15="http://schemas.microsoft.com/office/word/2012/wordml" xmlns:w16cex="http://schemas.microsoft.com/office/word/2018/wordml/cex" xmlns:w16cid="http://schemas.microsoft.com/office/word/2016/wordml/cid" xmlns:w16="http://schemas.microsoft.com/office/word/2018/wordml" xmlns:w16du="http://schemas.microsoft.com/office/word/2023/wordml/word16du" xmlns:w16sdtdh="http://schemas.microsoft.com/office/word/2020/wordml/sdtdatahash" xmlns:w16se="http://schemas.microsoft.com/office/word/2015/wordml/symex" xmlns:wpg="http://schemas.microsoft.com/office/word/2010/wordprocessingGroup" xmlns:wpi="http://schemas.microsoft.com/office/word/2010/wordprocessingInk" xmlns:wne="http://schemas.microsoft.com/office/word/2006/wordml" xmlns:wps="http://schemas.microsoft.com/office/word/2010/wordprocessingShape" xmlns:a="http://schemas.openxmlformats.org/drawingml/2006/main" xmlns:pic="http://schemas.openxmlformats.org/drawingml/2006/picture" xmlns:a14="http://schemas.microsoft.com/office/drawing/2010/main" mc:Ignorable="w14 w15 w16se w16cid w16 w16cex w16sdtdh w16du wp14">
+<w:document xmlns:wpc="http://schemas.microsoft.com/office/word/2010/wordprocessingCanvas" xmlns:cx="http://schemas.microsoft.com/office/drawing/2014/chartex" xmlns:cx1="http://schemas.microsoft.com/office/drawing/2015/9/8/chartex" xmlns:cx2="http://schemas.microsoft.com/office/drawing/2015/10/21/chartex" xmlns:cx3="http://schemas.microsoft.com/office/drawing/2016/5/9/chartex" xmlns:cx4="http://schemas.microsoft.com/office/drawing/2016/5/10/chartex" xmlns:cx5="http://schemas.microsoft.com/office/drawing/2016/5/11/chartex" xmlns:cx6="http://schemas.microsoft.com/office/drawing/2016/5/12/chartex" xmlns:cx7="http://schemas.microsoft.com/office/drawing/2016/5/13/chartex" xmlns:cx8="http://schemas.microsoft.com/office/drawing/2016/5/14/chartex" xmlns:mc="http://schemas.openxmlformats.org/markup-compatibility/2006" xmlns:aink="http://schemas.microsoft.com/office/drawing/2016/ink" xmlns:am3d="http://schemas.microsoft.com/office/drawing/2017/model3d" xmlns:o="urn:schemas-microsoft-com:office:office" xmlns:oel="http://schemas.microsoft.com/office/2019/extlst" xmlns:r="http://schemas.openxmlformats.org/officeDocument/2006/relationships" xmlns:m="http://schemas.openxmlformats.org/officeDocument/2006/math" xmlns:v="urn:schemas-microsoft-com:vml" xmlns:wp14="http://schemas.microsoft.com/office/word/2010/wordprocessingDrawing" xmlns:wp="http://schemas.openxmlformats.org/drawingml/2006/wordprocessingDrawing" xmlns:w10="urn:schemas-microsoft-com:office:word" xmlns:w="http://schemas.openxmlformats.org/wordprocessingml/2006/main" xmlns:w14="http://schemas.microsoft.com/office/word/2010/wordml" xmlns:w15="http://schemas.microsoft.com/office/word/2012/wordml" xmlns:w16cex="http://schemas.microsoft.com/office/word/2018/wordml/cex" xmlns:w16cid="http://schemas.microsoft.com/office/word/2016/wordml/cid" xmlns:w16="http://schemas.microsoft.com/office/word/2018/wordml" xmlns:w16du="http://schemas.microsoft.com/office/word/2023/wordml/word16du" xmlns:w16sdtdh="http://schemas.microsoft.com/office/word/2020/wordml/sdtdatahash" xmlns:w16se="http://schemas.microsoft.com/office/word/2015/wordml/symex" xmlns:wpg="http://schemas.microsoft.com/office/word/2010/wordprocessingGroup" xmlns:wpi="http://schemas.microsoft.com/office/word/2010/wordprocessingInk" xmlns:wne="http://schemas.microsoft.com/office/word/2006/wordml" xmlns:wps="http://schemas.microsoft.com/office/word/2010/wordprocessingShape" mc:Ignorable="w14 w15 w16se w16cid w16 w16cex w16sdtdh w16du wp14">
   <w:background w:color="FFFFFF"/>
   <w:body>
     <w:p>
@@ -20,7 +20,7 @@
           <w:szCs w:val="28"/>
         </w:rPr>
       </w:pPr>
-      <w:bookmarkStart w:name="_nnf7vmbt3tpa" w:colFirst="0" w:colLast="0" w:id="0"/>
+      <w:bookmarkStart w:id="0" w:name="_nnf7vmbt3tpa" w:colFirst="0" w:colLast="0"/>
       <w:bookmarkEnd w:id="0"/>
       <w:r>
         <w:t>Mass Spectrometer Interface</w:t>
@@ -34,7 +34,7 @@
           <w:rFonts w:ascii="Arial" w:hAnsi="Arial" w:cs="Arial"/>
         </w:rPr>
       </w:pPr>
-      <w:bookmarkStart w:name="_fghrny78mngo" w:colFirst="0" w:colLast="0" w:id="1"/>
+      <w:bookmarkStart w:id="1" w:name="_fghrny78mngo" w:colFirst="0" w:colLast="0"/>
       <w:bookmarkEnd w:id="1"/>
       <w:r>
         <w:rPr>
@@ -210,6 +210,7 @@
           <w:sz w:val="28"/>
           <w:szCs w:val="28"/>
         </w:rPr>
+        <w:lastRenderedPageBreak/>
         <w:t>TABLE OF CONTENTS</w:t>
       </w:r>
     </w:p>
@@ -228,7 +229,7 @@
         </w:tabs>
         <w:spacing w:before="120" w:after="120"/>
         <w:rPr>
-          <w:rFonts w:ascii="Calibri" w:hAnsi="Calibri" w:eastAsia="Calibri" w:cs="Calibri"/>
+          <w:rFonts w:ascii="Calibri" w:eastAsia="Calibri" w:hAnsi="Calibri" w:cs="Calibri"/>
           <w:color w:val="000000"/>
         </w:rPr>
       </w:pPr>
@@ -244,6 +245,7 @@
           <w:docPartUnique/>
         </w:docPartObj>
       </w:sdtPr>
+      <w:sdtEndPr/>
       <w:sdtContent>
         <w:p>
           <w:pPr>
@@ -260,7 +262,7 @@
             </w:tabs>
             <w:spacing w:before="120" w:after="120"/>
             <w:rPr>
-              <w:rFonts w:ascii="Calibri" w:hAnsi="Calibri" w:eastAsia="Calibri" w:cs="Calibri"/>
+              <w:rFonts w:ascii="Calibri" w:eastAsia="Calibri" w:hAnsi="Calibri" w:cs="Calibri"/>
               <w:color w:val="000000"/>
             </w:rPr>
           </w:pPr>
@@ -285,7 +287,7 @@
           <w:hyperlink w:anchor="_gjdgxs">
             <w:r>
               <w:rPr>
-                <w:rFonts w:ascii="Calibri" w:hAnsi="Calibri" w:eastAsia="Calibri" w:cs="Calibri"/>
+                <w:rFonts w:ascii="Calibri" w:eastAsia="Calibri" w:hAnsi="Calibri" w:cs="Calibri"/>
                 <w:color w:val="000000"/>
               </w:rPr>
               <w:tab/>
@@ -319,15 +321,6 @@
               <w:szCs w:val="20"/>
             </w:rPr>
             <w:tab/>
-          </w:r>
-          <w:r>
-            <w:rPr>
-              <w:b/>
-              <w:smallCaps/>
-              <w:color w:val="000000"/>
-              <w:sz w:val="20"/>
-              <w:szCs w:val="20"/>
-            </w:rPr>
             <w:t>4</w:t>
           </w:r>
         </w:p>
@@ -347,7 +340,7 @@
             <w:spacing w:after="0"/>
             <w:ind w:left="220"/>
             <w:rPr>
-              <w:rFonts w:ascii="Calibri" w:hAnsi="Calibri" w:eastAsia="Calibri" w:cs="Calibri"/>
+              <w:rFonts w:ascii="Calibri" w:eastAsia="Calibri" w:hAnsi="Calibri" w:cs="Calibri"/>
               <w:color w:val="000000"/>
             </w:rPr>
           </w:pPr>
@@ -368,7 +361,7 @@
           <w:hyperlink w:anchor="_30j0zll">
             <w:r>
               <w:rPr>
-                <w:rFonts w:ascii="Calibri" w:hAnsi="Calibri" w:eastAsia="Calibri" w:cs="Calibri"/>
+                <w:rFonts w:ascii="Calibri" w:eastAsia="Calibri" w:hAnsi="Calibri" w:cs="Calibri"/>
                 <w:color w:val="000000"/>
               </w:rPr>
               <w:tab/>
@@ -400,14 +393,6 @@
               <w:szCs w:val="20"/>
             </w:rPr>
             <w:tab/>
-          </w:r>
-          <w:r>
-            <w:rPr>
-              <w:smallCaps/>
-              <w:color w:val="000000"/>
-              <w:sz w:val="20"/>
-              <w:szCs w:val="20"/>
-            </w:rPr>
             <w:t>4</w:t>
           </w:r>
         </w:p>
@@ -427,7 +412,7 @@
             <w:spacing w:after="0"/>
             <w:ind w:left="220"/>
             <w:rPr>
-              <w:rFonts w:ascii="Calibri" w:hAnsi="Calibri" w:eastAsia="Calibri" w:cs="Calibri"/>
+              <w:rFonts w:ascii="Calibri" w:eastAsia="Calibri" w:hAnsi="Calibri" w:cs="Calibri"/>
               <w:color w:val="000000"/>
             </w:rPr>
           </w:pPr>
@@ -448,7 +433,7 @@
           <w:hyperlink w:anchor="_1fob9te">
             <w:r>
               <w:rPr>
-                <w:rFonts w:ascii="Calibri" w:hAnsi="Calibri" w:eastAsia="Calibri" w:cs="Calibri"/>
+                <w:rFonts w:ascii="Calibri" w:eastAsia="Calibri" w:hAnsi="Calibri" w:cs="Calibri"/>
                 <w:color w:val="000000"/>
               </w:rPr>
               <w:tab/>
@@ -480,14 +465,6 @@
               <w:szCs w:val="20"/>
             </w:rPr>
             <w:tab/>
-          </w:r>
-          <w:r>
-            <w:rPr>
-              <w:smallCaps/>
-              <w:color w:val="000000"/>
-              <w:sz w:val="20"/>
-              <w:szCs w:val="20"/>
-            </w:rPr>
             <w:t>4</w:t>
           </w:r>
         </w:p>
@@ -507,7 +484,7 @@
             <w:spacing w:after="0"/>
             <w:ind w:left="220"/>
             <w:rPr>
-              <w:rFonts w:ascii="Calibri" w:hAnsi="Calibri" w:eastAsia="Calibri" w:cs="Calibri"/>
+              <w:rFonts w:ascii="Calibri" w:eastAsia="Calibri" w:hAnsi="Calibri" w:cs="Calibri"/>
               <w:color w:val="000000"/>
             </w:rPr>
           </w:pPr>
@@ -528,7 +505,7 @@
           <w:hyperlink w:anchor="_3znysh7">
             <w:r>
               <w:rPr>
-                <w:rFonts w:ascii="Calibri" w:hAnsi="Calibri" w:eastAsia="Calibri" w:cs="Calibri"/>
+                <w:rFonts w:ascii="Calibri" w:eastAsia="Calibri" w:hAnsi="Calibri" w:cs="Calibri"/>
                 <w:color w:val="000000"/>
               </w:rPr>
               <w:tab/>
@@ -560,14 +537,6 @@
               <w:szCs w:val="20"/>
             </w:rPr>
             <w:tab/>
-          </w:r>
-          <w:r>
-            <w:rPr>
-              <w:smallCaps/>
-              <w:color w:val="000000"/>
-              <w:sz w:val="20"/>
-              <w:szCs w:val="20"/>
-            </w:rPr>
             <w:t>4</w:t>
           </w:r>
         </w:p>
@@ -586,7 +555,7 @@
             </w:tabs>
             <w:spacing w:before="120" w:after="120"/>
             <w:rPr>
-              <w:rFonts w:ascii="Calibri" w:hAnsi="Calibri" w:eastAsia="Calibri" w:cs="Calibri"/>
+              <w:rFonts w:ascii="Calibri" w:eastAsia="Calibri" w:hAnsi="Calibri" w:cs="Calibri"/>
               <w:color w:val="000000"/>
             </w:rPr>
           </w:pPr>
@@ -608,7 +577,7 @@
           <w:hyperlink w:anchor="_2et92p0">
             <w:r>
               <w:rPr>
-                <w:rFonts w:ascii="Calibri" w:hAnsi="Calibri" w:eastAsia="Calibri" w:cs="Calibri"/>
+                <w:rFonts w:ascii="Calibri" w:eastAsia="Calibri" w:hAnsi="Calibri" w:cs="Calibri"/>
                 <w:color w:val="000000"/>
               </w:rPr>
               <w:tab/>
@@ -642,15 +611,6 @@
               <w:szCs w:val="20"/>
             </w:rPr>
             <w:tab/>
-          </w:r>
-          <w:r>
-            <w:rPr>
-              <w:b/>
-              <w:smallCaps/>
-              <w:color w:val="000000"/>
-              <w:sz w:val="20"/>
-              <w:szCs w:val="20"/>
-            </w:rPr>
             <w:t>4</w:t>
           </w:r>
         </w:p>
@@ -669,7 +629,7 @@
             </w:tabs>
             <w:spacing w:before="120" w:after="120"/>
             <w:rPr>
-              <w:rFonts w:ascii="Calibri" w:hAnsi="Calibri" w:eastAsia="Calibri" w:cs="Calibri"/>
+              <w:rFonts w:ascii="Calibri" w:eastAsia="Calibri" w:hAnsi="Calibri" w:cs="Calibri"/>
               <w:color w:val="000000"/>
             </w:rPr>
           </w:pPr>
@@ -691,7 +651,7 @@
           <w:hyperlink w:anchor="_tyjcwt">
             <w:r>
               <w:rPr>
-                <w:rFonts w:ascii="Calibri" w:hAnsi="Calibri" w:eastAsia="Calibri" w:cs="Calibri"/>
+                <w:rFonts w:ascii="Calibri" w:eastAsia="Calibri" w:hAnsi="Calibri" w:cs="Calibri"/>
                 <w:color w:val="000000"/>
               </w:rPr>
               <w:tab/>
@@ -725,15 +685,6 @@
               <w:szCs w:val="20"/>
             </w:rPr>
             <w:tab/>
-          </w:r>
-          <w:r>
-            <w:rPr>
-              <w:b/>
-              <w:smallCaps/>
-              <w:color w:val="000000"/>
-              <w:sz w:val="20"/>
-              <w:szCs w:val="20"/>
-            </w:rPr>
             <w:t>4</w:t>
           </w:r>
         </w:p>
@@ -753,7 +704,7 @@
             <w:spacing w:after="0"/>
             <w:ind w:left="220"/>
             <w:rPr>
-              <w:rFonts w:ascii="Calibri" w:hAnsi="Calibri" w:eastAsia="Calibri" w:cs="Calibri"/>
+              <w:rFonts w:ascii="Calibri" w:eastAsia="Calibri" w:hAnsi="Calibri" w:cs="Calibri"/>
               <w:color w:val="000000"/>
             </w:rPr>
           </w:pPr>
@@ -774,7 +725,7 @@
           <w:hyperlink w:anchor="_3dy6vkm">
             <w:r>
               <w:rPr>
-                <w:rFonts w:ascii="Calibri" w:hAnsi="Calibri" w:eastAsia="Calibri" w:cs="Calibri"/>
+                <w:rFonts w:ascii="Calibri" w:eastAsia="Calibri" w:hAnsi="Calibri" w:cs="Calibri"/>
                 <w:color w:val="000000"/>
               </w:rPr>
               <w:tab/>
@@ -807,14 +758,6 @@
               <w:szCs w:val="20"/>
             </w:rPr>
             <w:tab/>
-          </w:r>
-          <w:r>
-            <w:rPr>
-              <w:smallCaps/>
-              <w:color w:val="000000"/>
-              <w:sz w:val="20"/>
-              <w:szCs w:val="20"/>
-            </w:rPr>
             <w:t>4</w:t>
           </w:r>
         </w:p>
@@ -834,7 +777,7 @@
             <w:spacing w:after="0"/>
             <w:ind w:left="220"/>
             <w:rPr>
-              <w:rFonts w:ascii="Calibri" w:hAnsi="Calibri" w:eastAsia="Calibri" w:cs="Calibri"/>
+              <w:rFonts w:ascii="Calibri" w:eastAsia="Calibri" w:hAnsi="Calibri" w:cs="Calibri"/>
               <w:color w:val="000000"/>
             </w:rPr>
           </w:pPr>
@@ -855,7 +798,7 @@
           <w:hyperlink w:anchor="_1t3h5sf">
             <w:r>
               <w:rPr>
-                <w:rFonts w:ascii="Calibri" w:hAnsi="Calibri" w:eastAsia="Calibri" w:cs="Calibri"/>
+                <w:rFonts w:ascii="Calibri" w:eastAsia="Calibri" w:hAnsi="Calibri" w:cs="Calibri"/>
                 <w:color w:val="000000"/>
               </w:rPr>
               <w:tab/>
@@ -888,14 +831,6 @@
               <w:szCs w:val="20"/>
             </w:rPr>
             <w:tab/>
-          </w:r>
-          <w:r>
-            <w:rPr>
-              <w:smallCaps/>
-              <w:color w:val="000000"/>
-              <w:sz w:val="20"/>
-              <w:szCs w:val="20"/>
-            </w:rPr>
             <w:t>4</w:t>
           </w:r>
         </w:p>
@@ -915,7 +850,7 @@
             <w:spacing w:after="0"/>
             <w:ind w:left="220"/>
             <w:rPr>
-              <w:rFonts w:ascii="Calibri" w:hAnsi="Calibri" w:eastAsia="Calibri" w:cs="Calibri"/>
+              <w:rFonts w:ascii="Calibri" w:eastAsia="Calibri" w:hAnsi="Calibri" w:cs="Calibri"/>
               <w:color w:val="000000"/>
             </w:rPr>
           </w:pPr>
@@ -936,7 +871,7 @@
           <w:hyperlink w:anchor="_4d34og8">
             <w:r>
               <w:rPr>
-                <w:rFonts w:ascii="Calibri" w:hAnsi="Calibri" w:eastAsia="Calibri" w:cs="Calibri"/>
+                <w:rFonts w:ascii="Calibri" w:eastAsia="Calibri" w:hAnsi="Calibri" w:cs="Calibri"/>
                 <w:color w:val="000000"/>
               </w:rPr>
               <w:tab/>
@@ -969,14 +904,6 @@
               <w:szCs w:val="20"/>
             </w:rPr>
             <w:tab/>
-          </w:r>
-          <w:r>
-            <w:rPr>
-              <w:smallCaps/>
-              <w:color w:val="000000"/>
-              <w:sz w:val="20"/>
-              <w:szCs w:val="20"/>
-            </w:rPr>
             <w:t>4</w:t>
           </w:r>
         </w:p>
@@ -996,7 +923,7 @@
             <w:spacing w:after="0"/>
             <w:ind w:left="220"/>
             <w:rPr>
-              <w:rFonts w:ascii="Calibri" w:hAnsi="Calibri" w:eastAsia="Calibri" w:cs="Calibri"/>
+              <w:rFonts w:ascii="Calibri" w:eastAsia="Calibri" w:hAnsi="Calibri" w:cs="Calibri"/>
               <w:color w:val="000000"/>
             </w:rPr>
           </w:pPr>
@@ -1017,7 +944,7 @@
           <w:hyperlink w:anchor="_2s8eyo1">
             <w:r>
               <w:rPr>
-                <w:rFonts w:ascii="Calibri" w:hAnsi="Calibri" w:eastAsia="Calibri" w:cs="Calibri"/>
+                <w:rFonts w:ascii="Calibri" w:eastAsia="Calibri" w:hAnsi="Calibri" w:cs="Calibri"/>
                 <w:color w:val="000000"/>
               </w:rPr>
               <w:tab/>
@@ -1049,14 +976,6 @@
               <w:szCs w:val="20"/>
             </w:rPr>
             <w:tab/>
-          </w:r>
-          <w:r>
-            <w:rPr>
-              <w:smallCaps/>
-              <w:color w:val="000000"/>
-              <w:sz w:val="20"/>
-              <w:szCs w:val="20"/>
-            </w:rPr>
             <w:t>4</w:t>
           </w:r>
         </w:p>
@@ -1076,7 +995,7 @@
             <w:spacing w:after="0"/>
             <w:ind w:left="220"/>
             <w:rPr>
-              <w:rFonts w:ascii="Calibri" w:hAnsi="Calibri" w:eastAsia="Calibri" w:cs="Calibri"/>
+              <w:rFonts w:ascii="Calibri" w:eastAsia="Calibri" w:hAnsi="Calibri" w:cs="Calibri"/>
               <w:color w:val="000000"/>
             </w:rPr>
           </w:pPr>
@@ -1097,7 +1016,7 @@
           <w:hyperlink w:anchor="_3rdcrjn">
             <w:r>
               <w:rPr>
-                <w:rFonts w:ascii="Calibri" w:hAnsi="Calibri" w:eastAsia="Calibri" w:cs="Calibri"/>
+                <w:rFonts w:ascii="Calibri" w:eastAsia="Calibri" w:hAnsi="Calibri" w:cs="Calibri"/>
                 <w:color w:val="000000"/>
               </w:rPr>
               <w:tab/>
@@ -1130,14 +1049,6 @@
               <w:szCs w:val="20"/>
             </w:rPr>
             <w:tab/>
-          </w:r>
-          <w:r>
-            <w:rPr>
-              <w:smallCaps/>
-              <w:color w:val="000000"/>
-              <w:sz w:val="20"/>
-              <w:szCs w:val="20"/>
-            </w:rPr>
             <w:t>4</w:t>
           </w:r>
         </w:p>
@@ -1157,7 +1068,7 @@
             <w:spacing w:after="0"/>
             <w:ind w:left="220"/>
             <w:rPr>
-              <w:rFonts w:ascii="Calibri" w:hAnsi="Calibri" w:eastAsia="Calibri" w:cs="Calibri"/>
+              <w:rFonts w:ascii="Calibri" w:eastAsia="Calibri" w:hAnsi="Calibri" w:cs="Calibri"/>
               <w:color w:val="000000"/>
             </w:rPr>
           </w:pPr>
@@ -1178,7 +1089,7 @@
           <w:hyperlink w:anchor="_26in1rg">
             <w:r>
               <w:rPr>
-                <w:rFonts w:ascii="Calibri" w:hAnsi="Calibri" w:eastAsia="Calibri" w:cs="Calibri"/>
+                <w:rFonts w:ascii="Calibri" w:eastAsia="Calibri" w:hAnsi="Calibri" w:cs="Calibri"/>
                 <w:color w:val="000000"/>
               </w:rPr>
               <w:tab/>
@@ -1211,14 +1122,6 @@
               <w:szCs w:val="20"/>
             </w:rPr>
             <w:tab/>
-          </w:r>
-          <w:r>
-            <w:rPr>
-              <w:smallCaps/>
-              <w:color w:val="000000"/>
-              <w:sz w:val="20"/>
-              <w:szCs w:val="20"/>
-            </w:rPr>
             <w:t>5</w:t>
           </w:r>
         </w:p>
@@ -1237,7 +1140,7 @@
             </w:tabs>
             <w:spacing w:before="120" w:after="120"/>
             <w:rPr>
-              <w:rFonts w:ascii="Calibri" w:hAnsi="Calibri" w:eastAsia="Calibri" w:cs="Calibri"/>
+              <w:rFonts w:ascii="Calibri" w:eastAsia="Calibri" w:hAnsi="Calibri" w:cs="Calibri"/>
               <w:color w:val="000000"/>
             </w:rPr>
           </w:pPr>
@@ -1259,7 +1162,7 @@
           <w:hyperlink w:anchor="_lnxbz9">
             <w:r>
               <w:rPr>
-                <w:rFonts w:ascii="Calibri" w:hAnsi="Calibri" w:eastAsia="Calibri" w:cs="Calibri"/>
+                <w:rFonts w:ascii="Calibri" w:eastAsia="Calibri" w:hAnsi="Calibri" w:cs="Calibri"/>
                 <w:color w:val="000000"/>
               </w:rPr>
               <w:tab/>
@@ -1293,15 +1196,6 @@
               <w:szCs w:val="20"/>
             </w:rPr>
             <w:tab/>
-          </w:r>
-          <w:r>
-            <w:rPr>
-              <w:b/>
-              <w:smallCaps/>
-              <w:color w:val="000000"/>
-              <w:sz w:val="20"/>
-              <w:szCs w:val="20"/>
-            </w:rPr>
             <w:t>5</w:t>
           </w:r>
         </w:p>
@@ -1320,7 +1214,7 @@
             </w:tabs>
             <w:spacing w:before="120" w:after="120"/>
             <w:rPr>
-              <w:rFonts w:ascii="Calibri" w:hAnsi="Calibri" w:eastAsia="Calibri" w:cs="Calibri"/>
+              <w:rFonts w:ascii="Calibri" w:eastAsia="Calibri" w:hAnsi="Calibri" w:cs="Calibri"/>
               <w:color w:val="000000"/>
             </w:rPr>
           </w:pPr>
@@ -1342,7 +1236,7 @@
           <w:hyperlink w:anchor="_1ksv4uv">
             <w:r>
               <w:rPr>
-                <w:rFonts w:ascii="Calibri" w:hAnsi="Calibri" w:eastAsia="Calibri" w:cs="Calibri"/>
+                <w:rFonts w:ascii="Calibri" w:eastAsia="Calibri" w:hAnsi="Calibri" w:cs="Calibri"/>
                 <w:color w:val="000000"/>
               </w:rPr>
               <w:tab/>
@@ -1376,15 +1270,6 @@
               <w:szCs w:val="20"/>
             </w:rPr>
             <w:tab/>
-          </w:r>
-          <w:r>
-            <w:rPr>
-              <w:b/>
-              <w:smallCaps/>
-              <w:color w:val="000000"/>
-              <w:sz w:val="20"/>
-              <w:szCs w:val="20"/>
-            </w:rPr>
             <w:t>5</w:t>
           </w:r>
         </w:p>
@@ -1403,7 +1288,7 @@
             </w:tabs>
             <w:spacing w:before="120" w:after="120"/>
             <w:rPr>
-              <w:rFonts w:ascii="Calibri" w:hAnsi="Calibri" w:eastAsia="Calibri" w:cs="Calibri"/>
+              <w:rFonts w:ascii="Calibri" w:eastAsia="Calibri" w:hAnsi="Calibri" w:cs="Calibri"/>
               <w:color w:val="000000"/>
             </w:rPr>
           </w:pPr>
@@ -1425,7 +1310,7 @@
           <w:hyperlink w:anchor="_44sinio">
             <w:r>
               <w:rPr>
-                <w:rFonts w:ascii="Calibri" w:hAnsi="Calibri" w:eastAsia="Calibri" w:cs="Calibri"/>
+                <w:rFonts w:ascii="Calibri" w:eastAsia="Calibri" w:hAnsi="Calibri" w:cs="Calibri"/>
                 <w:color w:val="000000"/>
               </w:rPr>
               <w:tab/>
@@ -1459,15 +1344,6 @@
               <w:szCs w:val="20"/>
             </w:rPr>
             <w:tab/>
-          </w:r>
-          <w:r>
-            <w:rPr>
-              <w:b/>
-              <w:smallCaps/>
-              <w:color w:val="000000"/>
-              <w:sz w:val="20"/>
-              <w:szCs w:val="20"/>
-            </w:rPr>
             <w:t>5</w:t>
           </w:r>
           <w:r>
@@ -1509,7 +1385,7 @@
         <w:br w:type="page"/>
       </w:r>
     </w:p>
-    <w:bookmarkStart w:name="_gjdgxs" w:colFirst="0" w:colLast="0" w:id="2"/>
+    <w:bookmarkStart w:id="2" w:name="_gjdgxs" w:colFirst="0" w:colLast="0"/>
     <w:bookmarkEnd w:id="2"/>
     <w:p>
       <w:pPr>
@@ -1521,6 +1397,7 @@
         <w:spacing w:line="240" w:lineRule="auto"/>
       </w:pPr>
       <w:r>
+        <w:lastRenderedPageBreak/>
         <w:fldChar w:fldCharType="end"/>
       </w:r>
       <w:r>
@@ -1536,7 +1413,7 @@
         </w:numPr>
         <w:spacing w:line="240" w:lineRule="auto"/>
       </w:pPr>
-      <w:bookmarkStart w:name="_30j0zll" w:colFirst="0" w:colLast="0" w:id="3"/>
+      <w:bookmarkStart w:id="3" w:name="_30j0zll" w:colFirst="0" w:colLast="0"/>
       <w:bookmarkEnd w:id="3"/>
       <w:r>
         <w:t>Project Overview</w:t>
@@ -1795,7 +1672,15 @@
         <w:t>Module 5</w:t>
       </w:r>
       <w:r>
-        <w:t xml:space="preserve"> combines data from multiple instruments, including the LI-COR Leaf-gas Exchange System, a tunable diode laser, and a Picarro device, into one unified data stream.</w:t>
+        <w:t xml:space="preserve"> combines data from multiple instruments, including the LI-COR Leaf-gas Exchange System, a tunable diode laser, and a </w:t>
+      </w:r>
+      <w:proofErr w:type="spellStart"/>
+      <w:r>
+        <w:t>Picarro</w:t>
+      </w:r>
+      <w:proofErr w:type="spellEnd"/>
+      <w:r>
+        <w:t xml:space="preserve"> device, into one unified data stream.</w:t>
       </w:r>
     </w:p>
     <w:p>
@@ -1832,12 +1717,12 @@
         </w:numPr>
         <w:spacing w:line="240" w:lineRule="auto"/>
       </w:pPr>
-      <w:bookmarkStart w:name="_1fob9te" w:colFirst="0" w:colLast="0" w:id="4"/>
+      <w:bookmarkStart w:id="4" w:name="_1fob9te" w:colFirst="0" w:colLast="0"/>
       <w:bookmarkEnd w:id="4"/>
       <w:r>
         <w:t>Test Objectives and Schedule</w:t>
       </w:r>
-      <w:bookmarkStart w:name="_3znysh7" w:colFirst="0" w:colLast="0" w:id="5"/>
+      <w:bookmarkStart w:id="5" w:name="_3znysh7" w:colFirst="0" w:colLast="0"/>
       <w:bookmarkEnd w:id="5"/>
     </w:p>
     <w:p>
@@ -2198,6 +2083,7 @@
         <w:spacing w:line="240" w:lineRule="auto"/>
       </w:pPr>
       <w:r>
+        <w:lastRenderedPageBreak/>
         <w:t>Scope</w:t>
       </w:r>
     </w:p>
@@ -2265,12 +2151,12 @@
         </w:numPr>
         <w:spacing w:line="240" w:lineRule="auto"/>
       </w:pPr>
-      <w:bookmarkStart w:name="_2et92p0" w:colFirst="0" w:colLast="0" w:id="6"/>
+      <w:bookmarkStart w:id="6" w:name="_2et92p0" w:colFirst="0" w:colLast="0"/>
       <w:bookmarkEnd w:id="6"/>
       <w:r>
         <w:t>Testing Strategy</w:t>
       </w:r>
-      <w:bookmarkStart w:name="_tyjcwt" w:colFirst="0" w:colLast="0" w:id="7"/>
+      <w:bookmarkStart w:id="7" w:name="_tyjcwt" w:colFirst="0" w:colLast="0"/>
       <w:bookmarkEnd w:id="7"/>
     </w:p>
     <w:p>
@@ -2582,6 +2468,7 @@
     </w:p>
     <w:p>
       <w:r>
+        <w:lastRenderedPageBreak/>
         <w:t xml:space="preserve">Our delivery process is </w:t>
       </w:r>
       <w:r>
@@ -2623,38 +2510,22 @@
           <w:numId w:val="5"/>
         </w:numPr>
         <w:spacing w:line="240" w:lineRule="auto"/>
-        <w:rPr/>
-      </w:pPr>
-      <w:r>
-        <w:rPr/>
+      </w:pPr>
+      <w:r>
         <w:t>Test Plans</w:t>
       </w:r>
     </w:p>
     <w:p>
       <w:pPr>
-        <w:pStyle w:val="Normal"/>
         <w:spacing w:line="240" w:lineRule="auto"/>
       </w:pPr>
       <w:r>
         <w:rPr>
-          <w:rFonts w:ascii="Arial" w:hAnsi="Arial" w:eastAsia="Arial" w:cs="Arial"/>
-          <w:b w:val="0"/>
-          <w:bCs w:val="0"/>
-          <w:i w:val="0"/>
-          <w:iCs w:val="0"/>
-          <w:strike w:val="0"/>
-          <w:dstrike w:val="0"/>
-          <w:noProof w:val="0"/>
-          <w:color w:val="000000" w:themeColor="text1" w:themeTint="FF" w:themeShade="FF"/>
-          <w:sz w:val="22"/>
-          <w:szCs w:val="22"/>
-          <w:u w:val="none"/>
-          <w:lang w:val="en-US"/>
+          <w:color w:val="000000" w:themeColor="text1"/>
         </w:rPr>
         <w:t>This section outlines the comprehensive plan for testing the mass spectrometer interface system, detailing the strategies for unit, integration, system, and user acceptance testing. Each testing phase is designed to identify and address potential faults at different stages of development, from individual software units to the entire integrated system. The testing plan follows a systematic approach, beginning with isolated unit testing to validate the smallest components of the application, followed by integration testing to ensure smooth communication between modules. System testing will then evaluate the application’s compliance with overall requirements, focusing on functional, performance, and stress tests to confirm reliability under varying conditions. Finally, user acceptance testing will involve end-users to validate that the system meets their needs and is ready for operational deployment.</w:t>
       </w:r>
       <w:r>
-        <w:rPr/>
         <w:t xml:space="preserve"> </w:t>
       </w:r>
     </w:p>
@@ -2670,7 +2541,7 @@
           <w:highlight w:val="white"/>
         </w:rPr>
       </w:pPr>
-      <w:bookmarkStart w:name="_3dy6vkm" w:id="8"/>
+      <w:bookmarkStart w:id="8" w:name="_3dy6vkm"/>
       <w:bookmarkEnd w:id="8"/>
       <w:r>
         <w:rPr>
@@ -2681,209 +2552,41 @@
     </w:p>
     <w:p>
       <w:pPr>
-        <w:pStyle w:val="Normal"/>
         <w:spacing w:after="120" w:line="240" w:lineRule="auto"/>
       </w:pPr>
       <w:r>
         <w:rPr>
-          <w:rFonts w:ascii="Arial" w:hAnsi="Arial" w:eastAsia="Arial" w:cs="Arial"/>
-          <w:b w:val="0"/>
-          <w:bCs w:val="0"/>
-          <w:i w:val="0"/>
-          <w:iCs w:val="0"/>
-          <w:strike w:val="0"/>
-          <w:dstrike w:val="0"/>
-          <w:noProof w:val="0"/>
-          <w:color w:val="000000" w:themeColor="text1" w:themeTint="FF" w:themeShade="FF"/>
-          <w:sz w:val="22"/>
-          <w:szCs w:val="22"/>
-          <w:u w:val="none"/>
-          <w:lang w:val="en-US"/>
-        </w:rPr>
-        <w:t xml:space="preserve">The primary </w:t>
-      </w:r>
-      <w:r>
-        <w:rPr>
-          <w:rFonts w:ascii="Arial" w:hAnsi="Arial" w:eastAsia="Arial" w:cs="Arial"/>
-          <w:b w:val="0"/>
-          <w:bCs w:val="0"/>
-          <w:i w:val="0"/>
-          <w:iCs w:val="0"/>
-          <w:strike w:val="0"/>
-          <w:dstrike w:val="0"/>
-          <w:noProof w:val="0"/>
-          <w:color w:val="000000" w:themeColor="text1" w:themeTint="FF" w:themeShade="FF"/>
-          <w:sz w:val="22"/>
-          <w:szCs w:val="22"/>
-          <w:u w:val="none"/>
-          <w:lang w:val="en-US"/>
-        </w:rPr>
-        <w:t>objective</w:t>
-      </w:r>
-      <w:r>
-        <w:rPr>
-          <w:rFonts w:ascii="Arial" w:hAnsi="Arial" w:eastAsia="Arial" w:cs="Arial"/>
-          <w:b w:val="0"/>
-          <w:bCs w:val="0"/>
-          <w:i w:val="0"/>
-          <w:iCs w:val="0"/>
-          <w:strike w:val="0"/>
-          <w:dstrike w:val="0"/>
-          <w:noProof w:val="0"/>
-          <w:color w:val="000000" w:themeColor="text1" w:themeTint="FF" w:themeShade="FF"/>
-          <w:sz w:val="22"/>
-          <w:szCs w:val="22"/>
-          <w:u w:val="none"/>
-          <w:lang w:val="en-US"/>
-        </w:rPr>
-        <w:t xml:space="preserve"> of unit testing for this system is to </w:t>
-      </w:r>
-      <w:r>
-        <w:rPr>
-          <w:rFonts w:ascii="Arial" w:hAnsi="Arial" w:eastAsia="Arial" w:cs="Arial"/>
-          <w:b w:val="0"/>
-          <w:bCs w:val="0"/>
-          <w:i w:val="0"/>
-          <w:iCs w:val="0"/>
-          <w:strike w:val="0"/>
-          <w:dstrike w:val="0"/>
-          <w:noProof w:val="0"/>
-          <w:color w:val="000000" w:themeColor="text1" w:themeTint="FF" w:themeShade="FF"/>
-          <w:sz w:val="22"/>
-          <w:szCs w:val="22"/>
-          <w:u w:val="none"/>
-          <w:lang w:val="en-US"/>
-        </w:rPr>
-        <w:t>validate</w:t>
-      </w:r>
-      <w:r>
-        <w:rPr>
-          <w:rFonts w:ascii="Arial" w:hAnsi="Arial" w:eastAsia="Arial" w:cs="Arial"/>
-          <w:b w:val="0"/>
-          <w:bCs w:val="0"/>
-          <w:i w:val="0"/>
-          <w:iCs w:val="0"/>
-          <w:strike w:val="0"/>
-          <w:dstrike w:val="0"/>
-          <w:noProof w:val="0"/>
-          <w:color w:val="000000" w:themeColor="text1" w:themeTint="FF" w:themeShade="FF"/>
-          <w:sz w:val="22"/>
-          <w:szCs w:val="22"/>
-          <w:u w:val="none"/>
-          <w:lang w:val="en-US"/>
-        </w:rPr>
-        <w:t xml:space="preserve"> the functionality and reliability of individual components, or “units,” by isolating them from the rest of the code and checking for bugs or unexpected behavior. Specifically, the unit tests will cover core functionalities, including data parsing from CSV files, data transformations, calculations, and graphical display setup. Unit tests will be designed for each function and method within the modules, verifying both expected outputs and error-handling mechanisms when presented with invalid data inputs. Using Python’s </w:t>
-      </w:r>
-      <w:r>
-        <w:rPr>
-          <w:rFonts w:ascii="Arial" w:hAnsi="Arial" w:eastAsia="Arial" w:cs="Arial"/>
-          <w:b w:val="0"/>
-          <w:bCs w:val="0"/>
-          <w:i w:val="0"/>
-          <w:iCs w:val="0"/>
-          <w:strike w:val="0"/>
-          <w:dstrike w:val="0"/>
-          <w:noProof w:val="0"/>
-          <w:color w:val="000000" w:themeColor="text1" w:themeTint="FF" w:themeShade="FF"/>
-          <w:sz w:val="22"/>
-          <w:szCs w:val="22"/>
-          <w:u w:val="none"/>
-          <w:lang w:val="en-US"/>
+          <w:color w:val="000000" w:themeColor="text1"/>
+        </w:rPr>
+        <w:t xml:space="preserve">The primary objective of unit testing for this system is to validate the functionality and reliability of individual components, or “units,” by isolating them from the rest of the code and checking for bugs or unexpected behavior. Specifically, the unit tests will cover core functionalities, including data parsing from CSV files, data transformations, calculations, and graphical display setup. Unit tests will be designed for each function and method within the modules, verifying both expected outputs and error-handling mechanisms when presented with invalid data inputs. Using Python’s </w:t>
+      </w:r>
+      <w:proofErr w:type="spellStart"/>
+      <w:r>
+        <w:rPr>
+          <w:color w:val="000000" w:themeColor="text1"/>
         </w:rPr>
         <w:t>pytest</w:t>
       </w:r>
-      <w:r>
-        <w:rPr>
-          <w:rFonts w:ascii="Arial" w:hAnsi="Arial" w:eastAsia="Arial" w:cs="Arial"/>
-          <w:b w:val="0"/>
-          <w:bCs w:val="0"/>
-          <w:i w:val="0"/>
-          <w:iCs w:val="0"/>
-          <w:strike w:val="0"/>
-          <w:dstrike w:val="0"/>
-          <w:noProof w:val="0"/>
-          <w:color w:val="000000" w:themeColor="text1" w:themeTint="FF" w:themeShade="FF"/>
-          <w:sz w:val="22"/>
-          <w:szCs w:val="22"/>
-          <w:u w:val="none"/>
-          <w:lang w:val="en-US"/>
+      <w:proofErr w:type="spellEnd"/>
+      <w:r>
+        <w:rPr>
+          <w:color w:val="000000" w:themeColor="text1"/>
         </w:rPr>
         <w:t xml:space="preserve"> framework, tests will be </w:t>
       </w:r>
       <w:r>
         <w:rPr>
-          <w:rFonts w:ascii="Arial" w:hAnsi="Arial" w:eastAsia="Arial" w:cs="Arial"/>
-          <w:b w:val="0"/>
-          <w:bCs w:val="0"/>
-          <w:i w:val="0"/>
-          <w:iCs w:val="0"/>
-          <w:strike w:val="0"/>
-          <w:dstrike w:val="0"/>
-          <w:noProof w:val="0"/>
-          <w:color w:val="000000" w:themeColor="text1" w:themeTint="FF" w:themeShade="FF"/>
-          <w:sz w:val="22"/>
-          <w:szCs w:val="22"/>
-          <w:u w:val="none"/>
-          <w:lang w:val="en-US"/>
+          <w:color w:val="000000" w:themeColor="text1"/>
         </w:rPr>
         <w:t>semi-</w:t>
       </w:r>
       <w:r>
         <w:rPr>
-          <w:rFonts w:ascii="Arial" w:hAnsi="Arial" w:eastAsia="Arial" w:cs="Arial"/>
-          <w:b w:val="0"/>
-          <w:bCs w:val="0"/>
-          <w:i w:val="0"/>
-          <w:iCs w:val="0"/>
-          <w:strike w:val="0"/>
-          <w:dstrike w:val="0"/>
-          <w:noProof w:val="0"/>
-          <w:color w:val="000000" w:themeColor="text1" w:themeTint="FF" w:themeShade="FF"/>
-          <w:sz w:val="22"/>
-          <w:szCs w:val="22"/>
-          <w:u w:val="none"/>
-          <w:lang w:val="en-US"/>
-        </w:rPr>
-        <w:t xml:space="preserve">automated to streamline the process and improve reliability. Mocking will be employed to simulate data inputs and dependencies where necessary, especially for modules that rely on external data sources or interactions. This approach ensures that each unit functions independently and accurately, laying a stable foundation for </w:t>
-      </w:r>
-      <w:r>
-        <w:rPr>
-          <w:rFonts w:ascii="Arial" w:hAnsi="Arial" w:eastAsia="Arial" w:cs="Arial"/>
-          <w:b w:val="0"/>
-          <w:bCs w:val="0"/>
-          <w:i w:val="0"/>
-          <w:iCs w:val="0"/>
-          <w:strike w:val="0"/>
-          <w:dstrike w:val="0"/>
-          <w:noProof w:val="0"/>
-          <w:color w:val="000000" w:themeColor="text1" w:themeTint="FF" w:themeShade="FF"/>
-          <w:sz w:val="22"/>
-          <w:szCs w:val="22"/>
-          <w:u w:val="none"/>
-          <w:lang w:val="en-US"/>
-        </w:rPr>
-        <w:t>subsequent</w:t>
-      </w:r>
-      <w:r>
-        <w:rPr>
-          <w:rFonts w:ascii="Arial" w:hAnsi="Arial" w:eastAsia="Arial" w:cs="Arial"/>
-          <w:b w:val="0"/>
-          <w:bCs w:val="0"/>
-          <w:i w:val="0"/>
-          <w:iCs w:val="0"/>
-          <w:strike w:val="0"/>
-          <w:dstrike w:val="0"/>
-          <w:noProof w:val="0"/>
-          <w:color w:val="000000" w:themeColor="text1" w:themeTint="FF" w:themeShade="FF"/>
-          <w:sz w:val="22"/>
-          <w:szCs w:val="22"/>
-          <w:u w:val="none"/>
-          <w:lang w:val="en-US"/>
-        </w:rPr>
-        <w:t xml:space="preserve"> integration and system testing phases.</w:t>
-      </w:r>
-      <w:r>
-        <w:rPr/>
+          <w:color w:val="000000" w:themeColor="text1"/>
+        </w:rPr>
+        <w:t>automated to streamline the process and improve reliability. Mocking will be employed to simulate data inputs and dependencies where necessary, especially for modules that rely on external data sources or interactions. This approach ensures that each unit functions independently and accurately, laying a stable foundation for subsequent integration and system testing phases.</w:t>
+      </w:r>
+      <w:r>
         <w:t xml:space="preserve"> </w:t>
       </w:r>
     </w:p>
@@ -2899,7 +2602,7 @@
           <w:highlight w:val="white"/>
         </w:rPr>
       </w:pPr>
-      <w:bookmarkStart w:name="_1t3h5sf" w:id="9"/>
+      <w:bookmarkStart w:id="9" w:name="_1t3h5sf"/>
       <w:bookmarkEnd w:id="9"/>
       <w:r>
         <w:rPr>
@@ -2910,283 +2613,75 @@
     </w:p>
     <w:p>
       <w:pPr>
-        <w:pStyle w:val="Normal"/>
         <w:spacing w:line="240" w:lineRule="auto"/>
-        <w:rPr>
-          <w:rFonts w:ascii="Arial" w:hAnsi="Arial" w:eastAsia="Arial" w:cs="Arial"/>
-          <w:noProof w:val="0"/>
-          <w:sz w:val="22"/>
-          <w:szCs w:val="22"/>
-          <w:lang w:val="en-US"/>
-        </w:rPr>
-      </w:pPr>
-      <w:r>
-        <w:rPr>
-          <w:rFonts w:ascii="Arial" w:hAnsi="Arial" w:eastAsia="Arial" w:cs="Arial"/>
-          <w:b w:val="0"/>
-          <w:bCs w:val="0"/>
-          <w:i w:val="0"/>
-          <w:iCs w:val="0"/>
-          <w:strike w:val="0"/>
-          <w:dstrike w:val="0"/>
-          <w:noProof w:val="0"/>
-          <w:color w:val="000000" w:themeColor="text1" w:themeTint="FF" w:themeShade="FF"/>
-          <w:sz w:val="22"/>
-          <w:szCs w:val="22"/>
-          <w:u w:val="none"/>
-          <w:lang w:val="en-US"/>
-        </w:rPr>
-        <w:t xml:space="preserve">The purpose of integration testing in this system is to </w:t>
-      </w:r>
-      <w:r>
-        <w:rPr>
-          <w:rFonts w:ascii="Arial" w:hAnsi="Arial" w:eastAsia="Arial" w:cs="Arial"/>
-          <w:b w:val="0"/>
-          <w:bCs w:val="0"/>
-          <w:i w:val="0"/>
-          <w:iCs w:val="0"/>
-          <w:strike w:val="0"/>
-          <w:dstrike w:val="0"/>
-          <w:noProof w:val="0"/>
-          <w:color w:val="000000" w:themeColor="text1" w:themeTint="FF" w:themeShade="FF"/>
-          <w:sz w:val="22"/>
-          <w:szCs w:val="22"/>
-          <w:u w:val="none"/>
-          <w:lang w:val="en-US"/>
-        </w:rPr>
-        <w:t>identify</w:t>
-      </w:r>
-      <w:r>
-        <w:rPr>
-          <w:rFonts w:ascii="Arial" w:hAnsi="Arial" w:eastAsia="Arial" w:cs="Arial"/>
-          <w:b w:val="0"/>
-          <w:bCs w:val="0"/>
-          <w:i w:val="0"/>
-          <w:iCs w:val="0"/>
-          <w:strike w:val="0"/>
-          <w:dstrike w:val="0"/>
-          <w:noProof w:val="0"/>
-          <w:color w:val="000000" w:themeColor="text1" w:themeTint="FF" w:themeShade="FF"/>
-          <w:sz w:val="22"/>
-          <w:szCs w:val="22"/>
-          <w:u w:val="none"/>
-          <w:lang w:val="en-US"/>
-        </w:rPr>
-        <w:t xml:space="preserve"> faults that may arise when individual components interact, focusing on groups of components rather than isolated units. This phase will ensure that data flows smoothly between components. For instance, components responsible for parsing CSV files and </w:t>
-      </w:r>
-      <w:r>
-        <w:rPr>
-          <w:rFonts w:ascii="Arial" w:hAnsi="Arial" w:eastAsia="Arial" w:cs="Arial"/>
-          <w:b w:val="0"/>
-          <w:bCs w:val="0"/>
-          <w:i w:val="0"/>
-          <w:iCs w:val="0"/>
-          <w:strike w:val="0"/>
-          <w:dstrike w:val="0"/>
-          <w:noProof w:val="0"/>
-          <w:color w:val="000000" w:themeColor="text1" w:themeTint="FF" w:themeShade="FF"/>
-          <w:sz w:val="22"/>
-          <w:szCs w:val="22"/>
-          <w:u w:val="none"/>
-          <w:lang w:val="en-US"/>
+      </w:pPr>
+      <w:r>
+        <w:rPr>
+          <w:color w:val="000000" w:themeColor="text1"/>
+        </w:rPr>
+        <w:t xml:space="preserve">The purpose of integration testing in this system is to identify faults that may arise when individual components interact, focusing on groups of components rather than isolated units. This phase will ensure that data flows smoothly between components. For instance, components responsible for parsing CSV files and </w:t>
+      </w:r>
+      <w:r>
+        <w:rPr>
+          <w:color w:val="000000" w:themeColor="text1"/>
         </w:rPr>
         <w:t>transforming data</w:t>
       </w:r>
       <w:r>
         <w:rPr>
-          <w:rFonts w:ascii="Arial" w:hAnsi="Arial" w:eastAsia="Arial" w:cs="Arial"/>
-          <w:b w:val="0"/>
-          <w:bCs w:val="0"/>
-          <w:i w:val="0"/>
-          <w:iCs w:val="0"/>
-          <w:strike w:val="0"/>
-          <w:dstrike w:val="0"/>
-          <w:noProof w:val="0"/>
-          <w:color w:val="000000" w:themeColor="text1" w:themeTint="FF" w:themeShade="FF"/>
-          <w:sz w:val="22"/>
-          <w:szCs w:val="22"/>
-          <w:u w:val="none"/>
-          <w:lang w:val="en-US"/>
-        </w:rPr>
-        <w:t xml:space="preserve"> will be integrated and tested as a cohesive unit to confirm that each stage performs as expected in the broader workflow. To manage dependencies, a test data set simulating real-world CSV inputs will be used to </w:t>
-      </w:r>
-      <w:r>
-        <w:rPr>
-          <w:rFonts w:ascii="Arial" w:hAnsi="Arial" w:eastAsia="Arial" w:cs="Arial"/>
-          <w:b w:val="0"/>
-          <w:bCs w:val="0"/>
-          <w:i w:val="0"/>
-          <w:iCs w:val="0"/>
-          <w:strike w:val="0"/>
-          <w:dstrike w:val="0"/>
-          <w:noProof w:val="0"/>
-          <w:color w:val="000000" w:themeColor="text1" w:themeTint="FF" w:themeShade="FF"/>
-          <w:sz w:val="22"/>
-          <w:szCs w:val="22"/>
-          <w:u w:val="none"/>
-          <w:lang w:val="en-US"/>
-        </w:rPr>
-        <w:t>validate</w:t>
-      </w:r>
-      <w:r>
-        <w:rPr>
-          <w:rFonts w:ascii="Arial" w:hAnsi="Arial" w:eastAsia="Arial" w:cs="Arial"/>
-          <w:b w:val="0"/>
-          <w:bCs w:val="0"/>
-          <w:i w:val="0"/>
-          <w:iCs w:val="0"/>
-          <w:strike w:val="0"/>
-          <w:dstrike w:val="0"/>
-          <w:noProof w:val="0"/>
-          <w:color w:val="000000" w:themeColor="text1" w:themeTint="FF" w:themeShade="FF"/>
-          <w:sz w:val="22"/>
-          <w:szCs w:val="22"/>
-          <w:u w:val="none"/>
-          <w:lang w:val="en-US"/>
-        </w:rPr>
-        <w:t xml:space="preserve"> functionality and data consistency across </w:t>
-      </w:r>
-      <w:r>
-        <w:rPr>
-          <w:rFonts w:ascii="Arial" w:hAnsi="Arial" w:eastAsia="Arial" w:cs="Arial"/>
-          <w:b w:val="0"/>
-          <w:bCs w:val="0"/>
-          <w:i w:val="0"/>
-          <w:iCs w:val="0"/>
-          <w:strike w:val="0"/>
-          <w:dstrike w:val="0"/>
-          <w:noProof w:val="0"/>
-          <w:color w:val="000000" w:themeColor="text1" w:themeTint="FF" w:themeShade="FF"/>
-          <w:sz w:val="22"/>
-          <w:szCs w:val="22"/>
-          <w:u w:val="none"/>
-          <w:lang w:val="en-US"/>
+          <w:color w:val="000000" w:themeColor="text1"/>
+        </w:rPr>
+        <w:t xml:space="preserve"> will be integrated and tested as a cohesive unit to confirm that each stage performs as expected in the broader workflow. To manage dependencies, a test data set simulating real-world CSV inputs will be used to validate functionality and data consistency across </w:t>
+      </w:r>
+      <w:r>
+        <w:rPr>
+          <w:color w:val="000000" w:themeColor="text1"/>
         </w:rPr>
         <w:t>components</w:t>
       </w:r>
       <w:r>
         <w:rPr>
-          <w:rFonts w:ascii="Arial" w:hAnsi="Arial" w:eastAsia="Arial" w:cs="Arial"/>
-          <w:b w:val="0"/>
-          <w:bCs w:val="0"/>
-          <w:i w:val="0"/>
-          <w:iCs w:val="0"/>
-          <w:strike w:val="0"/>
-          <w:dstrike w:val="0"/>
-          <w:noProof w:val="0"/>
-          <w:color w:val="000000" w:themeColor="text1" w:themeTint="FF" w:themeShade="FF"/>
-          <w:sz w:val="22"/>
-          <w:szCs w:val="22"/>
-          <w:u w:val="none"/>
-          <w:lang w:val="en-US"/>
+          <w:color w:val="000000" w:themeColor="text1"/>
         </w:rPr>
         <w:t xml:space="preserve">. Python’s </w:t>
       </w:r>
-      <w:r>
-        <w:rPr>
-          <w:rFonts w:ascii="Arial" w:hAnsi="Arial" w:eastAsia="Arial" w:cs="Arial"/>
-          <w:b w:val="0"/>
-          <w:bCs w:val="0"/>
-          <w:i w:val="0"/>
-          <w:iCs w:val="0"/>
-          <w:strike w:val="0"/>
-          <w:dstrike w:val="0"/>
-          <w:noProof w:val="0"/>
-          <w:color w:val="000000" w:themeColor="text1" w:themeTint="FF" w:themeShade="FF"/>
-          <w:sz w:val="22"/>
-          <w:szCs w:val="22"/>
-          <w:u w:val="none"/>
-          <w:lang w:val="en-US"/>
+      <w:proofErr w:type="spellStart"/>
+      <w:r>
+        <w:rPr>
+          <w:color w:val="000000" w:themeColor="text1"/>
         </w:rPr>
         <w:t>pytest</w:t>
       </w:r>
-      <w:r>
-        <w:rPr>
-          <w:rFonts w:ascii="Arial" w:hAnsi="Arial" w:eastAsia="Arial" w:cs="Arial"/>
-          <w:b w:val="0"/>
-          <w:bCs w:val="0"/>
-          <w:i w:val="0"/>
-          <w:iCs w:val="0"/>
-          <w:strike w:val="0"/>
-          <w:dstrike w:val="0"/>
-          <w:noProof w:val="0"/>
-          <w:color w:val="000000" w:themeColor="text1" w:themeTint="FF" w:themeShade="FF"/>
-          <w:sz w:val="22"/>
-          <w:szCs w:val="22"/>
-          <w:u w:val="none"/>
-          <w:lang w:val="en-US"/>
+      <w:proofErr w:type="spellEnd"/>
+      <w:r>
+        <w:rPr>
+          <w:color w:val="000000" w:themeColor="text1"/>
         </w:rPr>
         <w:t xml:space="preserve"> framework will be used for </w:t>
       </w:r>
       <w:r>
         <w:rPr>
-          <w:rFonts w:ascii="Arial" w:hAnsi="Arial" w:eastAsia="Arial" w:cs="Arial"/>
-          <w:b w:val="0"/>
-          <w:bCs w:val="0"/>
-          <w:i w:val="0"/>
-          <w:iCs w:val="0"/>
-          <w:strike w:val="0"/>
-          <w:dstrike w:val="0"/>
-          <w:noProof w:val="0"/>
-          <w:color w:val="000000" w:themeColor="text1" w:themeTint="FF" w:themeShade="FF"/>
-          <w:sz w:val="22"/>
-          <w:szCs w:val="22"/>
-          <w:u w:val="none"/>
-          <w:lang w:val="en-US"/>
+          <w:color w:val="000000" w:themeColor="text1"/>
         </w:rPr>
         <w:t>semi-</w:t>
       </w:r>
       <w:r>
         <w:rPr>
-          <w:rFonts w:ascii="Arial" w:hAnsi="Arial" w:eastAsia="Arial" w:cs="Arial"/>
-          <w:b w:val="0"/>
-          <w:bCs w:val="0"/>
-          <w:i w:val="0"/>
-          <w:iCs w:val="0"/>
-          <w:strike w:val="0"/>
-          <w:dstrike w:val="0"/>
-          <w:noProof w:val="0"/>
-          <w:color w:val="000000" w:themeColor="text1" w:themeTint="FF" w:themeShade="FF"/>
-          <w:sz w:val="22"/>
-          <w:szCs w:val="22"/>
-          <w:u w:val="none"/>
-          <w:lang w:val="en-US"/>
+          <w:color w:val="000000" w:themeColor="text1"/>
         </w:rPr>
         <w:t xml:space="preserve">automated integration tests, while </w:t>
       </w:r>
-      <w:r>
-        <w:rPr>
-          <w:rFonts w:ascii="Arial" w:hAnsi="Arial" w:eastAsia="Arial" w:cs="Arial"/>
-          <w:b w:val="0"/>
-          <w:bCs w:val="0"/>
-          <w:i w:val="0"/>
-          <w:iCs w:val="0"/>
-          <w:strike w:val="0"/>
-          <w:dstrike w:val="0"/>
-          <w:noProof w:val="0"/>
-          <w:color w:val="000000" w:themeColor="text1" w:themeTint="FF" w:themeShade="FF"/>
-          <w:sz w:val="22"/>
-          <w:szCs w:val="22"/>
-          <w:u w:val="none"/>
-          <w:lang w:val="en-US"/>
+      <w:proofErr w:type="spellStart"/>
+      <w:r>
+        <w:rPr>
+          <w:color w:val="000000" w:themeColor="text1"/>
         </w:rPr>
         <w:t>pytest</w:t>
       </w:r>
-      <w:r>
-        <w:rPr>
-          <w:rFonts w:ascii="Arial" w:hAnsi="Arial" w:eastAsia="Arial" w:cs="Arial"/>
-          <w:b w:val="0"/>
-          <w:bCs w:val="0"/>
-          <w:i w:val="0"/>
-          <w:iCs w:val="0"/>
-          <w:strike w:val="0"/>
-          <w:dstrike w:val="0"/>
-          <w:noProof w:val="0"/>
-          <w:color w:val="000000" w:themeColor="text1" w:themeTint="FF" w:themeShade="FF"/>
-          <w:sz w:val="22"/>
-          <w:szCs w:val="22"/>
-          <w:u w:val="none"/>
-          <w:lang w:val="en-US"/>
+      <w:proofErr w:type="spellEnd"/>
+      <w:r>
+        <w:rPr>
+          <w:color w:val="000000" w:themeColor="text1"/>
         </w:rPr>
         <w:t>-mock will aid in simulating dependencies, ensuring that testing conditions are controlled and predictable.</w:t>
       </w:r>
@@ -3203,7 +2698,7 @@
           <w:highlight w:val="white"/>
         </w:rPr>
       </w:pPr>
-      <w:bookmarkStart w:name="_4d34og8" w:id="10"/>
+      <w:bookmarkStart w:id="10" w:name="_4d34og8"/>
       <w:bookmarkEnd w:id="10"/>
       <w:r>
         <w:rPr>
@@ -3214,31 +2709,11 @@
     </w:p>
     <w:p>
       <w:pPr>
-        <w:pStyle w:val="Normal"/>
         <w:spacing w:after="0" w:line="240" w:lineRule="auto"/>
-        <w:rPr>
-          <w:rFonts w:ascii="Arial" w:hAnsi="Arial" w:eastAsia="Arial" w:cs="Arial"/>
-          <w:noProof w:val="0"/>
-          <w:sz w:val="22"/>
-          <w:szCs w:val="22"/>
-          <w:lang w:val="en-US"/>
-        </w:rPr>
-      </w:pPr>
-      <w:r>
-        <w:rPr>
-          <w:rFonts w:ascii="Arial" w:hAnsi="Arial" w:eastAsia="Arial" w:cs="Arial"/>
-          <w:b w:val="0"/>
-          <w:bCs w:val="0"/>
-          <w:i w:val="0"/>
-          <w:iCs w:val="0"/>
-          <w:strike w:val="0"/>
-          <w:dstrike w:val="0"/>
-          <w:noProof w:val="0"/>
-          <w:color w:val="000000" w:themeColor="text1" w:themeTint="FF" w:themeShade="FF"/>
-          <w:sz w:val="22"/>
-          <w:szCs w:val="22"/>
-          <w:u w:val="none"/>
-          <w:lang w:val="en-US"/>
+      </w:pPr>
+      <w:r>
+        <w:rPr>
+          <w:color w:val="000000" w:themeColor="text1"/>
         </w:rPr>
         <w:t>System testing will be conducted to ensure that the mass spectrometer interface system operates as a cohesive unit, meeting all specified requirements. This phase will involve executing a series of planned tests to validate both functional and non-functional aspects of the system as a whole.</w:t>
       </w:r>
@@ -3256,114 +2731,34 @@
           <w:highlight w:val="white"/>
         </w:rPr>
       </w:pPr>
-      <w:bookmarkStart w:name="_2s8eyo1" w:id="11"/>
+      <w:bookmarkStart w:id="11" w:name="_2s8eyo1"/>
       <w:bookmarkEnd w:id="11"/>
       <w:r>
-        <w:rPr/>
+        <w:lastRenderedPageBreak/>
         <w:t>Functional testing:</w:t>
       </w:r>
     </w:p>
     <w:p>
       <w:pPr>
-        <w:pStyle w:val="Normal"/>
         <w:spacing w:after="0" w:line="240" w:lineRule="auto"/>
-        <w:rPr>
-          <w:rFonts w:ascii="Arial" w:hAnsi="Arial" w:eastAsia="Arial" w:cs="Arial"/>
-          <w:noProof w:val="0"/>
-          <w:sz w:val="22"/>
-          <w:szCs w:val="22"/>
-          <w:lang w:val="en-US"/>
-        </w:rPr>
-      </w:pPr>
-      <w:r>
-        <w:rPr>
-          <w:rFonts w:ascii="Arial" w:hAnsi="Arial" w:eastAsia="Arial" w:cs="Arial"/>
-          <w:b w:val="0"/>
-          <w:bCs w:val="0"/>
-          <w:i w:val="0"/>
-          <w:iCs w:val="0"/>
-          <w:strike w:val="0"/>
-          <w:dstrike w:val="0"/>
-          <w:noProof w:val="0"/>
-          <w:color w:val="000000" w:themeColor="text1" w:themeTint="FF" w:themeShade="FF"/>
-          <w:sz w:val="22"/>
-          <w:szCs w:val="22"/>
-          <w:u w:val="none"/>
-          <w:lang w:val="en-US"/>
+      </w:pPr>
+      <w:r>
+        <w:rPr>
+          <w:color w:val="000000" w:themeColor="text1"/>
         </w:rPr>
         <w:t xml:space="preserve">In functional testing, we will develop a comprehensive set of test cases based on the functional requirements outlined in the project documentation. Each functional requirement will correspond to at least one test case. Each standalone system will be tested in realistic scenarios to ensure </w:t>
       </w:r>
       <w:r>
         <w:rPr>
-          <w:rFonts w:ascii="Arial" w:hAnsi="Arial" w:eastAsia="Arial" w:cs="Arial"/>
-          <w:b w:val="0"/>
-          <w:bCs w:val="0"/>
-          <w:i w:val="0"/>
-          <w:iCs w:val="0"/>
-          <w:strike w:val="0"/>
-          <w:dstrike w:val="0"/>
-          <w:noProof w:val="0"/>
-          <w:color w:val="000000" w:themeColor="text1" w:themeTint="FF" w:themeShade="FF"/>
-          <w:sz w:val="22"/>
-          <w:szCs w:val="22"/>
-          <w:u w:val="none"/>
-          <w:lang w:val="en-US"/>
+          <w:color w:val="000000" w:themeColor="text1"/>
         </w:rPr>
         <w:t xml:space="preserve">that </w:t>
       </w:r>
       <w:r>
         <w:rPr>
-          <w:rFonts w:ascii="Arial" w:hAnsi="Arial" w:eastAsia="Arial" w:cs="Arial"/>
-          <w:b w:val="0"/>
-          <w:bCs w:val="0"/>
-          <w:i w:val="0"/>
-          <w:iCs w:val="0"/>
-          <w:strike w:val="0"/>
-          <w:dstrike w:val="0"/>
-          <w:noProof w:val="0"/>
-          <w:color w:val="000000" w:themeColor="text1" w:themeTint="FF" w:themeShade="FF"/>
-          <w:sz w:val="22"/>
-          <w:szCs w:val="22"/>
-          <w:u w:val="none"/>
-          <w:lang w:val="en-US"/>
-        </w:rPr>
-        <w:t xml:space="preserve">they meet user expectations. Test cases will be prioritized to focus on critical user paths and high-risk areas, ensuring that the most relevant features are </w:t>
-      </w:r>
-      <w:r>
-        <w:rPr>
-          <w:rFonts w:ascii="Arial" w:hAnsi="Arial" w:eastAsia="Arial" w:cs="Arial"/>
-          <w:b w:val="0"/>
-          <w:bCs w:val="0"/>
-          <w:i w:val="0"/>
-          <w:iCs w:val="0"/>
-          <w:strike w:val="0"/>
-          <w:dstrike w:val="0"/>
-          <w:noProof w:val="0"/>
-          <w:color w:val="000000" w:themeColor="text1" w:themeTint="FF" w:themeShade="FF"/>
-          <w:sz w:val="22"/>
-          <w:szCs w:val="22"/>
-          <w:u w:val="none"/>
-          <w:lang w:val="en-US"/>
-        </w:rPr>
-        <w:t>validated</w:t>
-      </w:r>
-      <w:r>
-        <w:rPr>
-          <w:rFonts w:ascii="Arial" w:hAnsi="Arial" w:eastAsia="Arial" w:cs="Arial"/>
-          <w:b w:val="0"/>
-          <w:bCs w:val="0"/>
-          <w:i w:val="0"/>
-          <w:iCs w:val="0"/>
-          <w:strike w:val="0"/>
-          <w:dstrike w:val="0"/>
-          <w:noProof w:val="0"/>
-          <w:color w:val="000000" w:themeColor="text1" w:themeTint="FF" w:themeShade="FF"/>
-          <w:sz w:val="22"/>
-          <w:szCs w:val="22"/>
-          <w:u w:val="none"/>
-          <w:lang w:val="en-US"/>
-        </w:rPr>
-        <w:t xml:space="preserve"> first. Any failures or discrepancies found during testing will be documented and addressed promptly to enhance system reliability.</w:t>
+          <w:color w:val="000000" w:themeColor="text1"/>
+        </w:rPr>
+        <w:t>they meet user expectations. Test cases will be prioritized to focus on critical user paths and high-risk areas, ensuring that the most relevant features are validated first. Any failures or discrepancies found during testing will be documented and addressed promptly to enhance system reliability.</w:t>
       </w:r>
     </w:p>
     <w:p>
@@ -3379,8 +2774,8 @@
           <w:highlight w:val="white"/>
         </w:rPr>
       </w:pPr>
-      <w:bookmarkStart w:name="_3rdcrjn" w:id="13"/>
-      <w:bookmarkEnd w:id="13"/>
+      <w:bookmarkStart w:id="12" w:name="_3rdcrjn"/>
+      <w:bookmarkEnd w:id="12"/>
       <w:r>
         <w:rPr>
           <w:highlight w:val="white"/>
@@ -3390,31 +2785,11 @@
     </w:p>
     <w:p>
       <w:pPr>
-        <w:pStyle w:val="Normal"/>
         <w:spacing w:after="0" w:line="240" w:lineRule="auto"/>
-        <w:rPr>
-          <w:rFonts w:ascii="Arial" w:hAnsi="Arial" w:eastAsia="Arial" w:cs="Arial"/>
-          <w:noProof w:val="0"/>
-          <w:sz w:val="22"/>
-          <w:szCs w:val="22"/>
-          <w:lang w:val="en-US"/>
-        </w:rPr>
-      </w:pPr>
-      <w:r>
-        <w:rPr>
-          <w:rFonts w:ascii="Arial" w:hAnsi="Arial" w:eastAsia="Arial" w:cs="Arial"/>
-          <w:b w:val="0"/>
-          <w:bCs w:val="0"/>
-          <w:i w:val="0"/>
-          <w:iCs w:val="0"/>
-          <w:strike w:val="0"/>
-          <w:dstrike w:val="0"/>
-          <w:noProof w:val="0"/>
-          <w:color w:val="000000" w:themeColor="text1" w:themeTint="FF" w:themeShade="FF"/>
-          <w:sz w:val="22"/>
-          <w:szCs w:val="22"/>
-          <w:u w:val="none"/>
-          <w:lang w:val="en-US"/>
+      </w:pPr>
+      <w:r>
+        <w:rPr>
+          <w:color w:val="000000" w:themeColor="text1"/>
         </w:rPr>
         <w:t>To assess the system's performance, we will conduct performance testing that focuses on response times, resource utilization, and overall system stability. This will include stress testing the systems by simulating high-load conditions using large datasets to determine how the system performs under pressure. For example, we will measure the speed at which the system can plot all data points from a large sample at once. Key metrics such as processing speed, memory usage, and data handling capacity will be monitored. If any performance issues arise, they will be investigated and resolved to ensure the system meets the expected performance benchmarks.</w:t>
       </w:r>
@@ -3432,8 +2807,8 @@
           <w:highlight w:val="white"/>
         </w:rPr>
       </w:pPr>
-      <w:bookmarkStart w:name="_26in1rg" w:id="14"/>
-      <w:bookmarkEnd w:id="14"/>
+      <w:bookmarkStart w:id="13" w:name="_26in1rg"/>
+      <w:bookmarkEnd w:id="13"/>
       <w:r>
         <w:rPr>
           <w:highlight w:val="white"/>
@@ -3443,213 +2818,49 @@
     </w:p>
     <w:p>
       <w:pPr>
-        <w:pStyle w:val="Normal"/>
         <w:spacing w:after="0" w:line="240" w:lineRule="auto"/>
-        <w:rPr>
-          <w:rFonts w:ascii="Arial" w:hAnsi="Arial" w:eastAsia="Arial" w:cs="Arial"/>
-          <w:noProof w:val="0"/>
-          <w:sz w:val="22"/>
-          <w:szCs w:val="22"/>
-          <w:lang w:val="en-US"/>
-        </w:rPr>
-      </w:pPr>
-      <w:r>
-        <w:rPr>
-          <w:rFonts w:ascii="Arial" w:hAnsi="Arial" w:eastAsia="Arial" w:cs="Arial"/>
-          <w:b w:val="0"/>
-          <w:bCs w:val="0"/>
-          <w:i w:val="0"/>
-          <w:iCs w:val="0"/>
-          <w:strike w:val="0"/>
-          <w:dstrike w:val="0"/>
-          <w:noProof w:val="0"/>
-          <w:color w:val="000000" w:themeColor="text1" w:themeTint="FF" w:themeShade="FF"/>
-          <w:sz w:val="22"/>
-          <w:szCs w:val="22"/>
-          <w:u w:val="none"/>
-          <w:lang w:val="en-US"/>
+      </w:pPr>
+      <w:r>
+        <w:rPr>
+          <w:color w:val="000000" w:themeColor="text1"/>
         </w:rPr>
         <w:t xml:space="preserve">User Acceptance Testing will involve lab researchers in evaluating the system </w:t>
       </w:r>
       <w:r>
         <w:rPr>
-          <w:rFonts w:ascii="Arial" w:hAnsi="Arial" w:eastAsia="Arial" w:cs="Arial"/>
-          <w:b w:val="0"/>
-          <w:bCs w:val="0"/>
-          <w:i w:val="0"/>
-          <w:iCs w:val="0"/>
-          <w:strike w:val="0"/>
-          <w:dstrike w:val="0"/>
-          <w:noProof w:val="0"/>
-          <w:color w:val="000000" w:themeColor="text1" w:themeTint="FF" w:themeShade="FF"/>
-          <w:sz w:val="22"/>
-          <w:szCs w:val="22"/>
-          <w:u w:val="none"/>
-          <w:lang w:val="en-US"/>
+          <w:color w:val="000000" w:themeColor="text1"/>
         </w:rPr>
         <w:t>based on</w:t>
       </w:r>
       <w:r>
         <w:rPr>
-          <w:rFonts w:ascii="Arial" w:hAnsi="Arial" w:eastAsia="Arial" w:cs="Arial"/>
-          <w:b w:val="0"/>
-          <w:bCs w:val="0"/>
-          <w:i w:val="0"/>
-          <w:iCs w:val="0"/>
-          <w:strike w:val="0"/>
-          <w:dstrike w:val="0"/>
-          <w:noProof w:val="0"/>
-          <w:color w:val="000000" w:themeColor="text1" w:themeTint="FF" w:themeShade="FF"/>
-          <w:sz w:val="22"/>
-          <w:szCs w:val="22"/>
-          <w:u w:val="none"/>
-          <w:lang w:val="en-US"/>
+          <w:color w:val="000000" w:themeColor="text1"/>
         </w:rPr>
         <w:t xml:space="preserve"> their operational needs. We will organize testing sessions where lab researchers will perform key tasks, such as loading CSV files, converting data, plotting data, and </w:t>
       </w:r>
       <w:r>
         <w:rPr>
-          <w:rFonts w:ascii="Arial" w:hAnsi="Arial" w:eastAsia="Arial" w:cs="Arial"/>
-          <w:b w:val="0"/>
-          <w:bCs w:val="0"/>
-          <w:i w:val="0"/>
-          <w:iCs w:val="0"/>
-          <w:strike w:val="0"/>
-          <w:dstrike w:val="0"/>
-          <w:noProof w:val="0"/>
-          <w:color w:val="000000" w:themeColor="text1" w:themeTint="FF" w:themeShade="FF"/>
-          <w:sz w:val="22"/>
-          <w:szCs w:val="22"/>
-          <w:u w:val="none"/>
-          <w:lang w:val="en-US"/>
+          <w:color w:val="000000" w:themeColor="text1"/>
         </w:rPr>
         <w:t>processing</w:t>
       </w:r>
       <w:r>
         <w:rPr>
-          <w:rFonts w:ascii="Arial" w:hAnsi="Arial" w:eastAsia="Arial" w:cs="Arial"/>
-          <w:b w:val="0"/>
-          <w:bCs w:val="0"/>
-          <w:i w:val="0"/>
-          <w:iCs w:val="0"/>
-          <w:strike w:val="0"/>
-          <w:dstrike w:val="0"/>
-          <w:noProof w:val="0"/>
-          <w:color w:val="000000" w:themeColor="text1" w:themeTint="FF" w:themeShade="FF"/>
-          <w:sz w:val="22"/>
-          <w:szCs w:val="22"/>
-          <w:u w:val="none"/>
-          <w:lang w:val="en-US"/>
+          <w:color w:val="000000" w:themeColor="text1"/>
         </w:rPr>
         <w:t xml:space="preserve"> calculations in the same way they would during their </w:t>
       </w:r>
       <w:r>
         <w:rPr>
-          <w:rFonts w:ascii="Arial" w:hAnsi="Arial" w:eastAsia="Arial" w:cs="Arial"/>
-          <w:b w:val="0"/>
-          <w:bCs w:val="0"/>
-          <w:i w:val="0"/>
-          <w:iCs w:val="0"/>
-          <w:strike w:val="0"/>
-          <w:dstrike w:val="0"/>
-          <w:noProof w:val="0"/>
-          <w:color w:val="000000" w:themeColor="text1" w:themeTint="FF" w:themeShade="FF"/>
-          <w:sz w:val="22"/>
-          <w:szCs w:val="22"/>
-          <w:u w:val="none"/>
-          <w:lang w:val="en-US"/>
+          <w:color w:val="000000" w:themeColor="text1"/>
         </w:rPr>
         <w:t xml:space="preserve">academic </w:t>
       </w:r>
       <w:r>
         <w:rPr>
-          <w:rFonts w:ascii="Arial" w:hAnsi="Arial" w:eastAsia="Arial" w:cs="Arial"/>
-          <w:b w:val="0"/>
-          <w:bCs w:val="0"/>
-          <w:i w:val="0"/>
-          <w:iCs w:val="0"/>
-          <w:strike w:val="0"/>
-          <w:dstrike w:val="0"/>
-          <w:noProof w:val="0"/>
-          <w:color w:val="000000" w:themeColor="text1" w:themeTint="FF" w:themeShade="FF"/>
-          <w:sz w:val="22"/>
-          <w:szCs w:val="22"/>
-          <w:u w:val="none"/>
-          <w:lang w:val="en-US"/>
-        </w:rPr>
-        <w:t xml:space="preserve">research. Feedback will be gathered during these sessions to </w:t>
-      </w:r>
-      <w:r>
-        <w:rPr>
-          <w:rFonts w:ascii="Arial" w:hAnsi="Arial" w:eastAsia="Arial" w:cs="Arial"/>
-          <w:b w:val="0"/>
-          <w:bCs w:val="0"/>
-          <w:i w:val="0"/>
-          <w:iCs w:val="0"/>
-          <w:strike w:val="0"/>
-          <w:dstrike w:val="0"/>
-          <w:noProof w:val="0"/>
-          <w:color w:val="000000" w:themeColor="text1" w:themeTint="FF" w:themeShade="FF"/>
-          <w:sz w:val="22"/>
-          <w:szCs w:val="22"/>
-          <w:u w:val="none"/>
-          <w:lang w:val="en-US"/>
-        </w:rPr>
-        <w:t>identify</w:t>
-      </w:r>
-      <w:r>
-        <w:rPr>
-          <w:rFonts w:ascii="Arial" w:hAnsi="Arial" w:eastAsia="Arial" w:cs="Arial"/>
-          <w:b w:val="0"/>
-          <w:bCs w:val="0"/>
-          <w:i w:val="0"/>
-          <w:iCs w:val="0"/>
-          <w:strike w:val="0"/>
-          <w:dstrike w:val="0"/>
-          <w:noProof w:val="0"/>
-          <w:color w:val="000000" w:themeColor="text1" w:themeTint="FF" w:themeShade="FF"/>
-          <w:sz w:val="22"/>
-          <w:szCs w:val="22"/>
-          <w:u w:val="none"/>
-          <w:lang w:val="en-US"/>
-        </w:rPr>
-        <w:t xml:space="preserve"> any areas requiring adjustment or enhancement. This testing phase is crucial for ensuring that the system is user-friendly and meets the designated requirements. Any issues </w:t>
-      </w:r>
-      <w:r>
-        <w:rPr>
-          <w:rFonts w:ascii="Arial" w:hAnsi="Arial" w:eastAsia="Arial" w:cs="Arial"/>
-          <w:b w:val="0"/>
-          <w:bCs w:val="0"/>
-          <w:i w:val="0"/>
-          <w:iCs w:val="0"/>
-          <w:strike w:val="0"/>
-          <w:dstrike w:val="0"/>
-          <w:noProof w:val="0"/>
-          <w:color w:val="000000" w:themeColor="text1" w:themeTint="FF" w:themeShade="FF"/>
-          <w:sz w:val="22"/>
-          <w:szCs w:val="22"/>
-          <w:u w:val="none"/>
-          <w:lang w:val="en-US"/>
-        </w:rPr>
-        <w:t>identified</w:t>
-      </w:r>
-      <w:r>
-        <w:rPr>
-          <w:rFonts w:ascii="Arial" w:hAnsi="Arial" w:eastAsia="Arial" w:cs="Arial"/>
-          <w:b w:val="0"/>
-          <w:bCs w:val="0"/>
-          <w:i w:val="0"/>
-          <w:iCs w:val="0"/>
-          <w:strike w:val="0"/>
-          <w:dstrike w:val="0"/>
-          <w:noProof w:val="0"/>
-          <w:color w:val="000000" w:themeColor="text1" w:themeTint="FF" w:themeShade="FF"/>
-          <w:sz w:val="22"/>
-          <w:szCs w:val="22"/>
-          <w:u w:val="none"/>
-          <w:lang w:val="en-US"/>
-        </w:rPr>
-        <w:t xml:space="preserve"> will be prioritized for resolution to ensure the system is fully prepared for operational use.</w:t>
+          <w:color w:val="000000" w:themeColor="text1"/>
+        </w:rPr>
+        <w:t>research. Feedback will be gathered during these sessions to identify any areas requiring adjustment or enhancement. This testing phase is crucial for ensuring that the system is user-friendly and meets the designated requirements. Any issues identified will be prioritized for resolution to ensure the system is fully prepared for operational use.</w:t>
       </w:r>
     </w:p>
     <w:p>
@@ -3660,112 +2871,48 @@
           <w:numId w:val="5"/>
         </w:numPr>
         <w:spacing w:line="240" w:lineRule="auto"/>
-        <w:rPr/>
-      </w:pPr>
-      <w:bookmarkStart w:name="_lnxbz9" w:id="15"/>
-      <w:bookmarkEnd w:id="15"/>
-      <w:r>
-        <w:rPr/>
+      </w:pPr>
+      <w:bookmarkStart w:id="14" w:name="_lnxbz9"/>
+      <w:bookmarkEnd w:id="14"/>
+      <w:r>
         <w:t>Environment Requirements</w:t>
       </w:r>
     </w:p>
     <w:p>
       <w:pPr>
-        <w:pStyle w:val="Normal"/>
         <w:spacing w:after="0" w:line="240" w:lineRule="auto"/>
       </w:pPr>
       <w:r>
         <w:rPr>
-          <w:rFonts w:ascii="Arial" w:hAnsi="Arial" w:eastAsia="Arial" w:cs="Arial"/>
-          <w:b w:val="0"/>
-          <w:bCs w:val="0"/>
-          <w:i w:val="0"/>
-          <w:iCs w:val="0"/>
-          <w:strike w:val="0"/>
-          <w:dstrike w:val="0"/>
-          <w:noProof w:val="0"/>
-          <w:color w:val="000000" w:themeColor="text1" w:themeTint="FF" w:themeShade="FF"/>
-          <w:sz w:val="22"/>
-          <w:szCs w:val="22"/>
-          <w:u w:val="none"/>
-          <w:lang w:val="en-US"/>
+          <w:color w:val="000000" w:themeColor="text1"/>
         </w:rPr>
         <w:t>To ensure comprehensive testing of the mass spectromet</w:t>
       </w:r>
       <w:r>
         <w:rPr>
-          <w:rFonts w:ascii="Arial" w:hAnsi="Arial" w:eastAsia="Arial" w:cs="Arial"/>
-          <w:b w:val="0"/>
-          <w:bCs w:val="0"/>
-          <w:i w:val="0"/>
-          <w:iCs w:val="0"/>
-          <w:strike w:val="0"/>
-          <w:dstrike w:val="0"/>
-          <w:noProof w:val="0"/>
-          <w:color w:val="000000" w:themeColor="text1" w:themeTint="FF" w:themeShade="FF"/>
-          <w:sz w:val="22"/>
-          <w:szCs w:val="22"/>
-          <w:u w:val="none"/>
-          <w:lang w:val="en-US"/>
+          <w:color w:val="000000" w:themeColor="text1"/>
         </w:rPr>
         <w:t>er</w:t>
       </w:r>
       <w:r>
         <w:rPr>
-          <w:rFonts w:ascii="Arial" w:hAnsi="Arial" w:eastAsia="Arial" w:cs="Arial"/>
-          <w:b w:val="0"/>
-          <w:bCs w:val="0"/>
-          <w:i w:val="0"/>
-          <w:iCs w:val="0"/>
-          <w:strike w:val="0"/>
-          <w:dstrike w:val="0"/>
-          <w:noProof w:val="0"/>
-          <w:color w:val="000000" w:themeColor="text1" w:themeTint="FF" w:themeShade="FF"/>
-          <w:sz w:val="22"/>
-          <w:szCs w:val="22"/>
-          <w:u w:val="none"/>
-          <w:lang w:val="en-US"/>
+          <w:color w:val="000000" w:themeColor="text1"/>
         </w:rPr>
         <w:t xml:space="preserve"> </w:t>
       </w:r>
       <w:r>
         <w:rPr>
-          <w:rFonts w:ascii="Arial" w:hAnsi="Arial" w:eastAsia="Arial" w:cs="Arial"/>
-          <w:b w:val="0"/>
-          <w:bCs w:val="0"/>
-          <w:i w:val="0"/>
-          <w:iCs w:val="0"/>
-          <w:strike w:val="0"/>
-          <w:dstrike w:val="0"/>
-          <w:noProof w:val="0"/>
-          <w:color w:val="000000" w:themeColor="text1" w:themeTint="FF" w:themeShade="FF"/>
-          <w:sz w:val="22"/>
-          <w:szCs w:val="22"/>
-          <w:u w:val="none"/>
-          <w:lang w:val="en-US"/>
+          <w:color w:val="000000" w:themeColor="text1"/>
         </w:rPr>
         <w:t>interface</w:t>
       </w:r>
       <w:r>
         <w:rPr>
-          <w:rFonts w:ascii="Arial" w:hAnsi="Arial" w:eastAsia="Arial" w:cs="Arial"/>
-          <w:b w:val="0"/>
-          <w:bCs w:val="0"/>
-          <w:i w:val="0"/>
-          <w:iCs w:val="0"/>
-          <w:strike w:val="0"/>
-          <w:dstrike w:val="0"/>
-          <w:noProof w:val="0"/>
-          <w:color w:val="000000" w:themeColor="text1" w:themeTint="FF" w:themeShade="FF"/>
-          <w:sz w:val="22"/>
-          <w:szCs w:val="22"/>
-          <w:u w:val="none"/>
-          <w:lang w:val="en-US"/>
+          <w:color w:val="000000" w:themeColor="text1"/>
         </w:rPr>
         <w:t xml:space="preserve"> system, this section outlines the necessary and desired properties of the testing environment. The setup will enable thorough verification of each module’s functionality, accuracy, and performance in processing and visualizing mass spectrometry data.</w:t>
       </w:r>
       <w:r>
-        <w:rPr/>
         <w:t xml:space="preserve"> </w:t>
       </w:r>
     </w:p>
@@ -3776,149 +2923,70 @@
     </w:p>
     <w:p>
       <w:pPr>
-        <w:pStyle w:val="Normal"/>
         <w:spacing w:after="0" w:line="240" w:lineRule="auto"/>
         <w:rPr>
-          <w:rFonts w:ascii="Arial" w:hAnsi="Arial" w:eastAsia="Arial" w:cs="Arial"/>
-          <w:b w:val="0"/>
-          <w:bCs w:val="0"/>
-          <w:i w:val="0"/>
-          <w:iCs w:val="0"/>
-          <w:strike w:val="0"/>
-          <w:dstrike w:val="0"/>
-          <w:noProof w:val="0"/>
-          <w:color w:val="000000" w:themeColor="text1" w:themeTint="FF" w:themeShade="FF"/>
-          <w:sz w:val="22"/>
-          <w:szCs w:val="22"/>
-          <w:u w:val="none"/>
-          <w:lang w:val="en-US"/>
-        </w:rPr>
-      </w:pPr>
-      <w:r>
-        <w:rPr>
-          <w:rFonts w:ascii="Arial" w:hAnsi="Arial" w:eastAsia="Arial" w:cs="Arial"/>
-          <w:b w:val="0"/>
-          <w:bCs w:val="0"/>
-          <w:i w:val="0"/>
-          <w:iCs w:val="0"/>
-          <w:strike w:val="0"/>
-          <w:dstrike w:val="0"/>
-          <w:noProof w:val="0"/>
-          <w:color w:val="000000" w:themeColor="text1" w:themeTint="FF" w:themeShade="FF"/>
-          <w:sz w:val="22"/>
-          <w:szCs w:val="22"/>
-          <w:u w:val="none"/>
-          <w:lang w:val="en-US"/>
+          <w:color w:val="000000" w:themeColor="text1"/>
+        </w:rPr>
+      </w:pPr>
+      <w:r>
+        <w:rPr>
+          <w:color w:val="000000" w:themeColor="text1"/>
         </w:rPr>
         <w:t>The test</w:t>
       </w:r>
       <w:r>
         <w:rPr>
-          <w:rFonts w:ascii="Arial" w:hAnsi="Arial" w:eastAsia="Arial" w:cs="Arial"/>
-          <w:b w:val="0"/>
-          <w:bCs w:val="0"/>
-          <w:i w:val="0"/>
-          <w:iCs w:val="0"/>
-          <w:strike w:val="0"/>
-          <w:dstrike w:val="0"/>
-          <w:noProof w:val="0"/>
-          <w:color w:val="000000" w:themeColor="text1" w:themeTint="FF" w:themeShade="FF"/>
-          <w:sz w:val="22"/>
-          <w:szCs w:val="22"/>
-          <w:u w:val="none"/>
-          <w:lang w:val="en-US"/>
+          <w:color w:val="000000" w:themeColor="text1"/>
         </w:rPr>
         <w:t>ing</w:t>
       </w:r>
       <w:r>
         <w:rPr>
-          <w:rFonts w:ascii="Arial" w:hAnsi="Arial" w:eastAsia="Arial" w:cs="Arial"/>
-          <w:b w:val="0"/>
-          <w:bCs w:val="0"/>
-          <w:i w:val="0"/>
-          <w:iCs w:val="0"/>
-          <w:strike w:val="0"/>
-          <w:dstrike w:val="0"/>
-          <w:noProof w:val="0"/>
-          <w:color w:val="000000" w:themeColor="text1" w:themeTint="FF" w:themeShade="FF"/>
-          <w:sz w:val="22"/>
-          <w:szCs w:val="22"/>
-          <w:u w:val="none"/>
-          <w:lang w:val="en-US"/>
+          <w:color w:val="000000" w:themeColor="text1"/>
         </w:rPr>
         <w:t xml:space="preserve"> environment should be equipped with </w:t>
       </w:r>
       <w:r>
         <w:rPr>
-          <w:rFonts w:ascii="Arial" w:hAnsi="Arial" w:eastAsia="Arial" w:cs="Arial"/>
-          <w:b w:val="0"/>
-          <w:bCs w:val="0"/>
-          <w:i w:val="0"/>
-          <w:iCs w:val="0"/>
-          <w:strike w:val="0"/>
-          <w:dstrike w:val="0"/>
-          <w:noProof w:val="0"/>
-          <w:color w:val="000000" w:themeColor="text1" w:themeTint="FF" w:themeShade="FF"/>
-          <w:sz w:val="22"/>
-          <w:szCs w:val="22"/>
-          <w:u w:val="none"/>
-          <w:lang w:val="en-US"/>
+          <w:color w:val="000000" w:themeColor="text1"/>
         </w:rPr>
         <w:t>a</w:t>
       </w:r>
       <w:r>
         <w:rPr>
-          <w:rFonts w:ascii="Arial" w:hAnsi="Arial" w:eastAsia="Arial" w:cs="Arial"/>
-          <w:b w:val="0"/>
-          <w:bCs w:val="0"/>
-          <w:i w:val="0"/>
-          <w:iCs w:val="0"/>
-          <w:strike w:val="0"/>
-          <w:dstrike w:val="0"/>
-          <w:noProof w:val="0"/>
-          <w:color w:val="000000" w:themeColor="text1" w:themeTint="FF" w:themeShade="FF"/>
-          <w:sz w:val="22"/>
-          <w:szCs w:val="22"/>
-          <w:u w:val="none"/>
-          <w:lang w:val="en-US"/>
+          <w:color w:val="000000" w:themeColor="text1"/>
         </w:rPr>
         <w:t xml:space="preserve"> Windows 10 or Windows 11</w:t>
       </w:r>
       <w:r>
         <w:rPr>
-          <w:rFonts w:ascii="Arial" w:hAnsi="Arial" w:eastAsia="Arial" w:cs="Arial"/>
-          <w:b w:val="0"/>
-          <w:bCs w:val="0"/>
-          <w:i w:val="0"/>
-          <w:iCs w:val="0"/>
-          <w:strike w:val="0"/>
-          <w:dstrike w:val="0"/>
-          <w:noProof w:val="0"/>
-          <w:color w:val="000000" w:themeColor="text1" w:themeTint="FF" w:themeShade="FF"/>
-          <w:sz w:val="22"/>
-          <w:szCs w:val="22"/>
-          <w:u w:val="none"/>
-          <w:lang w:val="en-US"/>
+          <w:color w:val="000000" w:themeColor="text1"/>
         </w:rPr>
         <w:t xml:space="preserve"> operating system</w:t>
       </w:r>
       <w:r>
         <w:rPr>
-          <w:rFonts w:ascii="Arial" w:hAnsi="Arial" w:eastAsia="Arial" w:cs="Arial"/>
-          <w:b w:val="0"/>
-          <w:bCs w:val="0"/>
-          <w:i w:val="0"/>
-          <w:iCs w:val="0"/>
-          <w:strike w:val="0"/>
-          <w:dstrike w:val="0"/>
-          <w:noProof w:val="0"/>
-          <w:color w:val="000000" w:themeColor="text1" w:themeTint="FF" w:themeShade="FF"/>
-          <w:sz w:val="22"/>
-          <w:szCs w:val="22"/>
-          <w:u w:val="none"/>
-          <w:lang w:val="en-US"/>
-        </w:rPr>
-        <w:t>. The environment will rely on Python, version 3.8 or higher, to match the development specifications of the system. Key Python libraries, such as PyQt5 for graphical user interface elements and pandas for handling data and CSV file operations, should be pre-installed. Additionally, a sample CSV file will be prepared, including real mass spectrometer data, to evaluate the system’s handling of data directly from a file.</w:t>
+          <w:color w:val="000000" w:themeColor="text1"/>
+        </w:rPr>
+        <w:t>. The environment will rely on Python, version 3.8 or higher, to match the development specifications of the system. Key Python libraries, such as PyQt5 for graphical user interface elements and pandas for handling data and CSV file operations, should be pre-installed.</w:t>
+      </w:r>
+      <w:r>
+        <w:rPr>
+          <w:color w:val="000000" w:themeColor="text1"/>
+        </w:rPr>
+        <w:t xml:space="preserve"> Each module </w:t>
+      </w:r>
+      <w:r>
+        <w:rPr>
+          <w:color w:val="000000" w:themeColor="text1"/>
+        </w:rPr>
+        <w:t>has a requirements.txt file that can be used with pip to install the necessary libraries.</w:t>
+      </w:r>
+      <w:r>
+        <w:rPr>
+          <w:color w:val="000000" w:themeColor="text1"/>
+        </w:rPr>
+        <w:t xml:space="preserve"> Additionally, a sample CSV file will be prepared, including real mass spectrometer data, to evaluate the system’s handling of data directly from a file.</w:t>
       </w:r>
     </w:p>
     <w:p>
@@ -3928,283 +2996,93 @@
     </w:p>
     <w:p>
       <w:pPr>
-        <w:pStyle w:val="Normal"/>
         <w:spacing w:after="0" w:line="240" w:lineRule="auto"/>
-        <w:rPr>
-          <w:rFonts w:ascii="Arial" w:hAnsi="Arial" w:eastAsia="Arial" w:cs="Arial"/>
-          <w:noProof w:val="0"/>
-          <w:sz w:val="22"/>
-          <w:szCs w:val="22"/>
-          <w:lang w:val="en-US"/>
-        </w:rPr>
-      </w:pPr>
-      <w:r>
-        <w:rPr>
-          <w:rFonts w:ascii="Arial" w:hAnsi="Arial" w:eastAsia="Arial" w:cs="Arial"/>
-          <w:b w:val="0"/>
-          <w:bCs w:val="0"/>
-          <w:i w:val="0"/>
-          <w:iCs w:val="0"/>
-          <w:strike w:val="0"/>
-          <w:dstrike w:val="0"/>
-          <w:noProof w:val="0"/>
-          <w:color w:val="000000" w:themeColor="text1" w:themeTint="FF" w:themeShade="FF"/>
-          <w:sz w:val="22"/>
-          <w:szCs w:val="22"/>
-          <w:u w:val="none"/>
-          <w:lang w:val="en-US"/>
+      </w:pPr>
+      <w:r>
+        <w:rPr>
+          <w:color w:val="000000" w:themeColor="text1"/>
         </w:rPr>
         <w:t xml:space="preserve">Special tools will aid in testing, such as the </w:t>
       </w:r>
-      <w:r>
-        <w:rPr>
-          <w:rFonts w:ascii="Arial" w:hAnsi="Arial" w:eastAsia="Arial" w:cs="Arial"/>
-          <w:b w:val="0"/>
-          <w:bCs w:val="0"/>
-          <w:i w:val="0"/>
-          <w:iCs w:val="0"/>
-          <w:strike w:val="0"/>
-          <w:dstrike w:val="0"/>
-          <w:noProof w:val="0"/>
-          <w:color w:val="000000" w:themeColor="text1" w:themeTint="FF" w:themeShade="FF"/>
-          <w:sz w:val="22"/>
-          <w:szCs w:val="22"/>
-          <w:u w:val="none"/>
-          <w:lang w:val="en-US"/>
+      <w:proofErr w:type="spellStart"/>
+      <w:r>
+        <w:rPr>
+          <w:color w:val="000000" w:themeColor="text1"/>
         </w:rPr>
         <w:t>pytest</w:t>
       </w:r>
-      <w:r>
-        <w:rPr>
-          <w:rFonts w:ascii="Arial" w:hAnsi="Arial" w:eastAsia="Arial" w:cs="Arial"/>
-          <w:b w:val="0"/>
-          <w:bCs w:val="0"/>
-          <w:i w:val="0"/>
-          <w:iCs w:val="0"/>
-          <w:strike w:val="0"/>
-          <w:dstrike w:val="0"/>
-          <w:noProof w:val="0"/>
-          <w:color w:val="000000" w:themeColor="text1" w:themeTint="FF" w:themeShade="FF"/>
-          <w:sz w:val="22"/>
-          <w:szCs w:val="22"/>
-          <w:u w:val="none"/>
-          <w:lang w:val="en-US"/>
+      <w:proofErr w:type="spellEnd"/>
+      <w:r>
+        <w:rPr>
+          <w:color w:val="000000" w:themeColor="text1"/>
         </w:rPr>
         <w:t xml:space="preserve"> framework for </w:t>
       </w:r>
       <w:r>
         <w:rPr>
-          <w:rFonts w:ascii="Arial" w:hAnsi="Arial" w:eastAsia="Arial" w:cs="Arial"/>
-          <w:b w:val="0"/>
-          <w:bCs w:val="0"/>
-          <w:i w:val="0"/>
-          <w:iCs w:val="0"/>
-          <w:strike w:val="0"/>
-          <w:dstrike w:val="0"/>
-          <w:noProof w:val="0"/>
-          <w:color w:val="000000" w:themeColor="text1" w:themeTint="FF" w:themeShade="FF"/>
-          <w:sz w:val="22"/>
-          <w:szCs w:val="22"/>
-          <w:u w:val="none"/>
-          <w:lang w:val="en-US"/>
+          <w:color w:val="000000" w:themeColor="text1"/>
         </w:rPr>
         <w:t>semi-</w:t>
       </w:r>
       <w:r>
         <w:rPr>
-          <w:rFonts w:ascii="Arial" w:hAnsi="Arial" w:eastAsia="Arial" w:cs="Arial"/>
-          <w:b w:val="0"/>
-          <w:bCs w:val="0"/>
-          <w:i w:val="0"/>
-          <w:iCs w:val="0"/>
-          <w:strike w:val="0"/>
-          <w:dstrike w:val="0"/>
-          <w:noProof w:val="0"/>
-          <w:color w:val="000000" w:themeColor="text1" w:themeTint="FF" w:themeShade="FF"/>
-          <w:sz w:val="22"/>
-          <w:szCs w:val="22"/>
-          <w:u w:val="none"/>
-          <w:lang w:val="en-US"/>
-        </w:rPr>
-        <w:t xml:space="preserve">automated </w:t>
-      </w:r>
-      <w:r>
-        <w:rPr>
-          <w:rFonts w:ascii="Arial" w:hAnsi="Arial" w:eastAsia="Arial" w:cs="Arial"/>
-          <w:b w:val="0"/>
-          <w:bCs w:val="0"/>
-          <w:i w:val="0"/>
-          <w:iCs w:val="0"/>
-          <w:strike w:val="0"/>
-          <w:dstrike w:val="0"/>
-          <w:noProof w:val="0"/>
-          <w:color w:val="000000" w:themeColor="text1" w:themeTint="FF" w:themeShade="FF"/>
-          <w:sz w:val="22"/>
-          <w:szCs w:val="22"/>
-          <w:u w:val="none"/>
-          <w:lang w:val="en-US"/>
-        </w:rPr>
-        <w:t>unit</w:t>
-      </w:r>
-      <w:r>
-        <w:rPr>
-          <w:rFonts w:ascii="Arial" w:hAnsi="Arial" w:eastAsia="Arial" w:cs="Arial"/>
-          <w:b w:val="0"/>
-          <w:bCs w:val="0"/>
-          <w:i w:val="0"/>
-          <w:iCs w:val="0"/>
-          <w:strike w:val="0"/>
-          <w:dstrike w:val="0"/>
-          <w:noProof w:val="0"/>
-          <w:color w:val="000000" w:themeColor="text1" w:themeTint="FF" w:themeShade="FF"/>
-          <w:sz w:val="22"/>
-          <w:szCs w:val="22"/>
-          <w:u w:val="none"/>
-          <w:lang w:val="en-US"/>
-        </w:rPr>
-        <w:t xml:space="preserve"> and integration testing. Mocking tools, like </w:t>
-      </w:r>
-      <w:r>
-        <w:rPr>
-          <w:rFonts w:ascii="Arial" w:hAnsi="Arial" w:eastAsia="Arial" w:cs="Arial"/>
-          <w:b w:val="0"/>
-          <w:bCs w:val="0"/>
-          <w:i w:val="0"/>
-          <w:iCs w:val="0"/>
-          <w:strike w:val="0"/>
-          <w:dstrike w:val="0"/>
-          <w:noProof w:val="0"/>
-          <w:color w:val="000000" w:themeColor="text1" w:themeTint="FF" w:themeShade="FF"/>
-          <w:sz w:val="22"/>
-          <w:szCs w:val="22"/>
-          <w:u w:val="none"/>
-          <w:lang w:val="en-US"/>
+          <w:color w:val="000000" w:themeColor="text1"/>
+        </w:rPr>
+        <w:t xml:space="preserve">automated unit and integration testing. Mocking tools, like </w:t>
+      </w:r>
+      <w:proofErr w:type="spellStart"/>
+      <w:r>
+        <w:rPr>
+          <w:color w:val="000000" w:themeColor="text1"/>
         </w:rPr>
         <w:t>unittest.mock</w:t>
       </w:r>
-      <w:r>
-        <w:rPr>
-          <w:rFonts w:ascii="Arial" w:hAnsi="Arial" w:eastAsia="Arial" w:cs="Arial"/>
-          <w:b w:val="0"/>
-          <w:bCs w:val="0"/>
-          <w:i w:val="0"/>
-          <w:iCs w:val="0"/>
-          <w:strike w:val="0"/>
-          <w:dstrike w:val="0"/>
-          <w:noProof w:val="0"/>
-          <w:color w:val="000000" w:themeColor="text1" w:themeTint="FF" w:themeShade="FF"/>
-          <w:sz w:val="22"/>
-          <w:szCs w:val="22"/>
-          <w:u w:val="none"/>
-          <w:lang w:val="en-US"/>
+      <w:proofErr w:type="spellEnd"/>
+      <w:r>
+        <w:rPr>
+          <w:color w:val="000000" w:themeColor="text1"/>
         </w:rPr>
         <w:t xml:space="preserve"> or </w:t>
       </w:r>
-      <w:r>
-        <w:rPr>
-          <w:rFonts w:ascii="Arial" w:hAnsi="Arial" w:eastAsia="Arial" w:cs="Arial"/>
-          <w:b w:val="0"/>
-          <w:bCs w:val="0"/>
-          <w:i w:val="0"/>
-          <w:iCs w:val="0"/>
-          <w:strike w:val="0"/>
-          <w:dstrike w:val="0"/>
-          <w:noProof w:val="0"/>
-          <w:color w:val="000000" w:themeColor="text1" w:themeTint="FF" w:themeShade="FF"/>
-          <w:sz w:val="22"/>
-          <w:szCs w:val="22"/>
-          <w:u w:val="none"/>
-          <w:lang w:val="en-US"/>
+      <w:proofErr w:type="spellStart"/>
+      <w:r>
+        <w:rPr>
+          <w:color w:val="000000" w:themeColor="text1"/>
         </w:rPr>
         <w:t>pytest</w:t>
       </w:r>
-      <w:r>
-        <w:rPr>
-          <w:rFonts w:ascii="Arial" w:hAnsi="Arial" w:eastAsia="Arial" w:cs="Arial"/>
-          <w:b w:val="0"/>
-          <w:bCs w:val="0"/>
-          <w:i w:val="0"/>
-          <w:iCs w:val="0"/>
-          <w:strike w:val="0"/>
-          <w:dstrike w:val="0"/>
-          <w:noProof w:val="0"/>
-          <w:color w:val="000000" w:themeColor="text1" w:themeTint="FF" w:themeShade="FF"/>
-          <w:sz w:val="22"/>
-          <w:szCs w:val="22"/>
-          <w:u w:val="none"/>
-          <w:lang w:val="en-US"/>
+      <w:proofErr w:type="spellEnd"/>
+      <w:r>
+        <w:rPr>
+          <w:color w:val="000000" w:themeColor="text1"/>
         </w:rPr>
         <w:t xml:space="preserve">-mock, will be used to simulate various data inputs and scenarios, particularly in modules focused on data handling and conversion. Performance monitoring, using tools like </w:t>
       </w:r>
-      <w:r>
-        <w:rPr>
-          <w:rFonts w:ascii="Arial" w:hAnsi="Arial" w:eastAsia="Arial" w:cs="Arial"/>
-          <w:b w:val="0"/>
-          <w:bCs w:val="0"/>
-          <w:i w:val="0"/>
-          <w:iCs w:val="0"/>
-          <w:strike w:val="0"/>
-          <w:dstrike w:val="0"/>
-          <w:noProof w:val="0"/>
-          <w:color w:val="000000" w:themeColor="text1" w:themeTint="FF" w:themeShade="FF"/>
-          <w:sz w:val="22"/>
-          <w:szCs w:val="22"/>
-          <w:u w:val="none"/>
-          <w:lang w:val="en-US"/>
+      <w:proofErr w:type="spellStart"/>
+      <w:r>
+        <w:rPr>
+          <w:color w:val="000000" w:themeColor="text1"/>
         </w:rPr>
         <w:t>memory_profiler</w:t>
       </w:r>
-      <w:r>
-        <w:rPr>
-          <w:rFonts w:ascii="Arial" w:hAnsi="Arial" w:eastAsia="Arial" w:cs="Arial"/>
-          <w:b w:val="0"/>
-          <w:bCs w:val="0"/>
-          <w:i w:val="0"/>
-          <w:iCs w:val="0"/>
-          <w:strike w:val="0"/>
-          <w:dstrike w:val="0"/>
-          <w:noProof w:val="0"/>
-          <w:color w:val="000000" w:themeColor="text1" w:themeTint="FF" w:themeShade="FF"/>
-          <w:sz w:val="22"/>
-          <w:szCs w:val="22"/>
-          <w:u w:val="none"/>
-          <w:lang w:val="en-US"/>
+      <w:proofErr w:type="spellEnd"/>
+      <w:r>
+        <w:rPr>
+          <w:color w:val="000000" w:themeColor="text1"/>
         </w:rPr>
         <w:t xml:space="preserve"> or </w:t>
       </w:r>
-      <w:r>
-        <w:rPr>
-          <w:rFonts w:ascii="Arial" w:hAnsi="Arial" w:eastAsia="Arial" w:cs="Arial"/>
-          <w:b w:val="0"/>
-          <w:bCs w:val="0"/>
-          <w:i w:val="0"/>
-          <w:iCs w:val="0"/>
-          <w:strike w:val="0"/>
-          <w:dstrike w:val="0"/>
-          <w:noProof w:val="0"/>
-          <w:color w:val="000000" w:themeColor="text1" w:themeTint="FF" w:themeShade="FF"/>
-          <w:sz w:val="22"/>
-          <w:szCs w:val="22"/>
-          <w:u w:val="none"/>
-          <w:lang w:val="en-US"/>
+      <w:proofErr w:type="spellStart"/>
+      <w:r>
+        <w:rPr>
+          <w:color w:val="000000" w:themeColor="text1"/>
         </w:rPr>
         <w:t>timeit</w:t>
       </w:r>
-      <w:r>
-        <w:rPr>
-          <w:rFonts w:ascii="Arial" w:hAnsi="Arial" w:eastAsia="Arial" w:cs="Arial"/>
-          <w:b w:val="0"/>
-          <w:bCs w:val="0"/>
-          <w:i w:val="0"/>
-          <w:iCs w:val="0"/>
-          <w:strike w:val="0"/>
-          <w:dstrike w:val="0"/>
-          <w:noProof w:val="0"/>
-          <w:color w:val="000000" w:themeColor="text1" w:themeTint="FF" w:themeShade="FF"/>
-          <w:sz w:val="22"/>
-          <w:szCs w:val="22"/>
-          <w:u w:val="none"/>
-          <w:lang w:val="en-US"/>
+      <w:proofErr w:type="spellEnd"/>
+      <w:r>
+        <w:rPr>
+          <w:color w:val="000000" w:themeColor="text1"/>
         </w:rPr>
         <w:t>, will help assess memory usage and processing time for modules dealing with larger datasets.</w:t>
       </w:r>
@@ -4216,31 +3094,84 @@
     </w:p>
     <w:p>
       <w:pPr>
-        <w:pStyle w:val="Normal"/>
         <w:spacing w:after="0" w:line="240" w:lineRule="auto"/>
         <w:rPr>
-          <w:rFonts w:ascii="Arial" w:hAnsi="Arial" w:eastAsia="Arial" w:cs="Arial"/>
-          <w:noProof w:val="0"/>
-          <w:sz w:val="22"/>
-          <w:szCs w:val="22"/>
-          <w:lang w:val="en-US"/>
-        </w:rPr>
-      </w:pPr>
-      <w:r>
-        <w:rPr>
-          <w:rFonts w:ascii="Arial" w:hAnsi="Arial" w:eastAsia="Arial" w:cs="Arial"/>
-          <w:b w:val="0"/>
-          <w:bCs w:val="0"/>
-          <w:i w:val="0"/>
-          <w:iCs w:val="0"/>
-          <w:strike w:val="0"/>
-          <w:dstrike w:val="0"/>
-          <w:noProof w:val="0"/>
-          <w:color w:val="000000" w:themeColor="text1" w:themeTint="FF" w:themeShade="FF"/>
-          <w:sz w:val="22"/>
-          <w:szCs w:val="22"/>
-          <w:u w:val="none"/>
-          <w:lang w:val="en-US"/>
+          <w:color w:val="000000" w:themeColor="text1"/>
+        </w:rPr>
+      </w:pPr>
+      <w:r>
+        <w:rPr>
+          <w:color w:val="000000" w:themeColor="text1"/>
+        </w:rPr>
+        <w:lastRenderedPageBreak/>
+        <w:t>Module 4 has extra special requirements for its extra specific use case.</w:t>
+      </w:r>
+      <w:r>
+        <w:rPr>
+          <w:color w:val="000000" w:themeColor="text1"/>
+        </w:rPr>
+        <w:t xml:space="preserve"> The module takes in data from a Mass Spectrometer through an EZ-Tap </w:t>
+      </w:r>
+      <w:r>
+        <w:rPr>
+          <w:color w:val="000000" w:themeColor="text1"/>
+        </w:rPr>
+        <w:t>serial-to-</w:t>
+      </w:r>
+      <w:proofErr w:type="spellStart"/>
+      <w:r>
+        <w:rPr>
+          <w:color w:val="000000" w:themeColor="text1"/>
+        </w:rPr>
+        <w:t>usb</w:t>
+      </w:r>
+      <w:proofErr w:type="spellEnd"/>
+      <w:r>
+        <w:rPr>
+          <w:color w:val="000000" w:themeColor="text1"/>
+        </w:rPr>
+        <w:t xml:space="preserve"> listener device. Both the Mass Spectrometer and the EZ-Tap are assumed for the testing and usage of module 4. In order to ensure these conditions, we </w:t>
+      </w:r>
+      <w:r>
+        <w:rPr>
+          <w:color w:val="000000" w:themeColor="text1"/>
+        </w:rPr>
+        <w:t xml:space="preserve">use remote-access to </w:t>
+      </w:r>
+      <w:r>
+        <w:rPr>
+          <w:color w:val="000000" w:themeColor="text1"/>
+        </w:rPr>
+        <w:t xml:space="preserve">test </w:t>
+      </w:r>
+      <w:r>
+        <w:rPr>
+          <w:color w:val="000000" w:themeColor="text1"/>
+        </w:rPr>
+        <w:t xml:space="preserve">on </w:t>
+      </w:r>
+      <w:r>
+        <w:rPr>
+          <w:color w:val="000000" w:themeColor="text1"/>
+        </w:rPr>
+        <w:t>the computer that has the EZ-Tap plugged into it.</w:t>
+      </w:r>
+    </w:p>
+    <w:p>
+      <w:pPr>
+        <w:spacing w:after="0" w:line="240" w:lineRule="auto"/>
+        <w:rPr>
+          <w:color w:val="000000" w:themeColor="text1"/>
+        </w:rPr>
+      </w:pPr>
+    </w:p>
+    <w:p>
+      <w:pPr>
+        <w:spacing w:after="0" w:line="240" w:lineRule="auto"/>
+      </w:pPr>
+      <w:r>
+        <w:rPr>
+          <w:color w:val="000000" w:themeColor="text1"/>
         </w:rPr>
         <w:t>These environment specifications aim to provide a controlled, reliable setting that ensures system stability, accuracy, and performance across diverse data scenarios and software setups.</w:t>
       </w:r>
@@ -4253,38 +3184,27 @@
           <w:numId w:val="5"/>
         </w:numPr>
         <w:spacing w:line="240" w:lineRule="auto"/>
-        <w:rPr/>
-      </w:pPr>
-      <w:bookmarkStart w:name="_1ksv4uv" w:id="17"/>
-      <w:bookmarkEnd w:id="17"/>
-      <w:r>
-        <w:rPr/>
+      </w:pPr>
+      <w:bookmarkStart w:id="15" w:name="_1ksv4uv"/>
+      <w:bookmarkEnd w:id="15"/>
+      <w:r>
         <w:t>Glossary</w:t>
       </w:r>
     </w:p>
     <w:p>
       <w:pPr>
-        <w:pStyle w:val="Normal"/>
-        <w:suppressLineNumbers w:val="0"/>
-        <w:bidi w:val="0"/>
-        <w:spacing w:before="0" w:beforeAutospacing="off" w:after="0" w:afterAutospacing="off" w:line="240" w:lineRule="auto"/>
-        <w:ind w:left="0" w:right="0"/>
-        <w:jc w:val="left"/>
-      </w:pPr>
-      <w:r>
-        <w:rPr/>
+        <w:spacing w:after="0" w:line="240" w:lineRule="auto"/>
+      </w:pPr>
+      <w:r>
         <w:t>CSV: Stands for comma-</w:t>
       </w:r>
       <w:r>
-        <w:rPr/>
         <w:t>separated</w:t>
       </w:r>
       <w:r>
-        <w:rPr/>
         <w:t xml:space="preserve"> values which is a simple file</w:t>
       </w:r>
       <w:r>
-        <w:rPr/>
         <w:t xml:space="preserve"> format often used for storing data.</w:t>
       </w:r>
     </w:p>
@@ -4295,29 +3215,12 @@
     </w:p>
     <w:p>
       <w:pPr>
-        <w:pStyle w:val="Normal"/>
         <w:spacing w:after="0" w:line="240" w:lineRule="auto"/>
-        <w:rPr>
-          <w:rFonts w:ascii="Arial" w:hAnsi="Arial" w:eastAsia="Arial" w:cs="Arial"/>
-          <w:noProof w:val="0"/>
-          <w:sz w:val="22"/>
-          <w:szCs w:val="22"/>
-          <w:lang w:val="en-US"/>
-        </w:rPr>
-      </w:pPr>
-      <w:r>
-        <w:rPr/>
-        <w:t>Mass Spectrom</w:t>
-      </w:r>
-      <w:r>
-        <w:rPr/>
-        <w:t xml:space="preserve">etry: </w:t>
-      </w:r>
-      <w:r>
-        <w:rPr>
-          <w:noProof w:val="0"/>
-          <w:lang w:val="en-US"/>
-        </w:rPr>
+      </w:pPr>
+      <w:r>
+        <w:t xml:space="preserve">Mass Spectrometry: </w:t>
+      </w:r>
+      <w:r>
         <w:t>Mass spectrometry is an analytical technique that is used to measure the mass-to-charge ratio of ions.</w:t>
       </w:r>
     </w:p>
@@ -4329,12 +3232,10 @@
           <w:numId w:val="5"/>
         </w:numPr>
         <w:spacing w:line="240" w:lineRule="auto"/>
-        <w:rPr/>
-      </w:pPr>
-      <w:bookmarkStart w:name="_44sinio" w:id="18"/>
-      <w:bookmarkEnd w:id="18"/>
-      <w:r>
-        <w:rPr/>
+      </w:pPr>
+      <w:bookmarkStart w:id="16" w:name="_44sinio"/>
+      <w:bookmarkEnd w:id="16"/>
+      <w:r>
         <w:t>References</w:t>
       </w:r>
     </w:p>
@@ -4344,7 +3245,7 @@
       </w:pPr>
     </w:p>
     <w:sectPr>
-      <w:pgSz w:w="12240" w:h="15840" w:orient="portrait"/>
+      <w:pgSz w:w="12240" w:h="15840"/>
       <w:pgMar w:top="1440" w:right="1440" w:bottom="1440" w:left="1440" w:header="0" w:footer="720" w:gutter="0"/>
       <w:pgNumType w:start="1"/>
       <w:cols w:space="720"/>
@@ -4632,7 +3533,7 @@
         <w:ind w:left="720" w:hanging="360"/>
       </w:pPr>
       <w:rPr>
-        <w:rFonts w:ascii="Arial" w:hAnsi="Arial" w:eastAsia="Arial" w:cs="Arial"/>
+        <w:rFonts w:ascii="Arial" w:eastAsia="Arial" w:hAnsi="Arial" w:cs="Arial"/>
       </w:rPr>
     </w:lvl>
     <w:lvl w:ilvl="1">
@@ -4644,7 +3545,7 @@
         <w:ind w:left="1440" w:hanging="360"/>
       </w:pPr>
       <w:rPr>
-        <w:rFonts w:ascii="Arial" w:hAnsi="Arial" w:eastAsia="Arial" w:cs="Arial"/>
+        <w:rFonts w:ascii="Arial" w:eastAsia="Arial" w:hAnsi="Arial" w:cs="Arial"/>
       </w:rPr>
     </w:lvl>
     <w:lvl w:ilvl="2">
@@ -4656,7 +3557,7 @@
         <w:ind w:left="2160" w:hanging="360"/>
       </w:pPr>
       <w:rPr>
-        <w:rFonts w:ascii="Arial" w:hAnsi="Arial" w:eastAsia="Arial" w:cs="Arial"/>
+        <w:rFonts w:ascii="Arial" w:eastAsia="Arial" w:hAnsi="Arial" w:cs="Arial"/>
       </w:rPr>
     </w:lvl>
     <w:lvl w:ilvl="3">
@@ -4668,7 +3569,7 @@
         <w:ind w:left="2880" w:hanging="360"/>
       </w:pPr>
       <w:rPr>
-        <w:rFonts w:ascii="Arial" w:hAnsi="Arial" w:eastAsia="Arial" w:cs="Arial"/>
+        <w:rFonts w:ascii="Arial" w:eastAsia="Arial" w:hAnsi="Arial" w:cs="Arial"/>
       </w:rPr>
     </w:lvl>
     <w:lvl w:ilvl="4">
@@ -4680,7 +3581,7 @@
         <w:ind w:left="3600" w:hanging="360"/>
       </w:pPr>
       <w:rPr>
-        <w:rFonts w:ascii="Arial" w:hAnsi="Arial" w:eastAsia="Arial" w:cs="Arial"/>
+        <w:rFonts w:ascii="Arial" w:eastAsia="Arial" w:hAnsi="Arial" w:cs="Arial"/>
       </w:rPr>
     </w:lvl>
     <w:lvl w:ilvl="5">
@@ -4692,7 +3593,7 @@
         <w:ind w:left="4320" w:hanging="360"/>
       </w:pPr>
       <w:rPr>
-        <w:rFonts w:ascii="Arial" w:hAnsi="Arial" w:eastAsia="Arial" w:cs="Arial"/>
+        <w:rFonts w:ascii="Arial" w:eastAsia="Arial" w:hAnsi="Arial" w:cs="Arial"/>
       </w:rPr>
     </w:lvl>
     <w:lvl w:ilvl="6">
@@ -4704,7 +3605,7 @@
         <w:ind w:left="5040" w:hanging="360"/>
       </w:pPr>
       <w:rPr>
-        <w:rFonts w:ascii="Arial" w:hAnsi="Arial" w:eastAsia="Arial" w:cs="Arial"/>
+        <w:rFonts w:ascii="Arial" w:eastAsia="Arial" w:hAnsi="Arial" w:cs="Arial"/>
       </w:rPr>
     </w:lvl>
     <w:lvl w:ilvl="7">
@@ -4716,7 +3617,7 @@
         <w:ind w:left="5760" w:hanging="360"/>
       </w:pPr>
       <w:rPr>
-        <w:rFonts w:ascii="Arial" w:hAnsi="Arial" w:eastAsia="Arial" w:cs="Arial"/>
+        <w:rFonts w:ascii="Arial" w:eastAsia="Arial" w:hAnsi="Arial" w:cs="Arial"/>
       </w:rPr>
     </w:lvl>
     <w:lvl w:ilvl="8">
@@ -4728,7 +3629,7 @@
         <w:ind w:left="6480" w:hanging="360"/>
       </w:pPr>
       <w:rPr>
-        <w:rFonts w:ascii="Arial" w:hAnsi="Arial" w:eastAsia="Arial" w:cs="Arial"/>
+        <w:rFonts w:ascii="Arial" w:eastAsia="Arial" w:hAnsi="Arial" w:cs="Arial"/>
       </w:rPr>
     </w:lvl>
   </w:abstractNum>
@@ -5143,7 +4044,7 @@
         <w:ind w:left="720" w:hanging="360"/>
       </w:pPr>
       <w:rPr>
-        <w:rFonts w:hint="default" w:ascii="Symbol" w:hAnsi="Symbol"/>
+        <w:rFonts w:ascii="Symbol" w:hAnsi="Symbol" w:hint="default"/>
       </w:rPr>
     </w:lvl>
     <w:lvl w:ilvl="1" w:tplc="04090003" w:tentative="1">
@@ -5155,7 +4056,7 @@
         <w:ind w:left="1440" w:hanging="360"/>
       </w:pPr>
       <w:rPr>
-        <w:rFonts w:hint="default" w:ascii="Courier New" w:hAnsi="Courier New" w:cs="Courier New"/>
+        <w:rFonts w:ascii="Courier New" w:hAnsi="Courier New" w:cs="Courier New" w:hint="default"/>
       </w:rPr>
     </w:lvl>
     <w:lvl w:ilvl="2" w:tplc="04090005" w:tentative="1">
@@ -5167,7 +4068,7 @@
         <w:ind w:left="2160" w:hanging="360"/>
       </w:pPr>
       <w:rPr>
-        <w:rFonts w:hint="default" w:ascii="Wingdings" w:hAnsi="Wingdings"/>
+        <w:rFonts w:ascii="Wingdings" w:hAnsi="Wingdings" w:hint="default"/>
       </w:rPr>
     </w:lvl>
     <w:lvl w:ilvl="3" w:tplc="04090001" w:tentative="1">
@@ -5179,7 +4080,7 @@
         <w:ind w:left="2880" w:hanging="360"/>
       </w:pPr>
       <w:rPr>
-        <w:rFonts w:hint="default" w:ascii="Symbol" w:hAnsi="Symbol"/>
+        <w:rFonts w:ascii="Symbol" w:hAnsi="Symbol" w:hint="default"/>
       </w:rPr>
     </w:lvl>
     <w:lvl w:ilvl="4" w:tplc="04090003" w:tentative="1">
@@ -5191,7 +4092,7 @@
         <w:ind w:left="3600" w:hanging="360"/>
       </w:pPr>
       <w:rPr>
-        <w:rFonts w:hint="default" w:ascii="Courier New" w:hAnsi="Courier New" w:cs="Courier New"/>
+        <w:rFonts w:ascii="Courier New" w:hAnsi="Courier New" w:cs="Courier New" w:hint="default"/>
       </w:rPr>
     </w:lvl>
     <w:lvl w:ilvl="5" w:tplc="04090005" w:tentative="1">
@@ -5203,7 +4104,7 @@
         <w:ind w:left="4320" w:hanging="360"/>
       </w:pPr>
       <w:rPr>
-        <w:rFonts w:hint="default" w:ascii="Wingdings" w:hAnsi="Wingdings"/>
+        <w:rFonts w:ascii="Wingdings" w:hAnsi="Wingdings" w:hint="default"/>
       </w:rPr>
     </w:lvl>
     <w:lvl w:ilvl="6" w:tplc="04090001" w:tentative="1">
@@ -5215,7 +4116,7 @@
         <w:ind w:left="5040" w:hanging="360"/>
       </w:pPr>
       <w:rPr>
-        <w:rFonts w:hint="default" w:ascii="Symbol" w:hAnsi="Symbol"/>
+        <w:rFonts w:ascii="Symbol" w:hAnsi="Symbol" w:hint="default"/>
       </w:rPr>
     </w:lvl>
     <w:lvl w:ilvl="7" w:tplc="04090003" w:tentative="1">
@@ -5227,7 +4128,7 @@
         <w:ind w:left="5760" w:hanging="360"/>
       </w:pPr>
       <w:rPr>
-        <w:rFonts w:hint="default" w:ascii="Courier New" w:hAnsi="Courier New" w:cs="Courier New"/>
+        <w:rFonts w:ascii="Courier New" w:hAnsi="Courier New" w:cs="Courier New" w:hint="default"/>
       </w:rPr>
     </w:lvl>
     <w:lvl w:ilvl="8" w:tplc="04090005" w:tentative="1">
@@ -5239,7 +4140,7 @@
         <w:ind w:left="6480" w:hanging="360"/>
       </w:pPr>
       <w:rPr>
-        <w:rFonts w:hint="default" w:ascii="Wingdings" w:hAnsi="Wingdings"/>
+        <w:rFonts w:ascii="Wingdings" w:hAnsi="Wingdings" w:hint="default"/>
       </w:rPr>
     </w:lvl>
   </w:abstractNum>
@@ -5274,11 +4175,11 @@
 </file>
 
 <file path=word/styles.xml><?xml version="1.0" encoding="utf-8"?>
-<w:styles xmlns:wp14="http://schemas.microsoft.com/office/word/2010/wordprocessingDrawing" xmlns:mc="http://schemas.openxmlformats.org/markup-compatibility/2006" xmlns:r="http://schemas.openxmlformats.org/officeDocument/2006/relationships" xmlns:w="http://schemas.openxmlformats.org/wordprocessingml/2006/main" xmlns:w14="http://schemas.microsoft.com/office/word/2010/wordml" xmlns:w15="http://schemas.microsoft.com/office/word/2012/wordml" xmlns:w16cex="http://schemas.microsoft.com/office/word/2018/wordml/cex" xmlns:w16cid="http://schemas.microsoft.com/office/word/2016/wordml/cid" xmlns:w16="http://schemas.microsoft.com/office/word/2018/wordml" xmlns:w16du="http://schemas.microsoft.com/office/word/2023/wordml/word16du" xmlns:w16sdtdh="http://schemas.microsoft.com/office/word/2020/wordml/sdtdatahash" xmlns:w16se="http://schemas.microsoft.com/office/word/2015/wordml/symex" mc:Ignorable="w14 w15 w16se w16cid w16 w16cex w16sdtdh w16du wp14">
+<w:styles xmlns:mc="http://schemas.openxmlformats.org/markup-compatibility/2006" xmlns:r="http://schemas.openxmlformats.org/officeDocument/2006/relationships" xmlns:w="http://schemas.openxmlformats.org/wordprocessingml/2006/main" xmlns:w14="http://schemas.microsoft.com/office/word/2010/wordml" xmlns:w15="http://schemas.microsoft.com/office/word/2012/wordml" xmlns:w16cex="http://schemas.microsoft.com/office/word/2018/wordml/cex" xmlns:w16cid="http://schemas.microsoft.com/office/word/2016/wordml/cid" xmlns:w16="http://schemas.microsoft.com/office/word/2018/wordml" xmlns:w16du="http://schemas.microsoft.com/office/word/2023/wordml/word16du" xmlns:w16sdtdh="http://schemas.microsoft.com/office/word/2020/wordml/sdtdatahash" xmlns:w16se="http://schemas.microsoft.com/office/word/2015/wordml/symex" mc:Ignorable="w14 w15 w16se w16cid w16 w16cex w16sdtdh w16du">
   <w:docDefaults>
     <w:rPrDefault>
       <w:rPr>
-        <w:rFonts w:ascii="Arial" w:hAnsi="Arial" w:eastAsia="Arial" w:cs="Arial"/>
+        <w:rFonts w:ascii="Arial" w:eastAsia="Arial" w:hAnsi="Arial" w:cs="Arial"/>
         <w:sz w:val="22"/>
         <w:szCs w:val="22"/>
         <w:lang w:val="en-US" w:eastAsia="en-US" w:bidi="ar-SA"/>
@@ -5293,14 +4194,14 @@
   <w:latentStyles w:defLockedState="0" w:defUIPriority="99" w:defSemiHidden="0" w:defUnhideWhenUsed="0" w:defQFormat="0" w:count="376">
     <w:lsdException w:name="Normal" w:uiPriority="0" w:qFormat="1"/>
     <w:lsdException w:name="heading 1" w:uiPriority="9" w:qFormat="1"/>
-    <w:lsdException w:name="heading 2" w:uiPriority="9" w:semiHidden="1" w:unhideWhenUsed="1" w:qFormat="1"/>
-    <w:lsdException w:name="heading 3" w:uiPriority="9" w:semiHidden="1" w:unhideWhenUsed="1" w:qFormat="1"/>
-    <w:lsdException w:name="heading 4" w:uiPriority="9" w:semiHidden="1" w:unhideWhenUsed="1" w:qFormat="1"/>
-    <w:lsdException w:name="heading 5" w:uiPriority="9" w:semiHidden="1" w:unhideWhenUsed="1" w:qFormat="1"/>
-    <w:lsdException w:name="heading 6" w:uiPriority="9" w:semiHidden="1" w:unhideWhenUsed="1" w:qFormat="1"/>
-    <w:lsdException w:name="heading 7" w:uiPriority="9" w:semiHidden="1" w:unhideWhenUsed="1" w:qFormat="1"/>
-    <w:lsdException w:name="heading 8" w:uiPriority="9" w:semiHidden="1" w:unhideWhenUsed="1" w:qFormat="1"/>
-    <w:lsdException w:name="heading 9" w:uiPriority="9" w:semiHidden="1" w:unhideWhenUsed="1" w:qFormat="1"/>
+    <w:lsdException w:name="heading 2" w:semiHidden="1" w:uiPriority="9" w:unhideWhenUsed="1" w:qFormat="1"/>
+    <w:lsdException w:name="heading 3" w:semiHidden="1" w:uiPriority="9" w:unhideWhenUsed="1" w:qFormat="1"/>
+    <w:lsdException w:name="heading 4" w:semiHidden="1" w:uiPriority="9" w:unhideWhenUsed="1" w:qFormat="1"/>
+    <w:lsdException w:name="heading 5" w:semiHidden="1" w:uiPriority="9" w:unhideWhenUsed="1" w:qFormat="1"/>
+    <w:lsdException w:name="heading 6" w:semiHidden="1" w:uiPriority="9" w:unhideWhenUsed="1" w:qFormat="1"/>
+    <w:lsdException w:name="heading 7" w:semiHidden="1" w:uiPriority="9" w:unhideWhenUsed="1" w:qFormat="1"/>
+    <w:lsdException w:name="heading 8" w:semiHidden="1" w:uiPriority="9" w:unhideWhenUsed="1" w:qFormat="1"/>
+    <w:lsdException w:name="heading 9" w:semiHidden="1" w:uiPriority="9" w:unhideWhenUsed="1" w:qFormat="1"/>
     <w:lsdException w:name="index 1" w:semiHidden="1" w:unhideWhenUsed="1"/>
     <w:lsdException w:name="index 2" w:semiHidden="1" w:unhideWhenUsed="1"/>
     <w:lsdException w:name="index 3" w:semiHidden="1" w:unhideWhenUsed="1"/>
@@ -5310,22 +4211,22 @@
     <w:lsdException w:name="index 7" w:semiHidden="1" w:unhideWhenUsed="1"/>
     <w:lsdException w:name="index 8" w:semiHidden="1" w:unhideWhenUsed="1"/>
     <w:lsdException w:name="index 9" w:semiHidden="1" w:unhideWhenUsed="1"/>
-    <w:lsdException w:name="toc 1" w:uiPriority="39" w:semiHidden="1" w:unhideWhenUsed="1"/>
-    <w:lsdException w:name="toc 2" w:uiPriority="39" w:semiHidden="1" w:unhideWhenUsed="1"/>
-    <w:lsdException w:name="toc 3" w:uiPriority="39" w:semiHidden="1" w:unhideWhenUsed="1"/>
-    <w:lsdException w:name="toc 4" w:uiPriority="39" w:semiHidden="1" w:unhideWhenUsed="1"/>
-    <w:lsdException w:name="toc 5" w:uiPriority="39" w:semiHidden="1" w:unhideWhenUsed="1"/>
-    <w:lsdException w:name="toc 6" w:uiPriority="39" w:semiHidden="1" w:unhideWhenUsed="1"/>
-    <w:lsdException w:name="toc 7" w:uiPriority="39" w:semiHidden="1" w:unhideWhenUsed="1"/>
-    <w:lsdException w:name="toc 8" w:uiPriority="39" w:semiHidden="1" w:unhideWhenUsed="1"/>
-    <w:lsdException w:name="toc 9" w:uiPriority="39" w:semiHidden="1" w:unhideWhenUsed="1"/>
+    <w:lsdException w:name="toc 1" w:semiHidden="1" w:uiPriority="39" w:unhideWhenUsed="1"/>
+    <w:lsdException w:name="toc 2" w:semiHidden="1" w:uiPriority="39" w:unhideWhenUsed="1"/>
+    <w:lsdException w:name="toc 3" w:semiHidden="1" w:uiPriority="39" w:unhideWhenUsed="1"/>
+    <w:lsdException w:name="toc 4" w:semiHidden="1" w:uiPriority="39" w:unhideWhenUsed="1"/>
+    <w:lsdException w:name="toc 5" w:semiHidden="1" w:uiPriority="39" w:unhideWhenUsed="1"/>
+    <w:lsdException w:name="toc 6" w:semiHidden="1" w:uiPriority="39" w:unhideWhenUsed="1"/>
+    <w:lsdException w:name="toc 7" w:semiHidden="1" w:uiPriority="39" w:unhideWhenUsed="1"/>
+    <w:lsdException w:name="toc 8" w:semiHidden="1" w:uiPriority="39" w:unhideWhenUsed="1"/>
+    <w:lsdException w:name="toc 9" w:semiHidden="1" w:uiPriority="39" w:unhideWhenUsed="1"/>
     <w:lsdException w:name="Normal Indent" w:semiHidden="1" w:unhideWhenUsed="1"/>
     <w:lsdException w:name="footnote text" w:semiHidden="1" w:unhideWhenUsed="1"/>
     <w:lsdException w:name="annotation text" w:semiHidden="1" w:unhideWhenUsed="1"/>
     <w:lsdException w:name="header" w:semiHidden="1" w:unhideWhenUsed="1"/>
     <w:lsdException w:name="footer" w:semiHidden="1" w:unhideWhenUsed="1"/>
     <w:lsdException w:name="index heading" w:semiHidden="1" w:unhideWhenUsed="1"/>
-    <w:lsdException w:name="caption" w:uiPriority="35" w:semiHidden="1" w:unhideWhenUsed="1" w:qFormat="1"/>
+    <w:lsdException w:name="caption" w:semiHidden="1" w:uiPriority="35" w:unhideWhenUsed="1" w:qFormat="1"/>
     <w:lsdException w:name="table of figures" w:semiHidden="1" w:unhideWhenUsed="1"/>
     <w:lsdException w:name="envelope address" w:semiHidden="1" w:unhideWhenUsed="1"/>
     <w:lsdException w:name="envelope return" w:semiHidden="1" w:unhideWhenUsed="1"/>
@@ -5356,7 +4257,7 @@
     <w:lsdException w:name="Title" w:uiPriority="10" w:qFormat="1"/>
     <w:lsdException w:name="Closing" w:semiHidden="1" w:unhideWhenUsed="1"/>
     <w:lsdException w:name="Signature" w:semiHidden="1" w:unhideWhenUsed="1"/>
-    <w:lsdException w:name="Default Paragraph Font" w:uiPriority="1" w:semiHidden="1" w:unhideWhenUsed="1"/>
+    <w:lsdException w:name="Default Paragraph Font" w:semiHidden="1" w:uiPriority="1" w:unhideWhenUsed="1"/>
     <w:lsdException w:name="Body Text" w:semiHidden="1" w:unhideWhenUsed="1"/>
     <w:lsdException w:name="Body Text Indent" w:semiHidden="1" w:unhideWhenUsed="1"/>
     <w:lsdException w:name="List Continue" w:semiHidden="1" w:unhideWhenUsed="1"/>
@@ -5556,8 +4457,8 @@
     <w:lsdException w:name="Subtle Reference" w:uiPriority="31" w:qFormat="1"/>
     <w:lsdException w:name="Intense Reference" w:uiPriority="32" w:qFormat="1"/>
     <w:lsdException w:name="Book Title" w:uiPriority="33" w:qFormat="1"/>
-    <w:lsdException w:name="Bibliography" w:uiPriority="37" w:semiHidden="1" w:unhideWhenUsed="1"/>
-    <w:lsdException w:name="TOC Heading" w:uiPriority="39" w:semiHidden="1" w:unhideWhenUsed="1" w:qFormat="1"/>
+    <w:lsdException w:name="Bibliography" w:semiHidden="1" w:uiPriority="37" w:unhideWhenUsed="1"/>
+    <w:lsdException w:name="TOC Heading" w:semiHidden="1" w:uiPriority="39" w:unhideWhenUsed="1" w:qFormat="1"/>
     <w:lsdException w:name="Plain Table 1" w:uiPriority="41"/>
     <w:lsdException w:name="Plain Table 2" w:uiPriority="42"/>
     <w:lsdException w:name="Plain Table 3" w:uiPriority="43"/>
@@ -5668,7 +4569,7 @@
     <w:lsdException w:name="Unresolved Mention" w:semiHidden="1" w:unhideWhenUsed="1"/>
     <w:lsdException w:name="Smart Link" w:semiHidden="1" w:unhideWhenUsed="1"/>
   </w:latentStyles>
-  <w:style w:type="paragraph" w:styleId="Normal" w:default="1">
+  <w:style w:type="paragraph" w:default="1" w:styleId="Normal">
     <w:name w:val="Normal"/>
     <w:qFormat/>
   </w:style>
@@ -5747,7 +4648,7 @@
       <w:outlineLvl w:val="2"/>
     </w:pPr>
     <w:rPr>
-      <w:rFonts w:ascii="Calibri" w:hAnsi="Calibri" w:eastAsia="Calibri" w:cs="Calibri"/>
+      <w:rFonts w:ascii="Calibri" w:eastAsia="Calibri" w:hAnsi="Calibri" w:cs="Calibri"/>
       <w:b/>
       <w:color w:val="000000"/>
       <w:sz w:val="24"/>
@@ -5812,12 +4713,13 @@
       <w:szCs w:val="20"/>
     </w:rPr>
   </w:style>
-  <w:style w:type="character" w:styleId="DefaultParagraphFont" w:default="1">
+  <w:style w:type="character" w:default="1" w:styleId="DefaultParagraphFont">
     <w:name w:val="Default Paragraph Font"/>
     <w:uiPriority w:val="1"/>
+    <w:semiHidden/>
     <w:unhideWhenUsed/>
   </w:style>
-  <w:style w:type="table" w:styleId="TableNormal" w:default="1">
+  <w:style w:type="table" w:default="1" w:styleId="TableNormal">
     <w:name w:val="Normal Table"/>
     <w:uiPriority w:val="99"/>
     <w:semiHidden/>
@@ -5832,7 +4734,7 @@
       </w:tblCellMar>
     </w:tblPr>
   </w:style>
-  <w:style w:type="numbering" w:styleId="NoList" w:default="1">
+  <w:style w:type="numbering" w:default="1" w:styleId="NoList">
     <w:name w:val="No List"/>
     <w:uiPriority w:val="99"/>
     <w:semiHidden/>
@@ -5867,7 +4769,7 @@
       <w:spacing w:before="360" w:after="80"/>
     </w:pPr>
     <w:rPr>
-      <w:rFonts w:ascii="Georgia" w:hAnsi="Georgia" w:eastAsia="Georgia" w:cs="Georgia"/>
+      <w:rFonts w:ascii="Georgia" w:eastAsia="Georgia" w:hAnsi="Georgia" w:cs="Georgia"/>
       <w:i/>
       <w:color w:val="666666"/>
       <w:sz w:val="48"/>
@@ -5895,12 +4797,12 @@
     </w:pPr>
     <w:tblPr>
       <w:tblBorders>
-        <w:top w:val="single" w:color="auto" w:sz="4" w:space="0"/>
-        <w:left w:val="single" w:color="auto" w:sz="4" w:space="0"/>
-        <w:bottom w:val="single" w:color="auto" w:sz="4" w:space="0"/>
-        <w:right w:val="single" w:color="auto" w:sz="4" w:space="0"/>
-        <w:insideH w:val="single" w:color="auto" w:sz="4" w:space="0"/>
-        <w:insideV w:val="single" w:color="auto" w:sz="4" w:space="0"/>
+        <w:top w:val="single" w:sz="4" w:space="0" w:color="auto"/>
+        <w:left w:val="single" w:sz="4" w:space="0" w:color="auto"/>
+        <w:bottom w:val="single" w:sz="4" w:space="0" w:color="auto"/>
+        <w:right w:val="single" w:sz="4" w:space="0" w:color="auto"/>
+        <w:insideH w:val="single" w:sz="4" w:space="0" w:color="auto"/>
+        <w:insideV w:val="single" w:sz="4" w:space="0" w:color="auto"/>
       </w:tblBorders>
     </w:tblPr>
   </w:style>

</xml_diff>